<commit_message>
ingresos documentado en el manual
willa si puede revisarlo besos
</commit_message>
<xml_diff>
--- a/DOCUMENTACION/Sobre la aplicación XXXXXX.docx
+++ b/DOCUMENTACION/Sobre la aplicación XXXXXX.docx
@@ -727,96 +727,17 @@
     </w:p>
     <w:p>
       <w:pPr>
-        <w:jc w:val="both"/>
-        <w:rPr>
-          <w:lang w:val="es-CL"/>
-        </w:rPr>
-      </w:pPr>
-    </w:p>
-    <w:p>
-      <w:pPr>
-        <w:jc w:val="both"/>
-        <w:rPr>
-          <w:lang w:val="es-CL"/>
-        </w:rPr>
-      </w:pPr>
-    </w:p>
-    <w:p>
-      <w:pPr>
-        <w:jc w:val="both"/>
-        <w:rPr>
-          <w:lang w:val="es-CL"/>
-        </w:rPr>
-      </w:pPr>
-    </w:p>
-    <w:p>
-      <w:pPr>
-        <w:jc w:val="both"/>
-        <w:rPr>
-          <w:lang w:val="es-CL"/>
-        </w:rPr>
-      </w:pPr>
-    </w:p>
-    <w:p>
-      <w:pPr>
-        <w:jc w:val="both"/>
-        <w:rPr>
-          <w:lang w:val="es-CL"/>
-        </w:rPr>
-      </w:pPr>
-    </w:p>
-    <w:p>
-      <w:pPr>
-        <w:jc w:val="both"/>
-        <w:rPr>
-          <w:lang w:val="es-CL"/>
-        </w:rPr>
-      </w:pPr>
-    </w:p>
-    <w:p>
-      <w:pPr>
-        <w:jc w:val="both"/>
-        <w:rPr>
-          <w:lang w:val="es-CL"/>
-        </w:rPr>
-      </w:pPr>
-    </w:p>
-    <w:p>
-      <w:pPr>
-        <w:jc w:val="both"/>
-        <w:rPr>
-          <w:lang w:val="es-CL"/>
-        </w:rPr>
-      </w:pPr>
-    </w:p>
-    <w:p>
-      <w:pPr>
-        <w:jc w:val="both"/>
-        <w:rPr>
-          <w:lang w:val="es-CL"/>
-        </w:rPr>
-      </w:pPr>
-    </w:p>
-    <w:p>
-      <w:pPr>
-        <w:jc w:val="both"/>
-        <w:rPr>
-          <w:lang w:val="es-CL"/>
-        </w:rPr>
-      </w:pPr>
-    </w:p>
-    <w:p>
-      <w:pPr>
-        <w:rPr>
-          <w:b/>
-          <w:lang w:val="es-CL"/>
-        </w:rPr>
-      </w:pPr>
-      <w:r>
-        <w:rPr>
-          <w:b/>
-          <w:lang w:val="es-CL"/>
-        </w:rPr>
+        <w:rPr>
+          <w:b/>
+          <w:lang w:val="es-CL"/>
+        </w:rPr>
+      </w:pPr>
+      <w:r>
+        <w:rPr>
+          <w:b/>
+          <w:lang w:val="es-CL"/>
+        </w:rPr>
+        <w:lastRenderedPageBreak/>
         <w:t>Inicio de sistema</w:t>
       </w:r>
     </w:p>
@@ -891,28 +812,7 @@
           <w:rFonts w:ascii="Times New Roman" w:hAnsi="Times New Roman" w:cs="Times New Roman"/>
           <w:lang w:val="es-CL" w:eastAsia="es-ES_tradnl"/>
         </w:rPr>
-        <w:t>Para</w:t>
-      </w:r>
-      <w:r>
-        <w:rPr>
-          <w:rFonts w:ascii="Times New Roman" w:hAnsi="Times New Roman" w:cs="Times New Roman"/>
-          <w:lang w:val="es-CL" w:eastAsia="es-ES_tradnl"/>
-        </w:rPr>
-        <w:t xml:space="preserve"> dar</w:t>
-      </w:r>
-      <w:r>
-        <w:rPr>
-          <w:rFonts w:ascii="Times New Roman" w:hAnsi="Times New Roman" w:cs="Times New Roman"/>
-          <w:lang w:val="es-CL" w:eastAsia="es-ES_tradnl"/>
-        </w:rPr>
-        <w:t xml:space="preserve"> inicio de sesión debe ingresar tanto RUT y CONTRASEÑA, para ejecutar el sistema de control de ingresos y gastos</w:t>
-      </w:r>
-      <w:r>
-        <w:rPr>
-          <w:rFonts w:ascii="Times New Roman" w:hAnsi="Times New Roman" w:cs="Times New Roman"/>
-          <w:lang w:val="es-CL" w:eastAsia="es-ES_tradnl"/>
-        </w:rPr>
-        <w:t xml:space="preserve"> debidamente ya registrado con los administradores</w:t>
+        <w:t>Para dar inicio de sesión debe ingresar tanto RUT y CONTRASEÑA, para ejecutar el sistema de control de ingresos y gastos debidamente ya registrado con los administradores</w:t>
       </w:r>
       <w:r>
         <w:rPr>
@@ -1197,7 +1097,6 @@
         <w:rPr>
           <w:noProof/>
         </w:rPr>
-        <w:lastRenderedPageBreak/>
         <w:pict>
           <v:shape id="_x0000_s1032" type="#_x0000_t75" style="position:absolute;margin-left:-55.15pt;margin-top:24.9pt;width:532.25pt;height:39pt;z-index:-251655168;mso-position-horizontal-relative:text;mso-position-vertical-relative:text" wrapcoords="-37 0 -37 20855 21600 20855 21600 0 -37 0">
             <v:imagedata r:id="rId7" o:title="menu"/>
@@ -1467,6 +1366,96 @@
       <w:pPr>
         <w:jc w:val="both"/>
         <w:rPr>
+          <w:b/>
+          <w:lang w:val="es-CL"/>
+        </w:rPr>
+      </w:pPr>
+    </w:p>
+    <w:p>
+      <w:pPr>
+        <w:jc w:val="both"/>
+        <w:rPr>
+          <w:b/>
+          <w:lang w:val="es-CL"/>
+        </w:rPr>
+      </w:pPr>
+    </w:p>
+    <w:p>
+      <w:pPr>
+        <w:jc w:val="both"/>
+        <w:rPr>
+          <w:b/>
+          <w:lang w:val="es-CL"/>
+        </w:rPr>
+      </w:pPr>
+    </w:p>
+    <w:p>
+      <w:pPr>
+        <w:jc w:val="both"/>
+        <w:rPr>
+          <w:b/>
+          <w:lang w:val="es-CL"/>
+        </w:rPr>
+      </w:pPr>
+    </w:p>
+    <w:p>
+      <w:pPr>
+        <w:jc w:val="both"/>
+        <w:rPr>
+          <w:b/>
+          <w:lang w:val="es-CL"/>
+        </w:rPr>
+      </w:pPr>
+    </w:p>
+    <w:p>
+      <w:pPr>
+        <w:jc w:val="both"/>
+        <w:rPr>
+          <w:b/>
+          <w:lang w:val="es-CL"/>
+        </w:rPr>
+      </w:pPr>
+    </w:p>
+    <w:p>
+      <w:pPr>
+        <w:jc w:val="both"/>
+        <w:rPr>
+          <w:b/>
+          <w:lang w:val="es-CL"/>
+        </w:rPr>
+      </w:pPr>
+    </w:p>
+    <w:p>
+      <w:pPr>
+        <w:jc w:val="both"/>
+        <w:rPr>
+          <w:b/>
+          <w:lang w:val="es-CL"/>
+        </w:rPr>
+      </w:pPr>
+    </w:p>
+    <w:p>
+      <w:pPr>
+        <w:jc w:val="both"/>
+        <w:rPr>
+          <w:b/>
+          <w:lang w:val="es-CL"/>
+        </w:rPr>
+      </w:pPr>
+    </w:p>
+    <w:p>
+      <w:pPr>
+        <w:jc w:val="both"/>
+        <w:rPr>
+          <w:b/>
+          <w:lang w:val="es-CL"/>
+        </w:rPr>
+      </w:pPr>
+    </w:p>
+    <w:p>
+      <w:pPr>
+        <w:jc w:val="center"/>
+        <w:rPr>
           <w:noProof/>
           <w:lang w:val="es-ES" w:eastAsia="es-ES"/>
         </w:rPr>
@@ -1479,38 +1468,117 @@
         <w:lastRenderedPageBreak/>
         <w:t>REGISTRO DE MOVIMIENTOS.</w:t>
       </w:r>
-      <w:r>
+    </w:p>
+    <w:p>
+      <w:pPr>
+        <w:jc w:val="both"/>
+        <w:rPr>
+          <w:b/>
+          <w:lang w:val="es-CL"/>
+        </w:rPr>
+      </w:pPr>
+    </w:p>
+    <w:p>
+      <w:pPr>
+        <w:jc w:val="both"/>
+        <w:rPr>
+          <w:lang w:val="es-CL"/>
+        </w:rPr>
+      </w:pPr>
+    </w:p>
+    <w:p>
+      <w:pPr>
+        <w:jc w:val="both"/>
+        <w:rPr>
+          <w:lang w:val="es-CL"/>
+        </w:rPr>
+      </w:pPr>
+    </w:p>
+    <w:p>
+      <w:pPr>
+        <w:jc w:val="both"/>
         <w:rPr>
           <w:noProof/>
           <w:lang w:val="es-ES" w:eastAsia="es-ES"/>
         </w:rPr>
-        <w:t xml:space="preserve"> </w:t>
-      </w:r>
-    </w:p>
-    <w:p>
-      <w:pPr>
-        <w:jc w:val="both"/>
-        <w:rPr>
-          <w:b/>
-          <w:lang w:val="es-CL"/>
-        </w:rPr>
-      </w:pPr>
-    </w:p>
-    <w:p>
-      <w:pPr>
-        <w:jc w:val="both"/>
-        <w:rPr>
-          <w:lang w:val="es-CL"/>
-        </w:rPr>
-      </w:pPr>
-      <w:bookmarkStart w:id="0" w:name="_GoBack"/>
+      </w:pPr>
+      <w:r>
+        <w:rPr>
+          <w:lang w:val="es-CL"/>
+        </w:rPr>
+        <w:t xml:space="preserve">EN EL REGISTRO DE MOVIMIENTOS SE PUEDEN REGISTRAR MOVIMIENTOS DE </w:t>
+      </w:r>
+      <w:r>
+        <w:rPr>
+          <w:b/>
+          <w:lang w:val="es-CL"/>
+        </w:rPr>
+        <w:t xml:space="preserve">INGRESOS </w:t>
+      </w:r>
+      <w:r>
+        <w:rPr>
+          <w:lang w:val="es-CL"/>
+        </w:rPr>
+        <w:t>DISCRIMINADOS POR LAS VARIABLES:</w:t>
+      </w:r>
       <w:r>
         <w:rPr>
           <w:noProof/>
           <w:lang w:val="es-ES" w:eastAsia="es-ES"/>
         </w:rPr>
+        <w:t xml:space="preserve"> </w:t>
+      </w:r>
+    </w:p>
+    <w:p>
+      <w:pPr>
+        <w:jc w:val="both"/>
+        <w:rPr>
+          <w:noProof/>
+          <w:lang w:val="es-ES" w:eastAsia="es-ES"/>
+        </w:rPr>
+      </w:pPr>
+    </w:p>
+    <w:p>
+      <w:pPr>
+        <w:pStyle w:val="Prrafodelista"/>
+        <w:numPr>
+          <w:ilvl w:val="0"/>
+          <w:numId w:val="1"/>
+        </w:numPr>
+        <w:jc w:val="both"/>
+        <w:rPr>
+          <w:lang w:val="es-CL"/>
+        </w:rPr>
+      </w:pPr>
+      <w:r>
+        <w:rPr>
+          <w:lang w:val="es-CL"/>
+        </w:rPr>
+        <w:t>TIPO MOVIMIENTO</w:t>
+      </w:r>
+    </w:p>
+    <w:p>
+      <w:pPr>
+        <w:jc w:val="both"/>
+        <w:rPr>
+          <w:lang w:val="es-CL"/>
+        </w:rPr>
+      </w:pPr>
+    </w:p>
+    <w:p>
+      <w:pPr>
+        <w:jc w:val="both"/>
+        <w:rPr>
+          <w:lang w:val="es-CL"/>
+        </w:rPr>
+      </w:pPr>
+      <w:r>
+        <w:rPr>
+          <w:noProof/>
+          <w:lang w:val="es-ES" w:eastAsia="es-ES"/>
+        </w:rPr>
         <w:drawing>
-          <wp:inline distT="0" distB="0" distL="0" distR="0" wp14:anchorId="48C1DEFB" wp14:editId="50941514">
+          <wp:inline distT="0" distB="0" distL="0" distR="0" wp14:anchorId="7D767046" wp14:editId="43BE3892">
             <wp:extent cx="2613660" cy="1345565"/>
             <wp:effectExtent l="0" t="0" r="0" b="6985"/>
             <wp:docPr id="9" name="Imagen 9" descr="C:\Users\ceace\Desktop\manual\tipomov.png"/>
@@ -1558,42 +1626,6 @@
           </wp:inline>
         </w:drawing>
       </w:r>
-      <w:bookmarkEnd w:id="0"/>
-    </w:p>
-    <w:p>
-      <w:pPr>
-        <w:jc w:val="both"/>
-        <w:rPr>
-          <w:lang w:val="es-CL"/>
-        </w:rPr>
-      </w:pPr>
-    </w:p>
-    <w:p>
-      <w:pPr>
-        <w:jc w:val="both"/>
-        <w:rPr>
-          <w:lang w:val="es-CL"/>
-        </w:rPr>
-      </w:pPr>
-      <w:r>
-        <w:rPr>
-          <w:lang w:val="es-CL"/>
-        </w:rPr>
-        <w:t xml:space="preserve">EN EL REGISTRO DE MOVIMIENTOS SE PUEDEN REGISTRAR MOVIMIENTOS DE </w:t>
-      </w:r>
-      <w:r>
-        <w:rPr>
-          <w:b/>
-          <w:lang w:val="es-CL"/>
-        </w:rPr>
-        <w:t xml:space="preserve">INGRESOS </w:t>
-      </w:r>
-      <w:r>
-        <w:rPr>
-          <w:lang w:val="es-CL"/>
-        </w:rPr>
-        <w:t>DISCRIMINADOS POR LAS VARIABLES:</w:t>
-      </w:r>
     </w:p>
     <w:p>
       <w:pPr>
@@ -1625,20 +1657,64 @@
     <w:p>
       <w:pPr>
         <w:pStyle w:val="Prrafodelista"/>
-        <w:numPr>
-          <w:ilvl w:val="0"/>
-          <w:numId w:val="1"/>
-        </w:numPr>
-        <w:jc w:val="both"/>
-        <w:rPr>
-          <w:lang w:val="es-CL"/>
-        </w:rPr>
-      </w:pPr>
-      <w:r>
-        <w:rPr>
-          <w:lang w:val="es-CL"/>
-        </w:rPr>
-        <w:t>COLEGIO</w:t>
+        <w:jc w:val="both"/>
+        <w:rPr>
+          <w:lang w:val="es-CL"/>
+        </w:rPr>
+      </w:pPr>
+      <w:r>
+        <w:rPr>
+          <w:noProof/>
+          <w:lang w:val="es-ES" w:eastAsia="es-ES"/>
+        </w:rPr>
+        <w:drawing>
+          <wp:inline distT="0" distB="0" distL="0" distR="0">
+            <wp:extent cx="3985260" cy="2803525"/>
+            <wp:effectExtent l="0" t="0" r="0" b="0"/>
+            <wp:docPr id="2" name="Imagen 2" descr="C:\Users\ceace\Desktop\manual\SUBV.png"/>
+            <wp:cNvGraphicFramePr>
+              <a:graphicFrameLocks xmlns:a="http://schemas.openxmlformats.org/drawingml/2006/main" noChangeAspect="1"/>
+            </wp:cNvGraphicFramePr>
+            <a:graphic xmlns:a="http://schemas.openxmlformats.org/drawingml/2006/main">
+              <a:graphicData uri="http://schemas.openxmlformats.org/drawingml/2006/picture">
+                <pic:pic xmlns:pic="http://schemas.openxmlformats.org/drawingml/2006/picture">
+                  <pic:nvPicPr>
+                    <pic:cNvPr id="0" name="Picture 2" descr="C:\Users\ceace\Desktop\manual\SUBV.png"/>
+                    <pic:cNvPicPr>
+                      <a:picLocks noChangeAspect="1" noChangeArrowheads="1"/>
+                    </pic:cNvPicPr>
+                  </pic:nvPicPr>
+                  <pic:blipFill>
+                    <a:blip r:embed="rId10">
+                      <a:extLst>
+                        <a:ext uri="{28A0092B-C50C-407E-A947-70E740481C1C}">
+                          <a14:useLocalDpi xmlns:a14="http://schemas.microsoft.com/office/drawing/2010/main" val="0"/>
+                        </a:ext>
+                      </a:extLst>
+                    </a:blip>
+                    <a:srcRect/>
+                    <a:stretch>
+                      <a:fillRect/>
+                    </a:stretch>
+                  </pic:blipFill>
+                  <pic:spPr bwMode="auto">
+                    <a:xfrm>
+                      <a:off x="0" y="0"/>
+                      <a:ext cx="3985260" cy="2803525"/>
+                    </a:xfrm>
+                    <a:prstGeom prst="rect">
+                      <a:avLst/>
+                    </a:prstGeom>
+                    <a:noFill/>
+                    <a:ln>
+                      <a:noFill/>
+                    </a:ln>
+                  </pic:spPr>
+                </pic:pic>
+              </a:graphicData>
+            </a:graphic>
+          </wp:inline>
+        </w:drawing>
       </w:r>
     </w:p>
     <w:p>
@@ -1657,7 +1733,7 @@
         <w:rPr>
           <w:lang w:val="es-CL"/>
         </w:rPr>
-        <w:t>CUENTA.</w:t>
+        <w:t>COLEGIO</w:t>
       </w:r>
     </w:p>
     <w:p>
@@ -1676,7 +1752,7 @@
         <w:rPr>
           <w:lang w:val="es-CL"/>
         </w:rPr>
-        <w:t>MONTO* (CASO SEP Y SALAS CUNAS MAS DE UN MONTO POR ORDEN DE INGRESO)</w:t>
+        <w:t>CUENTA.</w:t>
       </w:r>
     </w:p>
     <w:p>
@@ -1695,136 +1771,8 @@
         <w:rPr>
           <w:lang w:val="es-CL"/>
         </w:rPr>
-        <w:t>FECHA</w:t>
-      </w:r>
-    </w:p>
-    <w:p>
-      <w:pPr>
-        <w:jc w:val="both"/>
-        <w:rPr>
-          <w:lang w:val="es-CL"/>
-        </w:rPr>
-      </w:pPr>
-    </w:p>
-    <w:p>
-      <w:pPr>
-        <w:jc w:val="both"/>
-        <w:rPr>
-          <w:lang w:val="es-CL"/>
-        </w:rPr>
-      </w:pPr>
-    </w:p>
-    <w:p>
-      <w:pPr>
-        <w:jc w:val="both"/>
-        <w:rPr>
-          <w:lang w:val="es-CL"/>
-        </w:rPr>
-      </w:pPr>
-    </w:p>
-    <w:p>
-      <w:pPr>
-        <w:jc w:val="both"/>
-        <w:rPr>
-          <w:lang w:val="es-CL"/>
-        </w:rPr>
-      </w:pPr>
-    </w:p>
-    <w:p>
-      <w:pPr>
-        <w:jc w:val="both"/>
-        <w:rPr>
-          <w:lang w:val="es-CL"/>
-        </w:rPr>
-      </w:pPr>
-    </w:p>
-    <w:p>
-      <w:pPr>
-        <w:jc w:val="both"/>
-        <w:rPr>
-          <w:lang w:val="es-CL"/>
-        </w:rPr>
-      </w:pPr>
-    </w:p>
-    <w:p>
-      <w:pPr>
-        <w:jc w:val="both"/>
-        <w:rPr>
-          <w:lang w:val="es-CL"/>
-        </w:rPr>
-      </w:pPr>
-    </w:p>
-    <w:p>
-      <w:pPr>
-        <w:jc w:val="both"/>
-        <w:rPr>
-          <w:lang w:val="es-CL"/>
-        </w:rPr>
-      </w:pPr>
-    </w:p>
-    <w:p>
-      <w:pPr>
-        <w:jc w:val="both"/>
-        <w:rPr>
-          <w:lang w:val="es-CL"/>
-        </w:rPr>
-      </w:pPr>
-    </w:p>
-    <w:p>
-      <w:pPr>
-        <w:jc w:val="both"/>
-        <w:rPr>
-          <w:lang w:val="es-CL"/>
-        </w:rPr>
-      </w:pPr>
-    </w:p>
-    <w:p>
-      <w:pPr>
-        <w:jc w:val="both"/>
-        <w:rPr>
-          <w:lang w:val="es-CL"/>
-        </w:rPr>
-      </w:pPr>
-    </w:p>
-    <w:p>
-      <w:pPr>
-        <w:jc w:val="both"/>
-        <w:rPr>
-          <w:lang w:val="es-CL"/>
-        </w:rPr>
-      </w:pPr>
-    </w:p>
-    <w:p>
-      <w:pPr>
-        <w:jc w:val="both"/>
-        <w:rPr>
-          <w:lang w:val="es-CL"/>
-        </w:rPr>
-      </w:pPr>
-    </w:p>
-    <w:p>
-      <w:pPr>
-        <w:jc w:val="both"/>
-        <w:rPr>
-          <w:lang w:val="es-CL"/>
-        </w:rPr>
-      </w:pPr>
-    </w:p>
-    <w:p>
-      <w:pPr>
-        <w:jc w:val="both"/>
-        <w:rPr>
-          <w:lang w:val="es-CL"/>
-        </w:rPr>
-      </w:pPr>
-    </w:p>
-    <w:p>
-      <w:pPr>
-        <w:jc w:val="both"/>
-        <w:rPr>
-          <w:lang w:val="es-CL"/>
-        </w:rPr>
-      </w:pPr>
+        <w:t>MONTO* (CASO SEP Y SALAS CUNAS MAS DE UN MONTO POR ORDEN DE INGRESO)</w:t>
+      </w:r>
     </w:p>
     <w:p>
       <w:pPr>
@@ -1832,6 +1780,647 @@
         <w:numPr>
           <w:ilvl w:val="0"/>
           <w:numId w:val="1"/>
+        </w:numPr>
+        <w:jc w:val="both"/>
+        <w:rPr>
+          <w:lang w:val="es-CL"/>
+        </w:rPr>
+      </w:pPr>
+      <w:r>
+        <w:rPr>
+          <w:lang w:val="es-CL"/>
+        </w:rPr>
+        <w:t>FECHA</w:t>
+      </w:r>
+    </w:p>
+    <w:p>
+      <w:pPr>
+        <w:pStyle w:val="Prrafodelista"/>
+        <w:numPr>
+          <w:ilvl w:val="0"/>
+          <w:numId w:val="1"/>
+        </w:numPr>
+        <w:jc w:val="both"/>
+        <w:rPr>
+          <w:lang w:val="es-CL"/>
+        </w:rPr>
+      </w:pPr>
+      <w:r>
+        <w:rPr>
+          <w:noProof/>
+          <w:lang w:val="es-ES" w:eastAsia="es-ES"/>
+        </w:rPr>
+        <w:lastRenderedPageBreak/>
+        <w:drawing>
+          <wp:anchor distT="0" distB="0" distL="114300" distR="114300" simplePos="0" relativeHeight="251665408" behindDoc="0" locked="0" layoutInCell="1" allowOverlap="1" wp14:anchorId="30AF5E02" wp14:editId="52B63171">
+            <wp:simplePos x="0" y="0"/>
+            <wp:positionH relativeFrom="column">
+              <wp:posOffset>-614680</wp:posOffset>
+            </wp:positionH>
+            <wp:positionV relativeFrom="paragraph">
+              <wp:posOffset>316230</wp:posOffset>
+            </wp:positionV>
+            <wp:extent cx="6753860" cy="3924935"/>
+            <wp:effectExtent l="0" t="0" r="8890" b="0"/>
+            <wp:wrapSquare wrapText="bothSides"/>
+            <wp:docPr id="1" name="Imagen 1" descr="C:\Users\ceace\Desktop\manual\formingreso.PNG"/>
+            <wp:cNvGraphicFramePr>
+              <a:graphicFrameLocks xmlns:a="http://schemas.openxmlformats.org/drawingml/2006/main" noChangeAspect="1"/>
+            </wp:cNvGraphicFramePr>
+            <a:graphic xmlns:a="http://schemas.openxmlformats.org/drawingml/2006/main">
+              <a:graphicData uri="http://schemas.openxmlformats.org/drawingml/2006/picture">
+                <pic:pic xmlns:pic="http://schemas.openxmlformats.org/drawingml/2006/picture">
+                  <pic:nvPicPr>
+                    <pic:cNvPr id="0" name="Picture 1" descr="C:\Users\ceace\Desktop\manual\formingreso.PNG"/>
+                    <pic:cNvPicPr>
+                      <a:picLocks noChangeAspect="1" noChangeArrowheads="1"/>
+                    </pic:cNvPicPr>
+                  </pic:nvPicPr>
+                  <pic:blipFill>
+                    <a:blip r:embed="rId11">
+                      <a:extLst>
+                        <a:ext uri="{28A0092B-C50C-407E-A947-70E740481C1C}">
+                          <a14:useLocalDpi xmlns:a14="http://schemas.microsoft.com/office/drawing/2010/main" val="0"/>
+                        </a:ext>
+                      </a:extLst>
+                    </a:blip>
+                    <a:srcRect/>
+                    <a:stretch>
+                      <a:fillRect/>
+                    </a:stretch>
+                  </pic:blipFill>
+                  <pic:spPr bwMode="auto">
+                    <a:xfrm>
+                      <a:off x="0" y="0"/>
+                      <a:ext cx="6753860" cy="3924935"/>
+                    </a:xfrm>
+                    <a:prstGeom prst="rect">
+                      <a:avLst/>
+                    </a:prstGeom>
+                    <a:noFill/>
+                    <a:ln>
+                      <a:noFill/>
+                    </a:ln>
+                  </pic:spPr>
+                </pic:pic>
+              </a:graphicData>
+            </a:graphic>
+            <wp14:sizeRelH relativeFrom="margin">
+              <wp14:pctWidth>0</wp14:pctWidth>
+            </wp14:sizeRelH>
+            <wp14:sizeRelV relativeFrom="margin">
+              <wp14:pctHeight>0</wp14:pctHeight>
+            </wp14:sizeRelV>
+          </wp:anchor>
+        </w:drawing>
+      </w:r>
+      <w:r>
+        <w:rPr>
+          <w:lang w:val="es-CL"/>
+        </w:rPr>
+        <w:t>Ejemplo de registro de movimiento ingreso.</w:t>
+      </w:r>
+    </w:p>
+    <w:p>
+      <w:pPr>
+        <w:pStyle w:val="Prrafodelista"/>
+        <w:jc w:val="both"/>
+        <w:rPr>
+          <w:lang w:val="es-CL"/>
+        </w:rPr>
+      </w:pPr>
+    </w:p>
+    <w:p>
+      <w:pPr>
+        <w:jc w:val="both"/>
+        <w:rPr>
+          <w:lang w:val="es-CL"/>
+        </w:rPr>
+      </w:pPr>
+    </w:p>
+    <w:p>
+      <w:pPr>
+        <w:jc w:val="both"/>
+        <w:rPr>
+          <w:lang w:val="es-CL"/>
+        </w:rPr>
+      </w:pPr>
+    </w:p>
+    <w:p>
+      <w:pPr>
+        <w:jc w:val="both"/>
+        <w:rPr>
+          <w:lang w:val="es-CL"/>
+        </w:rPr>
+      </w:pPr>
+      <w:r>
+        <w:rPr>
+          <w:lang w:val="es-CL"/>
+        </w:rPr>
+        <w:t xml:space="preserve">Presionar el botón </w:t>
+      </w:r>
+      <w:r>
+        <w:rPr>
+          <w:noProof/>
+          <w:lang w:val="es-ES" w:eastAsia="es-ES"/>
+        </w:rPr>
+        <w:drawing>
+          <wp:inline distT="0" distB="0" distL="0" distR="0" wp14:anchorId="5FCED2AB" wp14:editId="1C74C982">
+            <wp:extent cx="854075" cy="146565"/>
+            <wp:effectExtent l="0" t="0" r="3175" b="6350"/>
+            <wp:docPr id="11" name="Imagen 11" descr="C:\Users\ceace\Desktop\manual\guardar.PNG"/>
+            <wp:cNvGraphicFramePr>
+              <a:graphicFrameLocks xmlns:a="http://schemas.openxmlformats.org/drawingml/2006/main" noChangeAspect="1"/>
+            </wp:cNvGraphicFramePr>
+            <a:graphic xmlns:a="http://schemas.openxmlformats.org/drawingml/2006/main">
+              <a:graphicData uri="http://schemas.openxmlformats.org/drawingml/2006/picture">
+                <pic:pic xmlns:pic="http://schemas.openxmlformats.org/drawingml/2006/picture">
+                  <pic:nvPicPr>
+                    <pic:cNvPr id="0" name="Picture 6" descr="C:\Users\ceace\Desktop\manual\guardar.PNG"/>
+                    <pic:cNvPicPr>
+                      <a:picLocks noChangeAspect="1" noChangeArrowheads="1"/>
+                    </pic:cNvPicPr>
+                  </pic:nvPicPr>
+                  <pic:blipFill>
+                    <a:blip r:embed="rId12">
+                      <a:extLst>
+                        <a:ext uri="{28A0092B-C50C-407E-A947-70E740481C1C}">
+                          <a14:useLocalDpi xmlns:a14="http://schemas.microsoft.com/office/drawing/2010/main" val="0"/>
+                        </a:ext>
+                      </a:extLst>
+                    </a:blip>
+                    <a:srcRect/>
+                    <a:stretch>
+                      <a:fillRect/>
+                    </a:stretch>
+                  </pic:blipFill>
+                  <pic:spPr bwMode="auto">
+                    <a:xfrm>
+                      <a:off x="0" y="0"/>
+                      <a:ext cx="878835" cy="150814"/>
+                    </a:xfrm>
+                    <a:prstGeom prst="rect">
+                      <a:avLst/>
+                    </a:prstGeom>
+                    <a:noFill/>
+                    <a:ln>
+                      <a:noFill/>
+                    </a:ln>
+                  </pic:spPr>
+                </pic:pic>
+              </a:graphicData>
+            </a:graphic>
+          </wp:inline>
+        </w:drawing>
+      </w:r>
+      <w:r>
+        <w:rPr>
+          <w:lang w:val="es-CL"/>
+        </w:rPr>
+        <w:t xml:space="preserve"> para terminar el registro de movimientos </w:t>
+      </w:r>
+      <w:r>
+        <w:rPr>
+          <w:lang w:val="es-CL"/>
+        </w:rPr>
+        <w:t>si están todos los datos correctamente se guardaran automáticamente y lo seguirá este mensaje.</w:t>
+      </w:r>
+    </w:p>
+    <w:p>
+      <w:pPr>
+        <w:jc w:val="both"/>
+        <w:rPr>
+          <w:b/>
+          <w:lang w:val="es-CL"/>
+        </w:rPr>
+      </w:pPr>
+    </w:p>
+    <w:p>
+      <w:pPr>
+        <w:jc w:val="both"/>
+        <w:rPr>
+          <w:b/>
+          <w:lang w:val="es-CL"/>
+        </w:rPr>
+      </w:pPr>
+    </w:p>
+    <w:p>
+      <w:pPr>
+        <w:jc w:val="both"/>
+        <w:rPr>
+          <w:b/>
+          <w:lang w:val="es-CL"/>
+        </w:rPr>
+      </w:pPr>
+      <w:r>
+        <w:rPr>
+          <w:noProof/>
+          <w:lang w:val="es-ES" w:eastAsia="es-ES"/>
+        </w:rPr>
+        <w:drawing>
+          <wp:anchor distT="0" distB="0" distL="114300" distR="114300" simplePos="0" relativeHeight="251666432" behindDoc="0" locked="0" layoutInCell="1" allowOverlap="1" wp14:anchorId="1D5E6E69" wp14:editId="4ABE85D7">
+            <wp:simplePos x="0" y="0"/>
+            <wp:positionH relativeFrom="column">
+              <wp:posOffset>679354</wp:posOffset>
+            </wp:positionH>
+            <wp:positionV relativeFrom="paragraph">
+              <wp:posOffset>236759</wp:posOffset>
+            </wp:positionV>
+            <wp:extent cx="4130040" cy="2035810"/>
+            <wp:effectExtent l="0" t="0" r="3810" b="2540"/>
+            <wp:wrapTopAndBottom/>
+            <wp:docPr id="12" name="Imagen 12" descr="C:\Users\ceace\Desktop\manual\guardado.PNG"/>
+            <wp:cNvGraphicFramePr>
+              <a:graphicFrameLocks xmlns:a="http://schemas.openxmlformats.org/drawingml/2006/main" noChangeAspect="1"/>
+            </wp:cNvGraphicFramePr>
+            <a:graphic xmlns:a="http://schemas.openxmlformats.org/drawingml/2006/main">
+              <a:graphicData uri="http://schemas.openxmlformats.org/drawingml/2006/picture">
+                <pic:pic xmlns:pic="http://schemas.openxmlformats.org/drawingml/2006/picture">
+                  <pic:nvPicPr>
+                    <pic:cNvPr id="0" name="Picture 7" descr="C:\Users\ceace\Desktop\manual\guardado.PNG"/>
+                    <pic:cNvPicPr>
+                      <a:picLocks noChangeAspect="1" noChangeArrowheads="1"/>
+                    </pic:cNvPicPr>
+                  </pic:nvPicPr>
+                  <pic:blipFill>
+                    <a:blip r:embed="rId13">
+                      <a:extLst>
+                        <a:ext uri="{28A0092B-C50C-407E-A947-70E740481C1C}">
+                          <a14:useLocalDpi xmlns:a14="http://schemas.microsoft.com/office/drawing/2010/main" val="0"/>
+                        </a:ext>
+                      </a:extLst>
+                    </a:blip>
+                    <a:srcRect/>
+                    <a:stretch>
+                      <a:fillRect/>
+                    </a:stretch>
+                  </pic:blipFill>
+                  <pic:spPr bwMode="auto">
+                    <a:xfrm>
+                      <a:off x="0" y="0"/>
+                      <a:ext cx="4130040" cy="2035810"/>
+                    </a:xfrm>
+                    <a:prstGeom prst="rect">
+                      <a:avLst/>
+                    </a:prstGeom>
+                    <a:noFill/>
+                    <a:ln>
+                      <a:noFill/>
+                    </a:ln>
+                  </pic:spPr>
+                </pic:pic>
+              </a:graphicData>
+            </a:graphic>
+            <wp14:sizeRelH relativeFrom="margin">
+              <wp14:pctWidth>0</wp14:pctWidth>
+            </wp14:sizeRelH>
+            <wp14:sizeRelV relativeFrom="margin">
+              <wp14:pctHeight>0</wp14:pctHeight>
+            </wp14:sizeRelV>
+          </wp:anchor>
+        </w:drawing>
+      </w:r>
+    </w:p>
+    <w:p>
+      <w:pPr>
+        <w:jc w:val="both"/>
+        <w:rPr>
+          <w:b/>
+          <w:lang w:val="es-CL"/>
+        </w:rPr>
+      </w:pPr>
+    </w:p>
+    <w:p>
+      <w:pPr>
+        <w:jc w:val="both"/>
+        <w:rPr>
+          <w:b/>
+          <w:lang w:val="es-CL"/>
+        </w:rPr>
+      </w:pPr>
+    </w:p>
+    <w:p>
+      <w:pPr>
+        <w:jc w:val="both"/>
+        <w:rPr>
+          <w:b/>
+          <w:lang w:val="es-CL"/>
+        </w:rPr>
+      </w:pPr>
+    </w:p>
+    <w:p>
+      <w:pPr>
+        <w:jc w:val="both"/>
+        <w:rPr>
+          <w:b/>
+          <w:lang w:val="es-CL"/>
+        </w:rPr>
+      </w:pPr>
+    </w:p>
+    <w:p>
+      <w:pPr>
+        <w:jc w:val="both"/>
+        <w:rPr>
+          <w:b/>
+          <w:lang w:val="es-CL"/>
+        </w:rPr>
+      </w:pPr>
+    </w:p>
+    <w:p>
+      <w:pPr>
+        <w:pStyle w:val="Prrafodelista"/>
+        <w:numPr>
+          <w:ilvl w:val="0"/>
+          <w:numId w:val="5"/>
+        </w:numPr>
+        <w:jc w:val="both"/>
+        <w:rPr>
+          <w:b/>
+          <w:lang w:val="es-CL"/>
+        </w:rPr>
+      </w:pPr>
+      <w:r>
+        <w:rPr>
+          <w:lang w:val="es-CL"/>
+        </w:rPr>
+        <w:t>Este recuadro muestra el total de Ingresos y Gastos</w:t>
+      </w:r>
+      <w:r>
+        <w:rPr>
+          <w:lang w:val="es-CL"/>
+        </w:rPr>
+        <w:t xml:space="preserve"> de un</w:t>
+      </w:r>
+      <w:r>
+        <w:rPr>
+          <w:lang w:val="es-CL"/>
+        </w:rPr>
+        <w:t xml:space="preserve"> </w:t>
+      </w:r>
+      <w:r>
+        <w:rPr>
+          <w:b/>
+          <w:lang w:val="es-CL"/>
+        </w:rPr>
+        <w:t>colegio seleccionado</w:t>
+      </w:r>
+      <w:r>
+        <w:rPr>
+          <w:lang w:val="es-CL"/>
+        </w:rPr>
+        <w:t xml:space="preserve"> </w:t>
+      </w:r>
+      <w:r>
+        <w:rPr>
+          <w:lang w:val="es-CL"/>
+        </w:rPr>
+        <w:t>al momento de hacer los registros de movimientos</w:t>
+      </w:r>
+    </w:p>
+    <w:p>
+      <w:pPr>
+        <w:jc w:val="both"/>
+        <w:rPr>
+          <w:b/>
+          <w:lang w:val="es-CL"/>
+        </w:rPr>
+      </w:pPr>
+      <w:r>
+        <w:rPr>
+          <w:b/>
+          <w:noProof/>
+          <w:lang w:val="es-ES" w:eastAsia="es-ES"/>
+        </w:rPr>
+        <w:drawing>
+          <wp:anchor distT="0" distB="0" distL="114300" distR="114300" simplePos="0" relativeHeight="251668480" behindDoc="0" locked="0" layoutInCell="1" allowOverlap="1" wp14:anchorId="0F23433F" wp14:editId="56D78181">
+            <wp:simplePos x="0" y="0"/>
+            <wp:positionH relativeFrom="column">
+              <wp:posOffset>-838835</wp:posOffset>
+            </wp:positionH>
+            <wp:positionV relativeFrom="paragraph">
+              <wp:posOffset>291465</wp:posOffset>
+            </wp:positionV>
+            <wp:extent cx="2837815" cy="1009015"/>
+            <wp:effectExtent l="0" t="0" r="635" b="635"/>
+            <wp:wrapSquare wrapText="bothSides"/>
+            <wp:docPr id="14" name="Imagen 14" descr="C:\Users\ceace\Desktop\manual\colgio.png"/>
+            <wp:cNvGraphicFramePr>
+              <a:graphicFrameLocks xmlns:a="http://schemas.openxmlformats.org/drawingml/2006/main" noChangeAspect="1"/>
+            </wp:cNvGraphicFramePr>
+            <a:graphic xmlns:a="http://schemas.openxmlformats.org/drawingml/2006/main">
+              <a:graphicData uri="http://schemas.openxmlformats.org/drawingml/2006/picture">
+                <pic:pic xmlns:pic="http://schemas.openxmlformats.org/drawingml/2006/picture">
+                  <pic:nvPicPr>
+                    <pic:cNvPr id="0" name="Picture 9" descr="C:\Users\ceace\Desktop\manual\colgio.png"/>
+                    <pic:cNvPicPr>
+                      <a:picLocks noChangeAspect="1" noChangeArrowheads="1"/>
+                    </pic:cNvPicPr>
+                  </pic:nvPicPr>
+                  <pic:blipFill>
+                    <a:blip r:embed="rId14">
+                      <a:extLst>
+                        <a:ext uri="{28A0092B-C50C-407E-A947-70E740481C1C}">
+                          <a14:useLocalDpi xmlns:a14="http://schemas.microsoft.com/office/drawing/2010/main" val="0"/>
+                        </a:ext>
+                      </a:extLst>
+                    </a:blip>
+                    <a:srcRect/>
+                    <a:stretch>
+                      <a:fillRect/>
+                    </a:stretch>
+                  </pic:blipFill>
+                  <pic:spPr bwMode="auto">
+                    <a:xfrm>
+                      <a:off x="0" y="0"/>
+                      <a:ext cx="2837815" cy="1009015"/>
+                    </a:xfrm>
+                    <a:prstGeom prst="rect">
+                      <a:avLst/>
+                    </a:prstGeom>
+                    <a:noFill/>
+                    <a:ln>
+                      <a:noFill/>
+                    </a:ln>
+                  </pic:spPr>
+                </pic:pic>
+              </a:graphicData>
+            </a:graphic>
+            <wp14:sizeRelH relativeFrom="margin">
+              <wp14:pctWidth>0</wp14:pctWidth>
+            </wp14:sizeRelH>
+          </wp:anchor>
+        </w:drawing>
+      </w:r>
+      <w:r>
+        <w:rPr>
+          <w:b/>
+          <w:noProof/>
+          <w:lang w:val="es-ES" w:eastAsia="es-ES"/>
+        </w:rPr>
+        <w:drawing>
+          <wp:anchor distT="0" distB="0" distL="114300" distR="114300" simplePos="0" relativeHeight="251667456" behindDoc="0" locked="0" layoutInCell="1" allowOverlap="1" wp14:anchorId="716CF453" wp14:editId="7BE60D9C">
+            <wp:simplePos x="0" y="0"/>
+            <wp:positionH relativeFrom="column">
+              <wp:posOffset>2473637</wp:posOffset>
+            </wp:positionH>
+            <wp:positionV relativeFrom="paragraph">
+              <wp:posOffset>67202</wp:posOffset>
+            </wp:positionV>
+            <wp:extent cx="3977005" cy="1923415"/>
+            <wp:effectExtent l="0" t="0" r="4445" b="635"/>
+            <wp:wrapSquare wrapText="bothSides"/>
+            <wp:docPr id="13" name="Imagen 13" descr="C:\Users\ceace\Desktop\manual\info.PNG"/>
+            <wp:cNvGraphicFramePr>
+              <a:graphicFrameLocks xmlns:a="http://schemas.openxmlformats.org/drawingml/2006/main" noChangeAspect="1"/>
+            </wp:cNvGraphicFramePr>
+            <a:graphic xmlns:a="http://schemas.openxmlformats.org/drawingml/2006/main">
+              <a:graphicData uri="http://schemas.openxmlformats.org/drawingml/2006/picture">
+                <pic:pic xmlns:pic="http://schemas.openxmlformats.org/drawingml/2006/picture">
+                  <pic:nvPicPr>
+                    <pic:cNvPr id="0" name="Picture 8" descr="C:\Users\ceace\Desktop\manual\info.PNG"/>
+                    <pic:cNvPicPr>
+                      <a:picLocks noChangeAspect="1" noChangeArrowheads="1"/>
+                    </pic:cNvPicPr>
+                  </pic:nvPicPr>
+                  <pic:blipFill>
+                    <a:blip r:embed="rId15">
+                      <a:extLst>
+                        <a:ext uri="{28A0092B-C50C-407E-A947-70E740481C1C}">
+                          <a14:useLocalDpi xmlns:a14="http://schemas.microsoft.com/office/drawing/2010/main" val="0"/>
+                        </a:ext>
+                      </a:extLst>
+                    </a:blip>
+                    <a:srcRect/>
+                    <a:stretch>
+                      <a:fillRect/>
+                    </a:stretch>
+                  </pic:blipFill>
+                  <pic:spPr bwMode="auto">
+                    <a:xfrm>
+                      <a:off x="0" y="0"/>
+                      <a:ext cx="3977005" cy="1923415"/>
+                    </a:xfrm>
+                    <a:prstGeom prst="rect">
+                      <a:avLst/>
+                    </a:prstGeom>
+                    <a:noFill/>
+                    <a:ln>
+                      <a:noFill/>
+                    </a:ln>
+                  </pic:spPr>
+                </pic:pic>
+              </a:graphicData>
+            </a:graphic>
+          </wp:anchor>
+        </w:drawing>
+      </w:r>
+    </w:p>
+    <w:p>
+      <w:pPr>
+        <w:jc w:val="both"/>
+        <w:rPr>
+          <w:b/>
+          <w:lang w:val="es-CL"/>
+        </w:rPr>
+      </w:pPr>
+    </w:p>
+    <w:p>
+      <w:pPr>
+        <w:jc w:val="both"/>
+        <w:rPr>
+          <w:b/>
+          <w:lang w:val="es-CL"/>
+        </w:rPr>
+      </w:pPr>
+    </w:p>
+    <w:p>
+      <w:pPr>
+        <w:jc w:val="both"/>
+        <w:rPr>
+          <w:b/>
+          <w:lang w:val="es-CL"/>
+        </w:rPr>
+      </w:pPr>
+    </w:p>
+    <w:p>
+      <w:pPr>
+        <w:jc w:val="both"/>
+        <w:rPr>
+          <w:b/>
+          <w:lang w:val="es-CL"/>
+        </w:rPr>
+      </w:pPr>
+    </w:p>
+    <w:p>
+      <w:pPr>
+        <w:jc w:val="both"/>
+        <w:rPr>
+          <w:b/>
+          <w:lang w:val="es-CL"/>
+        </w:rPr>
+      </w:pPr>
+    </w:p>
+    <w:p>
+      <w:pPr>
+        <w:jc w:val="both"/>
+        <w:rPr>
+          <w:b/>
+          <w:lang w:val="es-CL"/>
+        </w:rPr>
+      </w:pPr>
+    </w:p>
+    <w:p>
+      <w:pPr>
+        <w:jc w:val="both"/>
+        <w:rPr>
+          <w:b/>
+          <w:lang w:val="es-CL"/>
+        </w:rPr>
+      </w:pPr>
+    </w:p>
+    <w:p>
+      <w:pPr>
+        <w:jc w:val="both"/>
+        <w:rPr>
+          <w:b/>
+          <w:lang w:val="es-CL"/>
+        </w:rPr>
+      </w:pPr>
+    </w:p>
+    <w:p>
+      <w:pPr>
+        <w:jc w:val="both"/>
+        <w:rPr>
+          <w:b/>
+          <w:lang w:val="es-CL"/>
+        </w:rPr>
+      </w:pPr>
+    </w:p>
+    <w:p>
+      <w:pPr>
+        <w:jc w:val="both"/>
+        <w:rPr>
+          <w:b/>
+          <w:lang w:val="es-CL"/>
+        </w:rPr>
+      </w:pPr>
+    </w:p>
+    <w:p>
+      <w:pPr>
+        <w:pStyle w:val="Prrafodelista"/>
+        <w:jc w:val="both"/>
+        <w:rPr>
+          <w:b/>
+          <w:lang w:val="es-CL"/>
+        </w:rPr>
+      </w:pPr>
+    </w:p>
+    <w:p>
+      <w:pPr>
+        <w:pStyle w:val="Prrafodelista"/>
+        <w:numPr>
+          <w:ilvl w:val="0"/>
+          <w:numId w:val="4"/>
         </w:numPr>
         <w:jc w:val="both"/>
         <w:rPr>
@@ -1868,7 +2457,7 @@
                     </pic:cNvPicPr>
                   </pic:nvPicPr>
                   <pic:blipFill>
-                    <a:blip r:embed="rId10">
+                    <a:blip r:embed="rId16">
                       <a:extLst>
                         <a:ext uri="{28A0092B-C50C-407E-A947-70E740481C1C}">
                           <a14:useLocalDpi xmlns:a14="http://schemas.microsoft.com/office/drawing/2010/main" val="0"/>
@@ -1903,7 +2492,21 @@
         <w:rPr>
           <w:lang w:val="es-CL"/>
         </w:rPr>
-        <w:t xml:space="preserve"> permite mostrar todos los registros de ingresos y gastos ya guardados.</w:t>
+        <w:t xml:space="preserve"> permite mostrar</w:t>
+      </w:r>
+      <w:r>
+        <w:rPr>
+          <w:lang w:val="es-CL"/>
+        </w:rPr>
+        <w:t xml:space="preserve"> la lista</w:t>
+      </w:r>
+      <w:bookmarkStart w:id="0" w:name="_GoBack"/>
+      <w:bookmarkEnd w:id="0"/>
+      <w:r>
+        <w:rPr>
+          <w:lang w:val="es-CL"/>
+        </w:rPr>
+        <w:t xml:space="preserve"> todos los registros de ingresos y gastos ya guardados.</w:t>
       </w:r>
     </w:p>
     <w:p>
@@ -1911,7 +2514,7 @@
         <w:pStyle w:val="Prrafodelista"/>
         <w:numPr>
           <w:ilvl w:val="0"/>
-          <w:numId w:val="1"/>
+          <w:numId w:val="4"/>
         </w:numPr>
         <w:jc w:val="both"/>
         <w:rPr>
@@ -1943,7 +2546,7 @@
                     </pic:cNvPicPr>
                   </pic:nvPicPr>
                   <pic:blipFill>
-                    <a:blip r:embed="rId11">
+                    <a:blip r:embed="rId17">
                       <a:extLst>
                         <a:ext uri="{28A0092B-C50C-407E-A947-70E740481C1C}">
                           <a14:useLocalDpi xmlns:a14="http://schemas.microsoft.com/office/drawing/2010/main" val="0"/>
@@ -2003,9 +2606,8 @@
           <w:noProof/>
           <w:lang w:val="es-ES" w:eastAsia="es-ES"/>
         </w:rPr>
-        <w:lastRenderedPageBreak/>
         <w:drawing>
-          <wp:anchor distT="0" distB="0" distL="114300" distR="114300" simplePos="0" relativeHeight="251664384" behindDoc="0" locked="0" layoutInCell="1" allowOverlap="1" wp14:anchorId="3BC8C048" wp14:editId="1F855370">
+          <wp:anchor distT="0" distB="0" distL="114300" distR="114300" simplePos="0" relativeHeight="251664384" behindDoc="0" locked="0" layoutInCell="1" allowOverlap="1" wp14:anchorId="51451C67" wp14:editId="635F7E9F">
             <wp:simplePos x="0" y="0"/>
             <wp:positionH relativeFrom="margin">
               <wp:posOffset>-649341</wp:posOffset>
@@ -2030,7 +2632,7 @@
                     </pic:cNvPicPr>
                   </pic:nvPicPr>
                   <pic:blipFill>
-                    <a:blip r:embed="rId12">
+                    <a:blip r:embed="rId18">
                       <a:extLst>
                         <a:ext uri="{28A0092B-C50C-407E-A947-70E740481C1C}">
                           <a14:useLocalDpi xmlns:a14="http://schemas.microsoft.com/office/drawing/2010/main" val="0"/>
@@ -2155,66 +2757,11 @@
           <w:lang w:val="es-CL"/>
         </w:rPr>
       </w:pPr>
-    </w:p>
-    <w:p>
-      <w:pPr>
-        <w:jc w:val="both"/>
-        <w:rPr>
-          <w:lang w:val="es-CL"/>
-        </w:rPr>
-      </w:pPr>
-    </w:p>
-    <w:p>
-      <w:pPr>
-        <w:jc w:val="both"/>
-        <w:rPr>
-          <w:lang w:val="es-CL"/>
-        </w:rPr>
-      </w:pPr>
-    </w:p>
-    <w:p>
-      <w:pPr>
-        <w:jc w:val="both"/>
-        <w:rPr>
-          <w:lang w:val="es-CL"/>
-        </w:rPr>
-      </w:pPr>
-    </w:p>
-    <w:p>
-      <w:pPr>
-        <w:jc w:val="both"/>
-        <w:rPr>
-          <w:lang w:val="es-CL"/>
-        </w:rPr>
-      </w:pPr>
-    </w:p>
-    <w:p>
-      <w:pPr>
-        <w:jc w:val="both"/>
-        <w:rPr>
-          <w:lang w:val="es-CL"/>
-        </w:rPr>
-      </w:pPr>
-    </w:p>
-    <w:p>
-      <w:pPr>
-        <w:jc w:val="both"/>
-        <w:rPr>
-          <w:lang w:val="es-CL"/>
-        </w:rPr>
-      </w:pPr>
-    </w:p>
-    <w:p>
-      <w:pPr>
-        <w:jc w:val="both"/>
-        <w:rPr>
-          <w:lang w:val="es-CL"/>
-        </w:rPr>
-      </w:pPr>
-      <w:r>
-        <w:rPr>
-          <w:lang w:val="es-CL"/>
-        </w:rPr>
+      <w:r>
+        <w:rPr>
+          <w:lang w:val="es-CL"/>
+        </w:rPr>
+        <w:lastRenderedPageBreak/>
         <w:t xml:space="preserve">EN EL REGISTRO DE MOVIMIENTOS SE PUEDEN REGISTRAR MOVIMIENTOS DE </w:t>
       </w:r>
       <w:r>
@@ -2428,6 +2975,118 @@
 <file path=word/numbering.xml><?xml version="1.0" encoding="utf-8"?>
 <w:numbering xmlns:wpc="http://schemas.microsoft.com/office/word/2010/wordprocessingCanvas" xmlns:cx="http://schemas.microsoft.com/office/drawing/2014/chartex" xmlns:mc="http://schemas.openxmlformats.org/markup-compatibility/2006" xmlns:o="urn:schemas-microsoft-com:office:office" xmlns:r="http://schemas.openxmlformats.org/officeDocument/2006/relationships" xmlns:m="http://schemas.openxmlformats.org/officeDocument/2006/math" xmlns:v="urn:schemas-microsoft-com:vml" xmlns:wp14="http://schemas.microsoft.com/office/word/2010/wordprocessingDrawing" xmlns:wp="http://schemas.openxmlformats.org/drawingml/2006/wordprocessingDrawing" xmlns:w10="urn:schemas-microsoft-com:office:word" xmlns:w="http://schemas.openxmlformats.org/wordprocessingml/2006/main" xmlns:w14="http://schemas.microsoft.com/office/word/2010/wordml" xmlns:w15="http://schemas.microsoft.com/office/word/2012/wordml" xmlns:w16se="http://schemas.microsoft.com/office/word/2015/wordml/symex" xmlns:wpg="http://schemas.microsoft.com/office/word/2010/wordprocessingGroup" xmlns:wpi="http://schemas.microsoft.com/office/word/2010/wordprocessingInk" xmlns:wne="http://schemas.microsoft.com/office/word/2006/wordml" xmlns:wps="http://schemas.microsoft.com/office/word/2010/wordprocessingShape" mc:Ignorable="w14 w15 w16se wp14">
   <w:abstractNum w:abstractNumId="0" w15:restartNumberingAfterBreak="0">
+    <w:nsid w:val="2210047E"/>
+    <w:multiLevelType w:val="hybridMultilevel"/>
+    <w:tmpl w:val="C67E7520"/>
+    <w:lvl w:ilvl="0" w:tplc="03BCBE06">
+      <w:numFmt w:val="bullet"/>
+      <w:lvlText w:val="-"/>
+      <w:lvlJc w:val="left"/>
+      <w:pPr>
+        <w:ind w:left="720" w:hanging="360"/>
+      </w:pPr>
+      <w:rPr>
+        <w:rFonts w:ascii="Calibri" w:eastAsiaTheme="minorHAnsi" w:hAnsi="Calibri" w:cs="Calibri" w:hint="default"/>
+      </w:rPr>
+    </w:lvl>
+    <w:lvl w:ilvl="1" w:tplc="0C0A0003" w:tentative="1">
+      <w:start w:val="1"/>
+      <w:numFmt w:val="bullet"/>
+      <w:lvlText w:val="o"/>
+      <w:lvlJc w:val="left"/>
+      <w:pPr>
+        <w:ind w:left="1440" w:hanging="360"/>
+      </w:pPr>
+      <w:rPr>
+        <w:rFonts w:ascii="Courier New" w:hAnsi="Courier New" w:cs="Courier New" w:hint="default"/>
+      </w:rPr>
+    </w:lvl>
+    <w:lvl w:ilvl="2" w:tplc="0C0A0005" w:tentative="1">
+      <w:start w:val="1"/>
+      <w:numFmt w:val="bullet"/>
+      <w:lvlText w:val=""/>
+      <w:lvlJc w:val="left"/>
+      <w:pPr>
+        <w:ind w:left="2160" w:hanging="360"/>
+      </w:pPr>
+      <w:rPr>
+        <w:rFonts w:ascii="Wingdings" w:hAnsi="Wingdings" w:hint="default"/>
+      </w:rPr>
+    </w:lvl>
+    <w:lvl w:ilvl="3" w:tplc="0C0A0001" w:tentative="1">
+      <w:start w:val="1"/>
+      <w:numFmt w:val="bullet"/>
+      <w:lvlText w:val=""/>
+      <w:lvlJc w:val="left"/>
+      <w:pPr>
+        <w:ind w:left="2880" w:hanging="360"/>
+      </w:pPr>
+      <w:rPr>
+        <w:rFonts w:ascii="Symbol" w:hAnsi="Symbol" w:hint="default"/>
+      </w:rPr>
+    </w:lvl>
+    <w:lvl w:ilvl="4" w:tplc="0C0A0003" w:tentative="1">
+      <w:start w:val="1"/>
+      <w:numFmt w:val="bullet"/>
+      <w:lvlText w:val="o"/>
+      <w:lvlJc w:val="left"/>
+      <w:pPr>
+        <w:ind w:left="3600" w:hanging="360"/>
+      </w:pPr>
+      <w:rPr>
+        <w:rFonts w:ascii="Courier New" w:hAnsi="Courier New" w:cs="Courier New" w:hint="default"/>
+      </w:rPr>
+    </w:lvl>
+    <w:lvl w:ilvl="5" w:tplc="0C0A0005" w:tentative="1">
+      <w:start w:val="1"/>
+      <w:numFmt w:val="bullet"/>
+      <w:lvlText w:val=""/>
+      <w:lvlJc w:val="left"/>
+      <w:pPr>
+        <w:ind w:left="4320" w:hanging="360"/>
+      </w:pPr>
+      <w:rPr>
+        <w:rFonts w:ascii="Wingdings" w:hAnsi="Wingdings" w:hint="default"/>
+      </w:rPr>
+    </w:lvl>
+    <w:lvl w:ilvl="6" w:tplc="0C0A0001" w:tentative="1">
+      <w:start w:val="1"/>
+      <w:numFmt w:val="bullet"/>
+      <w:lvlText w:val=""/>
+      <w:lvlJc w:val="left"/>
+      <w:pPr>
+        <w:ind w:left="5040" w:hanging="360"/>
+      </w:pPr>
+      <w:rPr>
+        <w:rFonts w:ascii="Symbol" w:hAnsi="Symbol" w:hint="default"/>
+      </w:rPr>
+    </w:lvl>
+    <w:lvl w:ilvl="7" w:tplc="0C0A0003" w:tentative="1">
+      <w:start w:val="1"/>
+      <w:numFmt w:val="bullet"/>
+      <w:lvlText w:val="o"/>
+      <w:lvlJc w:val="left"/>
+      <w:pPr>
+        <w:ind w:left="5760" w:hanging="360"/>
+      </w:pPr>
+      <w:rPr>
+        <w:rFonts w:ascii="Courier New" w:hAnsi="Courier New" w:cs="Courier New" w:hint="default"/>
+      </w:rPr>
+    </w:lvl>
+    <w:lvl w:ilvl="8" w:tplc="0C0A0005" w:tentative="1">
+      <w:start w:val="1"/>
+      <w:numFmt w:val="bullet"/>
+      <w:lvlText w:val=""/>
+      <w:lvlJc w:val="left"/>
+      <w:pPr>
+        <w:ind w:left="6480" w:hanging="360"/>
+      </w:pPr>
+      <w:rPr>
+        <w:rFonts w:ascii="Wingdings" w:hAnsi="Wingdings" w:hint="default"/>
+      </w:rPr>
+    </w:lvl>
+  </w:abstractNum>
+  <w:abstractNum w:abstractNumId="1" w15:restartNumberingAfterBreak="0">
     <w:nsid w:val="33FC1B82"/>
     <w:multiLevelType w:val="multilevel"/>
     <w:tmpl w:val="0C0A001F"/>
@@ -2513,20 +3172,20 @@
       </w:pPr>
     </w:lvl>
   </w:abstractNum>
-  <w:abstractNum w:abstractNumId="1" w15:restartNumberingAfterBreak="0">
+  <w:abstractNum w:abstractNumId="2" w15:restartNumberingAfterBreak="0">
     <w:nsid w:val="3975083F"/>
     <w:multiLevelType w:val="hybridMultilevel"/>
-    <w:tmpl w:val="8A36A9CA"/>
-    <w:lvl w:ilvl="0" w:tplc="03BCBE06">
-      <w:start w:val="2"/>
+    <w:tmpl w:val="75909ED2"/>
+    <w:lvl w:ilvl="0" w:tplc="0C0A0001">
+      <w:start w:val="1"/>
       <w:numFmt w:val="bullet"/>
-      <w:lvlText w:val="-"/>
+      <w:lvlText w:val=""/>
       <w:lvlJc w:val="left"/>
       <w:pPr>
         <w:ind w:left="720" w:hanging="360"/>
       </w:pPr>
       <w:rPr>
-        <w:rFonts w:ascii="Calibri" w:eastAsiaTheme="minorHAnsi" w:hAnsi="Calibri" w:cs="Calibri" w:hint="default"/>
+        <w:rFonts w:ascii="Symbol" w:hAnsi="Symbol" w:hint="default"/>
       </w:rPr>
     </w:lvl>
     <w:lvl w:ilvl="1" w:tplc="040A0003" w:tentative="1">
@@ -2626,7 +3285,7 @@
       </w:rPr>
     </w:lvl>
   </w:abstractNum>
-  <w:abstractNum w:abstractNumId="2" w15:restartNumberingAfterBreak="0">
+  <w:abstractNum w:abstractNumId="3" w15:restartNumberingAfterBreak="0">
     <w:nsid w:val="45BA29A8"/>
     <w:multiLevelType w:val="multilevel"/>
     <w:tmpl w:val="0C0A001F"/>
@@ -2712,14 +3371,133 @@
       </w:pPr>
     </w:lvl>
   </w:abstractNum>
+  <w:abstractNum w:abstractNumId="4" w15:restartNumberingAfterBreak="0">
+    <w:nsid w:val="71EF2021"/>
+    <w:multiLevelType w:val="hybridMultilevel"/>
+    <w:tmpl w:val="961895C6"/>
+    <w:lvl w:ilvl="0" w:tplc="03BCBE06">
+      <w:start w:val="2"/>
+      <w:numFmt w:val="bullet"/>
+      <w:lvlText w:val="-"/>
+      <w:lvlJc w:val="left"/>
+      <w:pPr>
+        <w:ind w:left="720" w:hanging="360"/>
+      </w:pPr>
+      <w:rPr>
+        <w:rFonts w:ascii="Calibri" w:eastAsiaTheme="minorHAnsi" w:hAnsi="Calibri" w:cs="Calibri" w:hint="default"/>
+      </w:rPr>
+    </w:lvl>
+    <w:lvl w:ilvl="1" w:tplc="040A0003" w:tentative="1">
+      <w:start w:val="1"/>
+      <w:numFmt w:val="bullet"/>
+      <w:lvlText w:val="o"/>
+      <w:lvlJc w:val="left"/>
+      <w:pPr>
+        <w:ind w:left="1440" w:hanging="360"/>
+      </w:pPr>
+      <w:rPr>
+        <w:rFonts w:ascii="Courier New" w:hAnsi="Courier New" w:cs="Courier New" w:hint="default"/>
+      </w:rPr>
+    </w:lvl>
+    <w:lvl w:ilvl="2" w:tplc="040A0005" w:tentative="1">
+      <w:start w:val="1"/>
+      <w:numFmt w:val="bullet"/>
+      <w:lvlText w:val=""/>
+      <w:lvlJc w:val="left"/>
+      <w:pPr>
+        <w:ind w:left="2160" w:hanging="360"/>
+      </w:pPr>
+      <w:rPr>
+        <w:rFonts w:ascii="Wingdings" w:hAnsi="Wingdings" w:hint="default"/>
+      </w:rPr>
+    </w:lvl>
+    <w:lvl w:ilvl="3" w:tplc="040A0001" w:tentative="1">
+      <w:start w:val="1"/>
+      <w:numFmt w:val="bullet"/>
+      <w:lvlText w:val=""/>
+      <w:lvlJc w:val="left"/>
+      <w:pPr>
+        <w:ind w:left="2880" w:hanging="360"/>
+      </w:pPr>
+      <w:rPr>
+        <w:rFonts w:ascii="Symbol" w:hAnsi="Symbol" w:hint="default"/>
+      </w:rPr>
+    </w:lvl>
+    <w:lvl w:ilvl="4" w:tplc="040A0003" w:tentative="1">
+      <w:start w:val="1"/>
+      <w:numFmt w:val="bullet"/>
+      <w:lvlText w:val="o"/>
+      <w:lvlJc w:val="left"/>
+      <w:pPr>
+        <w:ind w:left="3600" w:hanging="360"/>
+      </w:pPr>
+      <w:rPr>
+        <w:rFonts w:ascii="Courier New" w:hAnsi="Courier New" w:cs="Courier New" w:hint="default"/>
+      </w:rPr>
+    </w:lvl>
+    <w:lvl w:ilvl="5" w:tplc="040A0005" w:tentative="1">
+      <w:start w:val="1"/>
+      <w:numFmt w:val="bullet"/>
+      <w:lvlText w:val=""/>
+      <w:lvlJc w:val="left"/>
+      <w:pPr>
+        <w:ind w:left="4320" w:hanging="360"/>
+      </w:pPr>
+      <w:rPr>
+        <w:rFonts w:ascii="Wingdings" w:hAnsi="Wingdings" w:hint="default"/>
+      </w:rPr>
+    </w:lvl>
+    <w:lvl w:ilvl="6" w:tplc="040A0001" w:tentative="1">
+      <w:start w:val="1"/>
+      <w:numFmt w:val="bullet"/>
+      <w:lvlText w:val=""/>
+      <w:lvlJc w:val="left"/>
+      <w:pPr>
+        <w:ind w:left="5040" w:hanging="360"/>
+      </w:pPr>
+      <w:rPr>
+        <w:rFonts w:ascii="Symbol" w:hAnsi="Symbol" w:hint="default"/>
+      </w:rPr>
+    </w:lvl>
+    <w:lvl w:ilvl="7" w:tplc="040A0003" w:tentative="1">
+      <w:start w:val="1"/>
+      <w:numFmt w:val="bullet"/>
+      <w:lvlText w:val="o"/>
+      <w:lvlJc w:val="left"/>
+      <w:pPr>
+        <w:ind w:left="5760" w:hanging="360"/>
+      </w:pPr>
+      <w:rPr>
+        <w:rFonts w:ascii="Courier New" w:hAnsi="Courier New" w:cs="Courier New" w:hint="default"/>
+      </w:rPr>
+    </w:lvl>
+    <w:lvl w:ilvl="8" w:tplc="040A0005" w:tentative="1">
+      <w:start w:val="1"/>
+      <w:numFmt w:val="bullet"/>
+      <w:lvlText w:val=""/>
+      <w:lvlJc w:val="left"/>
+      <w:pPr>
+        <w:ind w:left="6480" w:hanging="360"/>
+      </w:pPr>
+      <w:rPr>
+        <w:rFonts w:ascii="Wingdings" w:hAnsi="Wingdings" w:hint="default"/>
+      </w:rPr>
+    </w:lvl>
+  </w:abstractNum>
   <w:num w:numId="1">
+    <w:abstractNumId w:val="2"/>
+  </w:num>
+  <w:num w:numId="2">
     <w:abstractNumId w:val="1"/>
   </w:num>
-  <w:num w:numId="2">
+  <w:num w:numId="3">
+    <w:abstractNumId w:val="3"/>
+  </w:num>
+  <w:num w:numId="4">
+    <w:abstractNumId w:val="4"/>
+  </w:num>
+  <w:num w:numId="5">
     <w:abstractNumId w:val="0"/>
-  </w:num>
-  <w:num w:numId="3">
-    <w:abstractNumId w:val="2"/>
   </w:num>
 </w:numbering>
 </file>

</xml_diff>

<commit_message>
cambios al manual y mantenedores
llameme
</commit_message>
<xml_diff>
--- a/DOCUMENTACION/Sobre la aplicación XXXXXX.docx
+++ b/DOCUMENTACION/Sobre la aplicación XXXXXX.docx
@@ -4,6 +4,2220 @@
   <w:body>
     <w:p>
       <w:pPr>
+        <w:rPr>
+          <w:rFonts w:asciiTheme="majorHAnsi" w:hAnsiTheme="majorHAnsi" w:cstheme="majorBidi"/>
+          <w:color w:val="2F5496" w:themeColor="accent1" w:themeShade="BF"/>
+          <w:sz w:val="32"/>
+          <w:szCs w:val="32"/>
+          <w:lang w:val="es-CL" w:eastAsia="es-ES_tradnl"/>
+        </w:rPr>
+      </w:pPr>
+    </w:p>
+    <w:p>
+      <w:pPr>
+        <w:rPr>
+          <w:rFonts w:asciiTheme="majorHAnsi" w:hAnsiTheme="majorHAnsi" w:cstheme="majorBidi"/>
+          <w:color w:val="2F5496" w:themeColor="accent1" w:themeShade="BF"/>
+          <w:sz w:val="32"/>
+          <w:szCs w:val="32"/>
+          <w:lang w:val="es-CL" w:eastAsia="es-ES_tradnl"/>
+        </w:rPr>
+      </w:pPr>
+      <w:r>
+        <w:rPr>
+          <w:noProof/>
+        </w:rPr>
+        <mc:AlternateContent>
+          <mc:Choice Requires="wps">
+            <w:drawing>
+              <wp:anchor distT="0" distB="0" distL="114300" distR="114300" simplePos="0" relativeHeight="251744256" behindDoc="0" locked="0" layoutInCell="1" allowOverlap="1" wp14:anchorId="244BB634" wp14:editId="0799B672">
+                <wp:simplePos x="0" y="0"/>
+                <wp:positionH relativeFrom="margin">
+                  <wp:posOffset>1381542</wp:posOffset>
+                </wp:positionH>
+                <wp:positionV relativeFrom="paragraph">
+                  <wp:posOffset>4051982</wp:posOffset>
+                </wp:positionV>
+                <wp:extent cx="1828800" cy="1828800"/>
+                <wp:effectExtent l="0" t="0" r="0" b="0"/>
+                <wp:wrapNone/>
+                <wp:docPr id="10" name="Cuadro de texto 10"/>
+                <wp:cNvGraphicFramePr/>
+                <a:graphic xmlns:a="http://schemas.openxmlformats.org/drawingml/2006/main">
+                  <a:graphicData uri="http://schemas.microsoft.com/office/word/2010/wordprocessingShape">
+                    <wps:wsp>
+                      <wps:cNvSpPr txBox="1"/>
+                      <wps:spPr>
+                        <a:xfrm>
+                          <a:off x="0" y="0"/>
+                          <a:ext cx="1828800" cy="1828800"/>
+                        </a:xfrm>
+                        <a:prstGeom prst="rect">
+                          <a:avLst/>
+                        </a:prstGeom>
+                        <a:noFill/>
+                        <a:ln>
+                          <a:noFill/>
+                        </a:ln>
+                      </wps:spPr>
+                      <wps:txbx>
+                        <w:txbxContent>
+                          <w:p>
+                            <w:pPr>
+                              <w:jc w:val="center"/>
+                              <w:rPr>
+                                <w:noProof/>
+                                <w:sz w:val="72"/>
+                                <w:szCs w:val="72"/>
+                                <w14:reflection w14:blurRad="6350" w14:stA="53000" w14:stPos="0" w14:endA="300" w14:endPos="35500" w14:dist="0" w14:dir="5400000" w14:fadeDir="5400000" w14:sx="100000" w14:sy="-90000" w14:kx="0" w14:ky="0" w14:algn="bl"/>
+                                <w14:textOutline w14:w="0" w14:cap="flat" w14:cmpd="sng" w14:algn="ctr">
+                                  <w14:noFill/>
+                                  <w14:prstDash w14:val="solid"/>
+                                  <w14:round/>
+                                </w14:textOutline>
+                                <w14:textFill>
+                                  <w14:gradFill>
+                                    <w14:gsLst>
+                                      <w14:gs w14:pos="0">
+                                        <w14:schemeClr w14:val="accent5">
+                                          <w14:lumMod w14:val="50000"/>
+                                        </w14:schemeClr>
+                                      </w14:gs>
+                                      <w14:gs w14:pos="50000">
+                                        <w14:schemeClr w14:val="accent5"/>
+                                      </w14:gs>
+                                      <w14:gs w14:pos="100000">
+                                        <w14:schemeClr w14:val="accent5">
+                                          <w14:lumMod w14:val="60000"/>
+                                          <w14:lumOff w14:val="40000"/>
+                                        </w14:schemeClr>
+                                      </w14:gs>
+                                    </w14:gsLst>
+                                    <w14:lin w14:ang="5400000" w14:scaled="0"/>
+                                  </w14:gradFill>
+                                </w14:textFill>
+                              </w:rPr>
+                            </w:pPr>
+                            <w:r>
+                              <w:rPr>
+                                <w:noProof/>
+                                <w:sz w:val="72"/>
+                                <w:szCs w:val="72"/>
+                                <w14:reflection w14:blurRad="6350" w14:stA="53000" w14:stPos="0" w14:endA="300" w14:endPos="35500" w14:dist="0" w14:dir="5400000" w14:fadeDir="5400000" w14:sx="100000" w14:sy="-90000" w14:kx="0" w14:ky="0" w14:algn="bl"/>
+                                <w14:textOutline w14:w="0" w14:cap="flat" w14:cmpd="sng" w14:algn="ctr">
+                                  <w14:noFill/>
+                                  <w14:prstDash w14:val="solid"/>
+                                  <w14:round/>
+                                </w14:textOutline>
+                                <w14:textFill>
+                                  <w14:gradFill>
+                                    <w14:gsLst>
+                                      <w14:gs w14:pos="0">
+                                        <w14:schemeClr w14:val="accent5">
+                                          <w14:lumMod w14:val="50000"/>
+                                        </w14:schemeClr>
+                                      </w14:gs>
+                                      <w14:gs w14:pos="50000">
+                                        <w14:schemeClr w14:val="accent5"/>
+                                      </w14:gs>
+                                      <w14:gs w14:pos="100000">
+                                        <w14:schemeClr w14:val="accent5">
+                                          <w14:lumMod w14:val="60000"/>
+                                          <w14:lumOff w14:val="40000"/>
+                                        </w14:schemeClr>
+                                      </w14:gs>
+                                    </w14:gsLst>
+                                    <w14:lin w14:ang="5400000" w14:scaled="0"/>
+                                  </w14:gradFill>
+                                </w14:textFill>
+                              </w:rPr>
+                              <w:t>Version 1.0</w:t>
+                            </w:r>
+                          </w:p>
+                        </w:txbxContent>
+                      </wps:txbx>
+                      <wps:bodyPr rot="0" spcFirstLastPara="0" vertOverflow="overflow" horzOverflow="overflow" vert="horz" wrap="none" lIns="91440" tIns="45720" rIns="91440" bIns="45720" numCol="1" spcCol="0" rtlCol="0" fromWordArt="0" anchor="t" anchorCtr="0" forceAA="0" compatLnSpc="1">
+                        <a:prstTxWarp prst="textNoShape">
+                          <a:avLst/>
+                        </a:prstTxWarp>
+                        <a:spAutoFit/>
+                      </wps:bodyPr>
+                    </wps:wsp>
+                  </a:graphicData>
+                </a:graphic>
+              </wp:anchor>
+            </w:drawing>
+          </mc:Choice>
+          <mc:Fallback>
+            <w:pict>
+              <v:shapetype w14:anchorId="244BB634" id="_x0000_t202" coordsize="21600,21600" o:spt="202" path="m,l,21600r21600,l21600,xe">
+                <v:stroke joinstyle="miter"/>
+                <v:path gradientshapeok="t" o:connecttype="rect"/>
+              </v:shapetype>
+              <v:shape id="Cuadro de texto 10" o:spid="_x0000_s1026" type="#_x0000_t202" style="position:absolute;margin-left:108.8pt;margin-top:319.05pt;width:2in;height:2in;z-index:251744256;visibility:visible;mso-wrap-style:none;mso-wrap-distance-left:9pt;mso-wrap-distance-top:0;mso-wrap-distance-right:9pt;mso-wrap-distance-bottom:0;mso-position-horizontal:absolute;mso-position-horizontal-relative:margin;mso-position-vertical:absolute;mso-position-vertical-relative:text;v-text-anchor:top" o:gfxdata="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" filled="f" stroked="f">
+                <v:fill o:detectmouseclick="t"/>
+                <v:textbox style="mso-fit-shape-to-text:t">
+                  <w:txbxContent>
+                    <w:p>
+                      <w:pPr>
+                        <w:jc w:val="center"/>
+                        <w:rPr>
+                          <w:noProof/>
+                          <w:sz w:val="72"/>
+                          <w:szCs w:val="72"/>
+                          <w14:reflection w14:blurRad="6350" w14:stA="53000" w14:stPos="0" w14:endA="300" w14:endPos="35500" w14:dist="0" w14:dir="5400000" w14:fadeDir="5400000" w14:sx="100000" w14:sy="-90000" w14:kx="0" w14:ky="0" w14:algn="bl"/>
+                          <w14:textOutline w14:w="0" w14:cap="flat" w14:cmpd="sng" w14:algn="ctr">
+                            <w14:noFill/>
+                            <w14:prstDash w14:val="solid"/>
+                            <w14:round/>
+                          </w14:textOutline>
+                          <w14:textFill>
+                            <w14:gradFill>
+                              <w14:gsLst>
+                                <w14:gs w14:pos="0">
+                                  <w14:schemeClr w14:val="accent5">
+                                    <w14:lumMod w14:val="50000"/>
+                                  </w14:schemeClr>
+                                </w14:gs>
+                                <w14:gs w14:pos="50000">
+                                  <w14:schemeClr w14:val="accent5"/>
+                                </w14:gs>
+                                <w14:gs w14:pos="100000">
+                                  <w14:schemeClr w14:val="accent5">
+                                    <w14:lumMod w14:val="60000"/>
+                                    <w14:lumOff w14:val="40000"/>
+                                  </w14:schemeClr>
+                                </w14:gs>
+                              </w14:gsLst>
+                              <w14:lin w14:ang="5400000" w14:scaled="0"/>
+                            </w14:gradFill>
+                          </w14:textFill>
+                        </w:rPr>
+                      </w:pPr>
+                      <w:r>
+                        <w:rPr>
+                          <w:noProof/>
+                          <w:sz w:val="72"/>
+                          <w:szCs w:val="72"/>
+                          <w14:reflection w14:blurRad="6350" w14:stA="53000" w14:stPos="0" w14:endA="300" w14:endPos="35500" w14:dist="0" w14:dir="5400000" w14:fadeDir="5400000" w14:sx="100000" w14:sy="-90000" w14:kx="0" w14:ky="0" w14:algn="bl"/>
+                          <w14:textOutline w14:w="0" w14:cap="flat" w14:cmpd="sng" w14:algn="ctr">
+                            <w14:noFill/>
+                            <w14:prstDash w14:val="solid"/>
+                            <w14:round/>
+                          </w14:textOutline>
+                          <w14:textFill>
+                            <w14:gradFill>
+                              <w14:gsLst>
+                                <w14:gs w14:pos="0">
+                                  <w14:schemeClr w14:val="accent5">
+                                    <w14:lumMod w14:val="50000"/>
+                                  </w14:schemeClr>
+                                </w14:gs>
+                                <w14:gs w14:pos="50000">
+                                  <w14:schemeClr w14:val="accent5"/>
+                                </w14:gs>
+                                <w14:gs w14:pos="100000">
+                                  <w14:schemeClr w14:val="accent5">
+                                    <w14:lumMod w14:val="60000"/>
+                                    <w14:lumOff w14:val="40000"/>
+                                  </w14:schemeClr>
+                                </w14:gs>
+                              </w14:gsLst>
+                              <w14:lin w14:ang="5400000" w14:scaled="0"/>
+                            </w14:gradFill>
+                          </w14:textFill>
+                        </w:rPr>
+                        <w:t>Version 1.0</w:t>
+                      </w:r>
+                    </w:p>
+                  </w:txbxContent>
+                </v:textbox>
+                <w10:wrap anchorx="margin"/>
+              </v:shape>
+            </w:pict>
+          </mc:Fallback>
+        </mc:AlternateContent>
+      </w:r>
+      <w:r>
+        <w:rPr>
+          <w:noProof/>
+        </w:rPr>
+        <mc:AlternateContent>
+          <mc:Choice Requires="wps">
+            <w:drawing>
+              <wp:anchor distT="0" distB="0" distL="114300" distR="114300" simplePos="0" relativeHeight="251742208" behindDoc="0" locked="0" layoutInCell="1" allowOverlap="1" wp14:anchorId="15A8FD23" wp14:editId="0F03EFE0">
+                <wp:simplePos x="0" y="0"/>
+                <wp:positionH relativeFrom="margin">
+                  <wp:align>left</wp:align>
+                </wp:positionH>
+                <wp:positionV relativeFrom="paragraph">
+                  <wp:posOffset>1212594</wp:posOffset>
+                </wp:positionV>
+                <wp:extent cx="5349923" cy="2906973"/>
+                <wp:effectExtent l="0" t="0" r="0" b="8255"/>
+                <wp:wrapNone/>
+                <wp:docPr id="3" name="Cuadro de texto 3"/>
+                <wp:cNvGraphicFramePr/>
+                <a:graphic xmlns:a="http://schemas.openxmlformats.org/drawingml/2006/main">
+                  <a:graphicData uri="http://schemas.microsoft.com/office/word/2010/wordprocessingShape">
+                    <wps:wsp>
+                      <wps:cNvSpPr txBox="1"/>
+                      <wps:spPr>
+                        <a:xfrm>
+                          <a:off x="0" y="0"/>
+                          <a:ext cx="5349923" cy="2906973"/>
+                        </a:xfrm>
+                        <a:prstGeom prst="rect">
+                          <a:avLst/>
+                        </a:prstGeom>
+                        <a:noFill/>
+                        <a:ln>
+                          <a:noFill/>
+                        </a:ln>
+                      </wps:spPr>
+                      <wps:txbx>
+                        <w:txbxContent>
+                          <w:p>
+                            <w:pPr>
+                              <w:jc w:val="center"/>
+                              <w:rPr>
+                                <w:rFonts w:asciiTheme="majorHAnsi" w:hAnsiTheme="majorHAnsi" w:cstheme="majorBidi"/>
+                                <w:b/>
+                                <w:outline/>
+                                <w:color w:val="5B9BD5" w:themeColor="accent5"/>
+                                <w:sz w:val="144"/>
+                                <w:szCs w:val="144"/>
+                                <w:lang w:val="es-CL" w:eastAsia="es-ES_tradnl"/>
+                                <w14:shadow w14:blurRad="38100" w14:dist="22860" w14:dir="5400000" w14:sx="100000" w14:sy="100000" w14:kx="0" w14:ky="0" w14:algn="tl">
+                                  <w14:srgbClr w14:val="000000">
+                                    <w14:alpha w14:val="70000"/>
+                                  </w14:srgbClr>
+                                </w14:shadow>
+                                <w14:textOutline w14:w="10160" w14:cap="flat" w14:cmpd="sng" w14:algn="ctr">
+                                  <w14:solidFill>
+                                    <w14:schemeClr w14:val="accent5"/>
+                                  </w14:solidFill>
+                                  <w14:prstDash w14:val="solid"/>
+                                  <w14:round/>
+                                </w14:textOutline>
+                                <w14:textFill>
+                                  <w14:solidFill>
+                                    <w14:srgbClr w14:val="FFFFFF"/>
+                                  </w14:solidFill>
+                                </w14:textFill>
+                              </w:rPr>
+                            </w:pPr>
+                            <w:r>
+                              <w:rPr>
+                                <w:rFonts w:asciiTheme="majorHAnsi" w:hAnsiTheme="majorHAnsi" w:cstheme="majorBidi"/>
+                                <w:b/>
+                                <w:outline/>
+                                <w:color w:val="5B9BD5" w:themeColor="accent5"/>
+                                <w:sz w:val="144"/>
+                                <w:szCs w:val="144"/>
+                                <w:lang w:val="es-CL" w:eastAsia="es-ES_tradnl"/>
+                                <w14:shadow w14:blurRad="38100" w14:dist="22860" w14:dir="5400000" w14:sx="100000" w14:sy="100000" w14:kx="0" w14:ky="0" w14:algn="tl">
+                                  <w14:srgbClr w14:val="000000">
+                                    <w14:alpha w14:val="70000"/>
+                                  </w14:srgbClr>
+                                </w14:shadow>
+                                <w14:textOutline w14:w="10160" w14:cap="flat" w14:cmpd="sng" w14:algn="ctr">
+                                  <w14:solidFill>
+                                    <w14:schemeClr w14:val="accent5"/>
+                                  </w14:solidFill>
+                                  <w14:prstDash w14:val="solid"/>
+                                  <w14:round/>
+                                </w14:textOutline>
+                                <w14:textFill>
+                                  <w14:solidFill>
+                                    <w14:srgbClr w14:val="FFFFFF"/>
+                                  </w14:solidFill>
+                                </w14:textFill>
+                              </w:rPr>
+                              <w:t>Manual de usuario</w:t>
+                            </w:r>
+                          </w:p>
+                        </w:txbxContent>
+                      </wps:txbx>
+                      <wps:bodyPr rot="0" spcFirstLastPara="0" vertOverflow="overflow" horzOverflow="overflow" vert="horz" wrap="square" lIns="91440" tIns="45720" rIns="91440" bIns="45720" numCol="1" spcCol="0" rtlCol="0" fromWordArt="0" anchor="t" anchorCtr="0" forceAA="0" compatLnSpc="1">
+                        <a:prstTxWarp prst="textNoShape">
+                          <a:avLst/>
+                        </a:prstTxWarp>
+                        <a:noAutofit/>
+                      </wps:bodyPr>
+                    </wps:wsp>
+                  </a:graphicData>
+                </a:graphic>
+                <wp14:sizeRelH relativeFrom="margin">
+                  <wp14:pctWidth>0</wp14:pctWidth>
+                </wp14:sizeRelH>
+                <wp14:sizeRelV relativeFrom="margin">
+                  <wp14:pctHeight>0</wp14:pctHeight>
+                </wp14:sizeRelV>
+              </wp:anchor>
+            </w:drawing>
+          </mc:Choice>
+          <mc:Fallback>
+            <w:pict>
+              <v:shape w14:anchorId="15A8FD23" id="Cuadro de texto 3" o:spid="_x0000_s1027" type="#_x0000_t202" style="position:absolute;margin-left:0;margin-top:95.5pt;width:421.25pt;height:228.9pt;z-index:251742208;visibility:visible;mso-wrap-style:square;mso-width-percent:0;mso-height-percent:0;mso-wrap-distance-left:9pt;mso-wrap-distance-top:0;mso-wrap-distance-right:9pt;mso-wrap-distance-bottom:0;mso-position-horizontal:left;mso-position-horizontal-relative:margin;mso-position-vertical:absolute;mso-position-vertical-relative:text;mso-width-percent:0;mso-height-percent:0;mso-width-relative:margin;mso-height-relative:margin;v-text-anchor:top" o:gfxdata="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" filled="f" stroked="f">
+                <v:fill o:detectmouseclick="t"/>
+                <v:textbox>
+                  <w:txbxContent>
+                    <w:p>
+                      <w:pPr>
+                        <w:jc w:val="center"/>
+                        <w:rPr>
+                          <w:rFonts w:asciiTheme="majorHAnsi" w:hAnsiTheme="majorHAnsi" w:cstheme="majorBidi"/>
+                          <w:b/>
+                          <w:outline/>
+                          <w:color w:val="5B9BD5" w:themeColor="accent5"/>
+                          <w:sz w:val="144"/>
+                          <w:szCs w:val="144"/>
+                          <w:lang w:val="es-CL" w:eastAsia="es-ES_tradnl"/>
+                          <w14:shadow w14:blurRad="38100" w14:dist="22860" w14:dir="5400000" w14:sx="100000" w14:sy="100000" w14:kx="0" w14:ky="0" w14:algn="tl">
+                            <w14:srgbClr w14:val="000000">
+                              <w14:alpha w14:val="70000"/>
+                            </w14:srgbClr>
+                          </w14:shadow>
+                          <w14:textOutline w14:w="10160" w14:cap="flat" w14:cmpd="sng" w14:algn="ctr">
+                            <w14:solidFill>
+                              <w14:schemeClr w14:val="accent5"/>
+                            </w14:solidFill>
+                            <w14:prstDash w14:val="solid"/>
+                            <w14:round/>
+                          </w14:textOutline>
+                          <w14:textFill>
+                            <w14:solidFill>
+                              <w14:srgbClr w14:val="FFFFFF"/>
+                            </w14:solidFill>
+                          </w14:textFill>
+                        </w:rPr>
+                      </w:pPr>
+                      <w:r>
+                        <w:rPr>
+                          <w:rFonts w:asciiTheme="majorHAnsi" w:hAnsiTheme="majorHAnsi" w:cstheme="majorBidi"/>
+                          <w:b/>
+                          <w:outline/>
+                          <w:color w:val="5B9BD5" w:themeColor="accent5"/>
+                          <w:sz w:val="144"/>
+                          <w:szCs w:val="144"/>
+                          <w:lang w:val="es-CL" w:eastAsia="es-ES_tradnl"/>
+                          <w14:shadow w14:blurRad="38100" w14:dist="22860" w14:dir="5400000" w14:sx="100000" w14:sy="100000" w14:kx="0" w14:ky="0" w14:algn="tl">
+                            <w14:srgbClr w14:val="000000">
+                              <w14:alpha w14:val="70000"/>
+                            </w14:srgbClr>
+                          </w14:shadow>
+                          <w14:textOutline w14:w="10160" w14:cap="flat" w14:cmpd="sng" w14:algn="ctr">
+                            <w14:solidFill>
+                              <w14:schemeClr w14:val="accent5"/>
+                            </w14:solidFill>
+                            <w14:prstDash w14:val="solid"/>
+                            <w14:round/>
+                          </w14:textOutline>
+                          <w14:textFill>
+                            <w14:solidFill>
+                              <w14:srgbClr w14:val="FFFFFF"/>
+                            </w14:solidFill>
+                          </w14:textFill>
+                        </w:rPr>
+                        <w:t>Manual de usuario</w:t>
+                      </w:r>
+                    </w:p>
+                  </w:txbxContent>
+                </v:textbox>
+                <w10:wrap anchorx="margin"/>
+              </v:shape>
+            </w:pict>
+          </mc:Fallback>
+        </mc:AlternateContent>
+      </w:r>
+      <w:r>
+        <w:rPr>
+          <w:rFonts w:asciiTheme="majorHAnsi" w:hAnsiTheme="majorHAnsi" w:cstheme="majorBidi"/>
+          <w:color w:val="2F5496" w:themeColor="accent1" w:themeShade="BF"/>
+          <w:sz w:val="32"/>
+          <w:szCs w:val="32"/>
+          <w:lang w:val="es-CL" w:eastAsia="es-ES_tradnl"/>
+        </w:rPr>
+        <w:br w:type="page"/>
+      </w:r>
+      <w:bookmarkStart w:id="0" w:name="_GoBack"/>
+      <w:bookmarkEnd w:id="0"/>
+    </w:p>
+    <w:p>
+      <w:pPr>
+        <w:rPr>
+          <w:rFonts w:asciiTheme="majorHAnsi" w:hAnsiTheme="majorHAnsi" w:cstheme="majorBidi"/>
+          <w:color w:val="2F5496" w:themeColor="accent1" w:themeShade="BF"/>
+          <w:sz w:val="32"/>
+          <w:szCs w:val="32"/>
+          <w:lang w:val="es-CL" w:eastAsia="es-ES_tradnl"/>
+        </w:rPr>
+      </w:pPr>
+    </w:p>
+    <w:p>
+      <w:pPr>
+        <w:pStyle w:val="Ttulo1"/>
+        <w:rPr>
+          <w:rFonts w:eastAsia="Times New Roman"/>
+          <w:lang w:val="es-CL" w:eastAsia="es-ES_tradnl"/>
+        </w:rPr>
+      </w:pPr>
+    </w:p>
+    <w:sdt>
+      <w:sdtPr>
+        <w:id w:val="-1163626337"/>
+        <w:docPartObj>
+          <w:docPartGallery w:val="Table of Contents"/>
+          <w:docPartUnique/>
+        </w:docPartObj>
+      </w:sdtPr>
+      <w:sdtEndPr>
+        <w:rPr>
+          <w:rFonts w:asciiTheme="minorHAnsi" w:eastAsiaTheme="minorHAnsi" w:hAnsiTheme="minorHAnsi" w:cstheme="minorBidi"/>
+          <w:b/>
+          <w:bCs/>
+          <w:color w:val="auto"/>
+          <w:sz w:val="24"/>
+          <w:szCs w:val="24"/>
+          <w:lang w:val="es-ES_tradnl" w:eastAsia="en-US"/>
+        </w:rPr>
+      </w:sdtEndPr>
+      <w:sdtContent>
+        <w:p>
+          <w:pPr>
+            <w:pStyle w:val="TtuloTDC"/>
+          </w:pPr>
+          <w:r>
+            <w:t>Contenido</w:t>
+          </w:r>
+        </w:p>
+        <w:p>
+          <w:pPr>
+            <w:pStyle w:val="TDC1"/>
+            <w:tabs>
+              <w:tab w:val="right" w:leader="dot" w:pos="8828"/>
+            </w:tabs>
+            <w:rPr>
+              <w:rFonts w:eastAsiaTheme="minorEastAsia"/>
+              <w:noProof/>
+              <w:sz w:val="22"/>
+              <w:szCs w:val="22"/>
+              <w:lang w:val="es-ES" w:eastAsia="es-ES"/>
+            </w:rPr>
+          </w:pPr>
+          <w:r>
+            <w:fldChar w:fldCharType="begin"/>
+          </w:r>
+          <w:r>
+            <w:instrText xml:space="preserve"> TOC \o "1-3" \h \z \u </w:instrText>
+          </w:r>
+          <w:r>
+            <w:fldChar w:fldCharType="separate"/>
+          </w:r>
+          <w:hyperlink w:anchor="_Toc535418312" w:history="1">
+            <w:r>
+              <w:rPr>
+                <w:rStyle w:val="Hipervnculo"/>
+                <w:rFonts w:eastAsia="Times New Roman"/>
+                <w:noProof/>
+                <w:lang w:val="es-CL" w:eastAsia="es-ES_tradnl"/>
+              </w:rPr>
+              <w:t>Introducción</w:t>
+            </w:r>
+            <w:r>
+              <w:rPr>
+                <w:noProof/>
+                <w:webHidden/>
+              </w:rPr>
+              <w:tab/>
+            </w:r>
+            <w:r>
+              <w:rPr>
+                <w:noProof/>
+                <w:webHidden/>
+              </w:rPr>
+              <w:fldChar w:fldCharType="begin"/>
+            </w:r>
+            <w:r>
+              <w:rPr>
+                <w:noProof/>
+                <w:webHidden/>
+              </w:rPr>
+              <w:instrText xml:space="preserve"> PAGEREF _Toc535418312 \h </w:instrText>
+            </w:r>
+            <w:r>
+              <w:rPr>
+                <w:noProof/>
+                <w:webHidden/>
+              </w:rPr>
+            </w:r>
+            <w:r>
+              <w:rPr>
+                <w:noProof/>
+                <w:webHidden/>
+              </w:rPr>
+              <w:fldChar w:fldCharType="separate"/>
+            </w:r>
+            <w:r>
+              <w:rPr>
+                <w:noProof/>
+                <w:webHidden/>
+              </w:rPr>
+              <w:t>3</w:t>
+            </w:r>
+            <w:r>
+              <w:rPr>
+                <w:noProof/>
+                <w:webHidden/>
+              </w:rPr>
+              <w:fldChar w:fldCharType="end"/>
+            </w:r>
+          </w:hyperlink>
+        </w:p>
+        <w:p>
+          <w:pPr>
+            <w:pStyle w:val="TDC1"/>
+            <w:tabs>
+              <w:tab w:val="right" w:leader="dot" w:pos="8828"/>
+            </w:tabs>
+            <w:rPr>
+              <w:rFonts w:eastAsiaTheme="minorEastAsia"/>
+              <w:noProof/>
+              <w:sz w:val="22"/>
+              <w:szCs w:val="22"/>
+              <w:lang w:val="es-ES" w:eastAsia="es-ES"/>
+            </w:rPr>
+          </w:pPr>
+          <w:hyperlink w:anchor="_Toc535418313" w:history="1">
+            <w:r>
+              <w:rPr>
+                <w:rStyle w:val="Hipervnculo"/>
+                <w:noProof/>
+                <w:lang w:val="es-CL"/>
+              </w:rPr>
+              <w:t>Inicio de sistema</w:t>
+            </w:r>
+            <w:r>
+              <w:rPr>
+                <w:noProof/>
+                <w:webHidden/>
+              </w:rPr>
+              <w:tab/>
+            </w:r>
+            <w:r>
+              <w:rPr>
+                <w:noProof/>
+                <w:webHidden/>
+              </w:rPr>
+              <w:fldChar w:fldCharType="begin"/>
+            </w:r>
+            <w:r>
+              <w:rPr>
+                <w:noProof/>
+                <w:webHidden/>
+              </w:rPr>
+              <w:instrText xml:space="preserve"> PAGEREF _Toc535418313 \h </w:instrText>
+            </w:r>
+            <w:r>
+              <w:rPr>
+                <w:noProof/>
+                <w:webHidden/>
+              </w:rPr>
+            </w:r>
+            <w:r>
+              <w:rPr>
+                <w:noProof/>
+                <w:webHidden/>
+              </w:rPr>
+              <w:fldChar w:fldCharType="separate"/>
+            </w:r>
+            <w:r>
+              <w:rPr>
+                <w:noProof/>
+                <w:webHidden/>
+              </w:rPr>
+              <w:t>4</w:t>
+            </w:r>
+            <w:r>
+              <w:rPr>
+                <w:noProof/>
+                <w:webHidden/>
+              </w:rPr>
+              <w:fldChar w:fldCharType="end"/>
+            </w:r>
+          </w:hyperlink>
+        </w:p>
+        <w:p>
+          <w:pPr>
+            <w:pStyle w:val="TDC1"/>
+            <w:tabs>
+              <w:tab w:val="right" w:leader="dot" w:pos="8828"/>
+            </w:tabs>
+            <w:rPr>
+              <w:rFonts w:eastAsiaTheme="minorEastAsia"/>
+              <w:noProof/>
+              <w:sz w:val="22"/>
+              <w:szCs w:val="22"/>
+              <w:lang w:val="es-ES" w:eastAsia="es-ES"/>
+            </w:rPr>
+          </w:pPr>
+          <w:hyperlink w:anchor="_Toc535418314" w:history="1">
+            <w:r>
+              <w:rPr>
+                <w:rStyle w:val="Hipervnculo"/>
+                <w:rFonts w:eastAsia="Times New Roman"/>
+                <w:noProof/>
+                <w:lang w:val="es-CL" w:eastAsia="es-ES_tradnl"/>
+              </w:rPr>
+              <w:t>Contenido de las pestañas de la ventana principal.</w:t>
+            </w:r>
+            <w:r>
+              <w:rPr>
+                <w:noProof/>
+                <w:webHidden/>
+              </w:rPr>
+              <w:tab/>
+            </w:r>
+            <w:r>
+              <w:rPr>
+                <w:noProof/>
+                <w:webHidden/>
+              </w:rPr>
+              <w:fldChar w:fldCharType="begin"/>
+            </w:r>
+            <w:r>
+              <w:rPr>
+                <w:noProof/>
+                <w:webHidden/>
+              </w:rPr>
+              <w:instrText xml:space="preserve"> PAGEREF _Toc535418314 \h </w:instrText>
+            </w:r>
+            <w:r>
+              <w:rPr>
+                <w:noProof/>
+                <w:webHidden/>
+              </w:rPr>
+            </w:r>
+            <w:r>
+              <w:rPr>
+                <w:noProof/>
+                <w:webHidden/>
+              </w:rPr>
+              <w:fldChar w:fldCharType="separate"/>
+            </w:r>
+            <w:r>
+              <w:rPr>
+                <w:noProof/>
+                <w:webHidden/>
+              </w:rPr>
+              <w:t>5</w:t>
+            </w:r>
+            <w:r>
+              <w:rPr>
+                <w:noProof/>
+                <w:webHidden/>
+              </w:rPr>
+              <w:fldChar w:fldCharType="end"/>
+            </w:r>
+          </w:hyperlink>
+        </w:p>
+        <w:p>
+          <w:pPr>
+            <w:pStyle w:val="TDC1"/>
+            <w:tabs>
+              <w:tab w:val="right" w:leader="dot" w:pos="8828"/>
+            </w:tabs>
+            <w:rPr>
+              <w:rFonts w:eastAsiaTheme="minorEastAsia"/>
+              <w:noProof/>
+              <w:sz w:val="22"/>
+              <w:szCs w:val="22"/>
+              <w:lang w:val="es-ES" w:eastAsia="es-ES"/>
+            </w:rPr>
+          </w:pPr>
+          <w:hyperlink w:anchor="_Toc535418315" w:history="1">
+            <w:r>
+              <w:rPr>
+                <w:rStyle w:val="Hipervnculo"/>
+                <w:noProof/>
+                <w:lang w:val="es-CL"/>
+              </w:rPr>
+              <w:t>REGISTRO DE MOVIMIENTOS INGRESOS.</w:t>
+            </w:r>
+            <w:r>
+              <w:rPr>
+                <w:noProof/>
+                <w:webHidden/>
+              </w:rPr>
+              <w:tab/>
+            </w:r>
+            <w:r>
+              <w:rPr>
+                <w:noProof/>
+                <w:webHidden/>
+              </w:rPr>
+              <w:fldChar w:fldCharType="begin"/>
+            </w:r>
+            <w:r>
+              <w:rPr>
+                <w:noProof/>
+                <w:webHidden/>
+              </w:rPr>
+              <w:instrText xml:space="preserve"> PAGEREF _Toc535418315 \h </w:instrText>
+            </w:r>
+            <w:r>
+              <w:rPr>
+                <w:noProof/>
+                <w:webHidden/>
+              </w:rPr>
+            </w:r>
+            <w:r>
+              <w:rPr>
+                <w:noProof/>
+                <w:webHidden/>
+              </w:rPr>
+              <w:fldChar w:fldCharType="separate"/>
+            </w:r>
+            <w:r>
+              <w:rPr>
+                <w:noProof/>
+                <w:webHidden/>
+              </w:rPr>
+              <w:t>6</w:t>
+            </w:r>
+            <w:r>
+              <w:rPr>
+                <w:noProof/>
+                <w:webHidden/>
+              </w:rPr>
+              <w:fldChar w:fldCharType="end"/>
+            </w:r>
+          </w:hyperlink>
+        </w:p>
+        <w:p>
+          <w:pPr>
+            <w:pStyle w:val="TDC2"/>
+            <w:tabs>
+              <w:tab w:val="left" w:pos="660"/>
+              <w:tab w:val="right" w:leader="dot" w:pos="8828"/>
+            </w:tabs>
+            <w:rPr>
+              <w:rFonts w:eastAsiaTheme="minorEastAsia"/>
+              <w:noProof/>
+              <w:sz w:val="22"/>
+              <w:szCs w:val="22"/>
+              <w:lang w:val="es-ES" w:eastAsia="es-ES"/>
+            </w:rPr>
+          </w:pPr>
+          <w:hyperlink w:anchor="_Toc535418316" w:history="1">
+            <w:r>
+              <w:rPr>
+                <w:rStyle w:val="Hipervnculo"/>
+                <w:rFonts w:ascii="Symbol" w:hAnsi="Symbol"/>
+                <w:noProof/>
+                <w:lang w:val="es-CL"/>
+              </w:rPr>
+              <w:t></w:t>
+            </w:r>
+            <w:r>
+              <w:rPr>
+                <w:rFonts w:eastAsiaTheme="minorEastAsia"/>
+                <w:noProof/>
+                <w:sz w:val="22"/>
+                <w:szCs w:val="22"/>
+                <w:lang w:val="es-ES" w:eastAsia="es-ES"/>
+              </w:rPr>
+              <w:tab/>
+            </w:r>
+            <w:r>
+              <w:rPr>
+                <w:rStyle w:val="Hipervnculo"/>
+                <w:noProof/>
+                <w:lang w:val="es-CL"/>
+              </w:rPr>
+              <w:t>Ejemplo de registro de movimiento ingreso</w:t>
+            </w:r>
+            <w:r>
+              <w:rPr>
+                <w:noProof/>
+                <w:webHidden/>
+              </w:rPr>
+              <w:tab/>
+            </w:r>
+            <w:r>
+              <w:rPr>
+                <w:noProof/>
+                <w:webHidden/>
+              </w:rPr>
+              <w:fldChar w:fldCharType="begin"/>
+            </w:r>
+            <w:r>
+              <w:rPr>
+                <w:noProof/>
+                <w:webHidden/>
+              </w:rPr>
+              <w:instrText xml:space="preserve"> PAGEREF _Toc535418316 \h </w:instrText>
+            </w:r>
+            <w:r>
+              <w:rPr>
+                <w:noProof/>
+                <w:webHidden/>
+              </w:rPr>
+            </w:r>
+            <w:r>
+              <w:rPr>
+                <w:noProof/>
+                <w:webHidden/>
+              </w:rPr>
+              <w:fldChar w:fldCharType="separate"/>
+            </w:r>
+            <w:r>
+              <w:rPr>
+                <w:noProof/>
+                <w:webHidden/>
+              </w:rPr>
+              <w:t>8</w:t>
+            </w:r>
+            <w:r>
+              <w:rPr>
+                <w:noProof/>
+                <w:webHidden/>
+              </w:rPr>
+              <w:fldChar w:fldCharType="end"/>
+            </w:r>
+          </w:hyperlink>
+        </w:p>
+        <w:p>
+          <w:pPr>
+            <w:pStyle w:val="TDC2"/>
+            <w:tabs>
+              <w:tab w:val="right" w:leader="dot" w:pos="8828"/>
+            </w:tabs>
+            <w:rPr>
+              <w:rFonts w:eastAsiaTheme="minorEastAsia"/>
+              <w:noProof/>
+              <w:sz w:val="22"/>
+              <w:szCs w:val="22"/>
+              <w:lang w:val="es-ES" w:eastAsia="es-ES"/>
+            </w:rPr>
+          </w:pPr>
+          <w:hyperlink w:anchor="_Toc535418317" w:history="1">
+            <w:r>
+              <w:rPr>
+                <w:rStyle w:val="Hipervnculo"/>
+                <w:noProof/>
+                <w:lang w:val="es-CL"/>
+              </w:rPr>
+              <w:t>Excepciones de ingresos en subvenciones SEP.</w:t>
+            </w:r>
+            <w:r>
+              <w:rPr>
+                <w:noProof/>
+                <w:webHidden/>
+              </w:rPr>
+              <w:tab/>
+            </w:r>
+            <w:r>
+              <w:rPr>
+                <w:noProof/>
+                <w:webHidden/>
+              </w:rPr>
+              <w:fldChar w:fldCharType="begin"/>
+            </w:r>
+            <w:r>
+              <w:rPr>
+                <w:noProof/>
+                <w:webHidden/>
+              </w:rPr>
+              <w:instrText xml:space="preserve"> PAGEREF _Toc535418317 \h </w:instrText>
+            </w:r>
+            <w:r>
+              <w:rPr>
+                <w:noProof/>
+                <w:webHidden/>
+              </w:rPr>
+            </w:r>
+            <w:r>
+              <w:rPr>
+                <w:noProof/>
+                <w:webHidden/>
+              </w:rPr>
+              <w:fldChar w:fldCharType="separate"/>
+            </w:r>
+            <w:r>
+              <w:rPr>
+                <w:noProof/>
+                <w:webHidden/>
+              </w:rPr>
+              <w:t>9</w:t>
+            </w:r>
+            <w:r>
+              <w:rPr>
+                <w:noProof/>
+                <w:webHidden/>
+              </w:rPr>
+              <w:fldChar w:fldCharType="end"/>
+            </w:r>
+          </w:hyperlink>
+        </w:p>
+        <w:p>
+          <w:pPr>
+            <w:pStyle w:val="TDC2"/>
+            <w:tabs>
+              <w:tab w:val="right" w:leader="dot" w:pos="8828"/>
+            </w:tabs>
+            <w:rPr>
+              <w:rFonts w:eastAsiaTheme="minorEastAsia"/>
+              <w:noProof/>
+              <w:sz w:val="22"/>
+              <w:szCs w:val="22"/>
+              <w:lang w:val="es-ES" w:eastAsia="es-ES"/>
+            </w:rPr>
+          </w:pPr>
+          <w:hyperlink w:anchor="_Toc535418318" w:history="1">
+            <w:r>
+              <w:rPr>
+                <w:rStyle w:val="Hipervnculo"/>
+                <w:noProof/>
+                <w:lang w:val="es-CL"/>
+              </w:rPr>
+              <w:t>Excepciones de ingresos en subvenciones SC-VTF.</w:t>
+            </w:r>
+            <w:r>
+              <w:rPr>
+                <w:noProof/>
+                <w:webHidden/>
+              </w:rPr>
+              <w:tab/>
+            </w:r>
+            <w:r>
+              <w:rPr>
+                <w:noProof/>
+                <w:webHidden/>
+              </w:rPr>
+              <w:fldChar w:fldCharType="begin"/>
+            </w:r>
+            <w:r>
+              <w:rPr>
+                <w:noProof/>
+                <w:webHidden/>
+              </w:rPr>
+              <w:instrText xml:space="preserve"> PAGEREF _Toc535418318 \h </w:instrText>
+            </w:r>
+            <w:r>
+              <w:rPr>
+                <w:noProof/>
+                <w:webHidden/>
+              </w:rPr>
+            </w:r>
+            <w:r>
+              <w:rPr>
+                <w:noProof/>
+                <w:webHidden/>
+              </w:rPr>
+              <w:fldChar w:fldCharType="separate"/>
+            </w:r>
+            <w:r>
+              <w:rPr>
+                <w:noProof/>
+                <w:webHidden/>
+              </w:rPr>
+              <w:t>11</w:t>
+            </w:r>
+            <w:r>
+              <w:rPr>
+                <w:noProof/>
+                <w:webHidden/>
+              </w:rPr>
+              <w:fldChar w:fldCharType="end"/>
+            </w:r>
+          </w:hyperlink>
+        </w:p>
+        <w:p>
+          <w:pPr>
+            <w:pStyle w:val="TDC2"/>
+            <w:tabs>
+              <w:tab w:val="right" w:leader="dot" w:pos="8828"/>
+            </w:tabs>
+            <w:rPr>
+              <w:rFonts w:eastAsiaTheme="minorEastAsia"/>
+              <w:noProof/>
+              <w:sz w:val="22"/>
+              <w:szCs w:val="22"/>
+              <w:lang w:val="es-ES" w:eastAsia="es-ES"/>
+            </w:rPr>
+          </w:pPr>
+          <w:hyperlink w:anchor="_Toc535418319" w:history="1">
+            <w:r>
+              <w:rPr>
+                <w:rStyle w:val="Hipervnculo"/>
+                <w:noProof/>
+                <w:lang w:val="es-CL"/>
+              </w:rPr>
+              <w:t>Detalles finales formulario INGRESO</w:t>
+            </w:r>
+            <w:r>
+              <w:rPr>
+                <w:noProof/>
+                <w:webHidden/>
+              </w:rPr>
+              <w:tab/>
+            </w:r>
+            <w:r>
+              <w:rPr>
+                <w:noProof/>
+                <w:webHidden/>
+              </w:rPr>
+              <w:fldChar w:fldCharType="begin"/>
+            </w:r>
+            <w:r>
+              <w:rPr>
+                <w:noProof/>
+                <w:webHidden/>
+              </w:rPr>
+              <w:instrText xml:space="preserve"> PAGEREF _Toc535418319 \h </w:instrText>
+            </w:r>
+            <w:r>
+              <w:rPr>
+                <w:noProof/>
+                <w:webHidden/>
+              </w:rPr>
+            </w:r>
+            <w:r>
+              <w:rPr>
+                <w:noProof/>
+                <w:webHidden/>
+              </w:rPr>
+              <w:fldChar w:fldCharType="separate"/>
+            </w:r>
+            <w:r>
+              <w:rPr>
+                <w:noProof/>
+                <w:webHidden/>
+              </w:rPr>
+              <w:t>12</w:t>
+            </w:r>
+            <w:r>
+              <w:rPr>
+                <w:noProof/>
+                <w:webHidden/>
+              </w:rPr>
+              <w:fldChar w:fldCharType="end"/>
+            </w:r>
+          </w:hyperlink>
+        </w:p>
+        <w:p>
+          <w:pPr>
+            <w:pStyle w:val="TDC1"/>
+            <w:tabs>
+              <w:tab w:val="right" w:leader="dot" w:pos="8828"/>
+            </w:tabs>
+            <w:rPr>
+              <w:rFonts w:eastAsiaTheme="minorEastAsia"/>
+              <w:noProof/>
+              <w:sz w:val="22"/>
+              <w:szCs w:val="22"/>
+              <w:lang w:val="es-ES" w:eastAsia="es-ES"/>
+            </w:rPr>
+          </w:pPr>
+          <w:hyperlink w:anchor="_Toc535418320" w:history="1">
+            <w:r>
+              <w:rPr>
+                <w:rStyle w:val="Hipervnculo"/>
+                <w:noProof/>
+                <w:lang w:val="es-CL"/>
+              </w:rPr>
+              <w:t>REGISTRO DE MOVIMIENTOS GASTOS.</w:t>
+            </w:r>
+            <w:r>
+              <w:rPr>
+                <w:noProof/>
+                <w:webHidden/>
+              </w:rPr>
+              <w:tab/>
+            </w:r>
+            <w:r>
+              <w:rPr>
+                <w:noProof/>
+                <w:webHidden/>
+              </w:rPr>
+              <w:fldChar w:fldCharType="begin"/>
+            </w:r>
+            <w:r>
+              <w:rPr>
+                <w:noProof/>
+                <w:webHidden/>
+              </w:rPr>
+              <w:instrText xml:space="preserve"> PAGEREF _Toc535418320 \h </w:instrText>
+            </w:r>
+            <w:r>
+              <w:rPr>
+                <w:noProof/>
+                <w:webHidden/>
+              </w:rPr>
+            </w:r>
+            <w:r>
+              <w:rPr>
+                <w:noProof/>
+                <w:webHidden/>
+              </w:rPr>
+              <w:fldChar w:fldCharType="separate"/>
+            </w:r>
+            <w:r>
+              <w:rPr>
+                <w:noProof/>
+                <w:webHidden/>
+              </w:rPr>
+              <w:t>13</w:t>
+            </w:r>
+            <w:r>
+              <w:rPr>
+                <w:noProof/>
+                <w:webHidden/>
+              </w:rPr>
+              <w:fldChar w:fldCharType="end"/>
+            </w:r>
+          </w:hyperlink>
+        </w:p>
+        <w:p>
+          <w:pPr>
+            <w:pStyle w:val="TDC2"/>
+            <w:tabs>
+              <w:tab w:val="left" w:pos="660"/>
+              <w:tab w:val="right" w:leader="dot" w:pos="8828"/>
+            </w:tabs>
+            <w:rPr>
+              <w:rFonts w:eastAsiaTheme="minorEastAsia"/>
+              <w:noProof/>
+              <w:sz w:val="22"/>
+              <w:szCs w:val="22"/>
+              <w:lang w:val="es-ES" w:eastAsia="es-ES"/>
+            </w:rPr>
+          </w:pPr>
+          <w:hyperlink w:anchor="_Toc535418321" w:history="1">
+            <w:r>
+              <w:rPr>
+                <w:rStyle w:val="Hipervnculo"/>
+                <w:rFonts w:ascii="Symbol" w:hAnsi="Symbol"/>
+                <w:noProof/>
+                <w:lang w:val="es-CL"/>
+              </w:rPr>
+              <w:t></w:t>
+            </w:r>
+            <w:r>
+              <w:rPr>
+                <w:rFonts w:eastAsiaTheme="minorEastAsia"/>
+                <w:noProof/>
+                <w:sz w:val="22"/>
+                <w:szCs w:val="22"/>
+                <w:lang w:val="es-ES" w:eastAsia="es-ES"/>
+              </w:rPr>
+              <w:tab/>
+            </w:r>
+            <w:r>
+              <w:rPr>
+                <w:rStyle w:val="Hipervnculo"/>
+                <w:noProof/>
+              </w:rPr>
+              <w:t>Ejemplo de registro de movimiento gasto</w:t>
+            </w:r>
+            <w:r>
+              <w:rPr>
+                <w:noProof/>
+                <w:webHidden/>
+              </w:rPr>
+              <w:tab/>
+            </w:r>
+            <w:r>
+              <w:rPr>
+                <w:noProof/>
+                <w:webHidden/>
+              </w:rPr>
+              <w:fldChar w:fldCharType="begin"/>
+            </w:r>
+            <w:r>
+              <w:rPr>
+                <w:noProof/>
+                <w:webHidden/>
+              </w:rPr>
+              <w:instrText xml:space="preserve"> PAGEREF _Toc535418321 \h </w:instrText>
+            </w:r>
+            <w:r>
+              <w:rPr>
+                <w:noProof/>
+                <w:webHidden/>
+              </w:rPr>
+            </w:r>
+            <w:r>
+              <w:rPr>
+                <w:noProof/>
+                <w:webHidden/>
+              </w:rPr>
+              <w:fldChar w:fldCharType="separate"/>
+            </w:r>
+            <w:r>
+              <w:rPr>
+                <w:noProof/>
+                <w:webHidden/>
+              </w:rPr>
+              <w:t>14</w:t>
+            </w:r>
+            <w:r>
+              <w:rPr>
+                <w:noProof/>
+                <w:webHidden/>
+              </w:rPr>
+              <w:fldChar w:fldCharType="end"/>
+            </w:r>
+          </w:hyperlink>
+        </w:p>
+        <w:p>
+          <w:pPr>
+            <w:pStyle w:val="TDC2"/>
+            <w:tabs>
+              <w:tab w:val="right" w:leader="dot" w:pos="8828"/>
+            </w:tabs>
+            <w:rPr>
+              <w:rFonts w:eastAsiaTheme="minorEastAsia"/>
+              <w:noProof/>
+              <w:sz w:val="22"/>
+              <w:szCs w:val="22"/>
+              <w:lang w:val="es-ES" w:eastAsia="es-ES"/>
+            </w:rPr>
+          </w:pPr>
+          <w:hyperlink w:anchor="_Toc535418322" w:history="1">
+            <w:r>
+              <w:rPr>
+                <w:rStyle w:val="Hipervnculo"/>
+                <w:noProof/>
+                <w:lang w:val="es-CL"/>
+              </w:rPr>
+              <w:t>Excepciones de gastos en subvenciones SEP.</w:t>
+            </w:r>
+            <w:r>
+              <w:rPr>
+                <w:noProof/>
+                <w:webHidden/>
+              </w:rPr>
+              <w:tab/>
+            </w:r>
+            <w:r>
+              <w:rPr>
+                <w:noProof/>
+                <w:webHidden/>
+              </w:rPr>
+              <w:fldChar w:fldCharType="begin"/>
+            </w:r>
+            <w:r>
+              <w:rPr>
+                <w:noProof/>
+                <w:webHidden/>
+              </w:rPr>
+              <w:instrText xml:space="preserve"> PAGEREF _Toc535418322 \h </w:instrText>
+            </w:r>
+            <w:r>
+              <w:rPr>
+                <w:noProof/>
+                <w:webHidden/>
+              </w:rPr>
+            </w:r>
+            <w:r>
+              <w:rPr>
+                <w:noProof/>
+                <w:webHidden/>
+              </w:rPr>
+              <w:fldChar w:fldCharType="separate"/>
+            </w:r>
+            <w:r>
+              <w:rPr>
+                <w:noProof/>
+                <w:webHidden/>
+              </w:rPr>
+              <w:t>15</w:t>
+            </w:r>
+            <w:r>
+              <w:rPr>
+                <w:noProof/>
+                <w:webHidden/>
+              </w:rPr>
+              <w:fldChar w:fldCharType="end"/>
+            </w:r>
+          </w:hyperlink>
+        </w:p>
+        <w:p>
+          <w:pPr>
+            <w:pStyle w:val="TDC2"/>
+            <w:tabs>
+              <w:tab w:val="right" w:leader="dot" w:pos="8828"/>
+            </w:tabs>
+            <w:rPr>
+              <w:rFonts w:eastAsiaTheme="minorEastAsia"/>
+              <w:noProof/>
+              <w:sz w:val="22"/>
+              <w:szCs w:val="22"/>
+              <w:lang w:val="es-ES" w:eastAsia="es-ES"/>
+            </w:rPr>
+          </w:pPr>
+          <w:hyperlink w:anchor="_Toc535418323" w:history="1">
+            <w:r>
+              <w:rPr>
+                <w:rStyle w:val="Hipervnculo"/>
+                <w:noProof/>
+                <w:lang w:val="es-CL"/>
+              </w:rPr>
+              <w:t>Excepciones de gastos en subvenciones SC-VTF.</w:t>
+            </w:r>
+            <w:r>
+              <w:rPr>
+                <w:noProof/>
+                <w:webHidden/>
+              </w:rPr>
+              <w:tab/>
+            </w:r>
+            <w:r>
+              <w:rPr>
+                <w:noProof/>
+                <w:webHidden/>
+              </w:rPr>
+              <w:fldChar w:fldCharType="begin"/>
+            </w:r>
+            <w:r>
+              <w:rPr>
+                <w:noProof/>
+                <w:webHidden/>
+              </w:rPr>
+              <w:instrText xml:space="preserve"> PAGEREF _Toc535418323 \h </w:instrText>
+            </w:r>
+            <w:r>
+              <w:rPr>
+                <w:noProof/>
+                <w:webHidden/>
+              </w:rPr>
+            </w:r>
+            <w:r>
+              <w:rPr>
+                <w:noProof/>
+                <w:webHidden/>
+              </w:rPr>
+              <w:fldChar w:fldCharType="separate"/>
+            </w:r>
+            <w:r>
+              <w:rPr>
+                <w:noProof/>
+                <w:webHidden/>
+              </w:rPr>
+              <w:t>16</w:t>
+            </w:r>
+            <w:r>
+              <w:rPr>
+                <w:noProof/>
+                <w:webHidden/>
+              </w:rPr>
+              <w:fldChar w:fldCharType="end"/>
+            </w:r>
+          </w:hyperlink>
+        </w:p>
+        <w:p>
+          <w:pPr>
+            <w:pStyle w:val="TDC2"/>
+            <w:tabs>
+              <w:tab w:val="right" w:leader="dot" w:pos="8828"/>
+            </w:tabs>
+            <w:rPr>
+              <w:rFonts w:eastAsiaTheme="minorEastAsia"/>
+              <w:noProof/>
+              <w:sz w:val="22"/>
+              <w:szCs w:val="22"/>
+              <w:lang w:val="es-ES" w:eastAsia="es-ES"/>
+            </w:rPr>
+          </w:pPr>
+          <w:hyperlink w:anchor="_Toc535418324" w:history="1">
+            <w:r>
+              <w:rPr>
+                <w:rStyle w:val="Hipervnculo"/>
+                <w:noProof/>
+                <w:lang w:val="es-CL"/>
+              </w:rPr>
+              <w:t>Detalles finales formulario GASTOS</w:t>
+            </w:r>
+            <w:r>
+              <w:rPr>
+                <w:noProof/>
+                <w:webHidden/>
+              </w:rPr>
+              <w:tab/>
+            </w:r>
+            <w:r>
+              <w:rPr>
+                <w:noProof/>
+                <w:webHidden/>
+              </w:rPr>
+              <w:fldChar w:fldCharType="begin"/>
+            </w:r>
+            <w:r>
+              <w:rPr>
+                <w:noProof/>
+                <w:webHidden/>
+              </w:rPr>
+              <w:instrText xml:space="preserve"> PAGEREF _Toc535418324 \h </w:instrText>
+            </w:r>
+            <w:r>
+              <w:rPr>
+                <w:noProof/>
+                <w:webHidden/>
+              </w:rPr>
+            </w:r>
+            <w:r>
+              <w:rPr>
+                <w:noProof/>
+                <w:webHidden/>
+              </w:rPr>
+              <w:fldChar w:fldCharType="separate"/>
+            </w:r>
+            <w:r>
+              <w:rPr>
+                <w:noProof/>
+                <w:webHidden/>
+              </w:rPr>
+              <w:t>17</w:t>
+            </w:r>
+            <w:r>
+              <w:rPr>
+                <w:noProof/>
+                <w:webHidden/>
+              </w:rPr>
+              <w:fldChar w:fldCharType="end"/>
+            </w:r>
+          </w:hyperlink>
+        </w:p>
+        <w:p>
+          <w:pPr>
+            <w:pStyle w:val="TDC1"/>
+            <w:tabs>
+              <w:tab w:val="right" w:leader="dot" w:pos="8828"/>
+            </w:tabs>
+            <w:rPr>
+              <w:rFonts w:eastAsiaTheme="minorEastAsia"/>
+              <w:noProof/>
+              <w:sz w:val="22"/>
+              <w:szCs w:val="22"/>
+              <w:lang w:val="es-ES" w:eastAsia="es-ES"/>
+            </w:rPr>
+          </w:pPr>
+          <w:hyperlink w:anchor="_Toc535418325" w:history="1">
+            <w:r>
+              <w:rPr>
+                <w:rStyle w:val="Hipervnculo"/>
+                <w:rFonts w:eastAsia="Times New Roman"/>
+                <w:noProof/>
+                <w:lang w:val="es-CL" w:eastAsia="es-ES_tradnl"/>
+              </w:rPr>
+              <w:t>Informes</w:t>
+            </w:r>
+            <w:r>
+              <w:rPr>
+                <w:noProof/>
+                <w:webHidden/>
+              </w:rPr>
+              <w:tab/>
+            </w:r>
+            <w:r>
+              <w:rPr>
+                <w:noProof/>
+                <w:webHidden/>
+              </w:rPr>
+              <w:fldChar w:fldCharType="begin"/>
+            </w:r>
+            <w:r>
+              <w:rPr>
+                <w:noProof/>
+                <w:webHidden/>
+              </w:rPr>
+              <w:instrText xml:space="preserve"> PAGEREF _Toc535418325 \h </w:instrText>
+            </w:r>
+            <w:r>
+              <w:rPr>
+                <w:noProof/>
+                <w:webHidden/>
+              </w:rPr>
+            </w:r>
+            <w:r>
+              <w:rPr>
+                <w:noProof/>
+                <w:webHidden/>
+              </w:rPr>
+              <w:fldChar w:fldCharType="separate"/>
+            </w:r>
+            <w:r>
+              <w:rPr>
+                <w:noProof/>
+                <w:webHidden/>
+              </w:rPr>
+              <w:t>18</w:t>
+            </w:r>
+            <w:r>
+              <w:rPr>
+                <w:noProof/>
+                <w:webHidden/>
+              </w:rPr>
+              <w:fldChar w:fldCharType="end"/>
+            </w:r>
+          </w:hyperlink>
+        </w:p>
+        <w:p>
+          <w:pPr>
+            <w:pStyle w:val="TDC1"/>
+            <w:tabs>
+              <w:tab w:val="right" w:leader="dot" w:pos="8828"/>
+            </w:tabs>
+            <w:rPr>
+              <w:rFonts w:eastAsiaTheme="minorEastAsia"/>
+              <w:noProof/>
+              <w:sz w:val="22"/>
+              <w:szCs w:val="22"/>
+              <w:lang w:val="es-ES" w:eastAsia="es-ES"/>
+            </w:rPr>
+          </w:pPr>
+          <w:hyperlink w:anchor="_Toc535418326" w:history="1">
+            <w:r>
+              <w:rPr>
+                <w:rStyle w:val="Hipervnculo"/>
+                <w:noProof/>
+                <w:lang w:val="es-CL"/>
+              </w:rPr>
+              <w:t>Ejemplos de reportes.</w:t>
+            </w:r>
+            <w:r>
+              <w:rPr>
+                <w:noProof/>
+                <w:webHidden/>
+              </w:rPr>
+              <w:tab/>
+            </w:r>
+            <w:r>
+              <w:rPr>
+                <w:noProof/>
+                <w:webHidden/>
+              </w:rPr>
+              <w:fldChar w:fldCharType="begin"/>
+            </w:r>
+            <w:r>
+              <w:rPr>
+                <w:noProof/>
+                <w:webHidden/>
+              </w:rPr>
+              <w:instrText xml:space="preserve"> PAGEREF _Toc535418326 \h </w:instrText>
+            </w:r>
+            <w:r>
+              <w:rPr>
+                <w:noProof/>
+                <w:webHidden/>
+              </w:rPr>
+            </w:r>
+            <w:r>
+              <w:rPr>
+                <w:noProof/>
+                <w:webHidden/>
+              </w:rPr>
+              <w:fldChar w:fldCharType="separate"/>
+            </w:r>
+            <w:r>
+              <w:rPr>
+                <w:noProof/>
+                <w:webHidden/>
+              </w:rPr>
+              <w:t>20</w:t>
+            </w:r>
+            <w:r>
+              <w:rPr>
+                <w:noProof/>
+                <w:webHidden/>
+              </w:rPr>
+              <w:fldChar w:fldCharType="end"/>
+            </w:r>
+          </w:hyperlink>
+        </w:p>
+        <w:p>
+          <w:pPr>
+            <w:pStyle w:val="TDC2"/>
+            <w:tabs>
+              <w:tab w:val="right" w:leader="dot" w:pos="8828"/>
+            </w:tabs>
+            <w:rPr>
+              <w:rFonts w:eastAsiaTheme="minorEastAsia"/>
+              <w:noProof/>
+              <w:sz w:val="22"/>
+              <w:szCs w:val="22"/>
+              <w:lang w:val="es-ES" w:eastAsia="es-ES"/>
+            </w:rPr>
+          </w:pPr>
+          <w:hyperlink w:anchor="_Toc535418327" w:history="1">
+            <w:r>
+              <w:rPr>
+                <w:rStyle w:val="Hipervnculo"/>
+                <w:noProof/>
+                <w:lang w:val="es-CL"/>
+              </w:rPr>
+              <w:t>Informe REGULAR.</w:t>
+            </w:r>
+            <w:r>
+              <w:rPr>
+                <w:noProof/>
+                <w:webHidden/>
+              </w:rPr>
+              <w:tab/>
+            </w:r>
+            <w:r>
+              <w:rPr>
+                <w:noProof/>
+                <w:webHidden/>
+              </w:rPr>
+              <w:fldChar w:fldCharType="begin"/>
+            </w:r>
+            <w:r>
+              <w:rPr>
+                <w:noProof/>
+                <w:webHidden/>
+              </w:rPr>
+              <w:instrText xml:space="preserve"> PAGEREF _Toc535418327 \h </w:instrText>
+            </w:r>
+            <w:r>
+              <w:rPr>
+                <w:noProof/>
+                <w:webHidden/>
+              </w:rPr>
+            </w:r>
+            <w:r>
+              <w:rPr>
+                <w:noProof/>
+                <w:webHidden/>
+              </w:rPr>
+              <w:fldChar w:fldCharType="separate"/>
+            </w:r>
+            <w:r>
+              <w:rPr>
+                <w:noProof/>
+                <w:webHidden/>
+              </w:rPr>
+              <w:t>20</w:t>
+            </w:r>
+            <w:r>
+              <w:rPr>
+                <w:noProof/>
+                <w:webHidden/>
+              </w:rPr>
+              <w:fldChar w:fldCharType="end"/>
+            </w:r>
+          </w:hyperlink>
+        </w:p>
+        <w:p>
+          <w:pPr>
+            <w:pStyle w:val="TDC2"/>
+            <w:tabs>
+              <w:tab w:val="right" w:leader="dot" w:pos="8828"/>
+            </w:tabs>
+            <w:rPr>
+              <w:rFonts w:eastAsiaTheme="minorEastAsia"/>
+              <w:noProof/>
+              <w:sz w:val="22"/>
+              <w:szCs w:val="22"/>
+              <w:lang w:val="es-ES" w:eastAsia="es-ES"/>
+            </w:rPr>
+          </w:pPr>
+          <w:hyperlink w:anchor="_Toc535418328" w:history="1">
+            <w:r>
+              <w:rPr>
+                <w:rStyle w:val="Hipervnculo"/>
+                <w:noProof/>
+                <w:lang w:val="es-CL"/>
+              </w:rPr>
+              <w:t>Informe SEP.</w:t>
+            </w:r>
+            <w:r>
+              <w:rPr>
+                <w:noProof/>
+                <w:webHidden/>
+              </w:rPr>
+              <w:tab/>
+            </w:r>
+            <w:r>
+              <w:rPr>
+                <w:noProof/>
+                <w:webHidden/>
+              </w:rPr>
+              <w:fldChar w:fldCharType="begin"/>
+            </w:r>
+            <w:r>
+              <w:rPr>
+                <w:noProof/>
+                <w:webHidden/>
+              </w:rPr>
+              <w:instrText xml:space="preserve"> PAGEREF _Toc535418328 \h </w:instrText>
+            </w:r>
+            <w:r>
+              <w:rPr>
+                <w:noProof/>
+                <w:webHidden/>
+              </w:rPr>
+            </w:r>
+            <w:r>
+              <w:rPr>
+                <w:noProof/>
+                <w:webHidden/>
+              </w:rPr>
+              <w:fldChar w:fldCharType="separate"/>
+            </w:r>
+            <w:r>
+              <w:rPr>
+                <w:noProof/>
+                <w:webHidden/>
+              </w:rPr>
+              <w:t>21</w:t>
+            </w:r>
+            <w:r>
+              <w:rPr>
+                <w:noProof/>
+                <w:webHidden/>
+              </w:rPr>
+              <w:fldChar w:fldCharType="end"/>
+            </w:r>
+          </w:hyperlink>
+        </w:p>
+        <w:p>
+          <w:pPr>
+            <w:pStyle w:val="TDC2"/>
+            <w:tabs>
+              <w:tab w:val="right" w:leader="dot" w:pos="8828"/>
+            </w:tabs>
+            <w:rPr>
+              <w:rFonts w:eastAsiaTheme="minorEastAsia"/>
+              <w:noProof/>
+              <w:sz w:val="22"/>
+              <w:szCs w:val="22"/>
+              <w:lang w:val="es-ES" w:eastAsia="es-ES"/>
+            </w:rPr>
+          </w:pPr>
+          <w:hyperlink w:anchor="_Toc535418329" w:history="1">
+            <w:r>
+              <w:rPr>
+                <w:rStyle w:val="Hipervnculo"/>
+                <w:noProof/>
+                <w:lang w:val="es-CL"/>
+              </w:rPr>
+              <w:t>Informe SC-VTF.</w:t>
+            </w:r>
+            <w:r>
+              <w:rPr>
+                <w:noProof/>
+                <w:webHidden/>
+              </w:rPr>
+              <w:tab/>
+            </w:r>
+            <w:r>
+              <w:rPr>
+                <w:noProof/>
+                <w:webHidden/>
+              </w:rPr>
+              <w:fldChar w:fldCharType="begin"/>
+            </w:r>
+            <w:r>
+              <w:rPr>
+                <w:noProof/>
+                <w:webHidden/>
+              </w:rPr>
+              <w:instrText xml:space="preserve"> PAGEREF _Toc535418329 \h </w:instrText>
+            </w:r>
+            <w:r>
+              <w:rPr>
+                <w:noProof/>
+                <w:webHidden/>
+              </w:rPr>
+            </w:r>
+            <w:r>
+              <w:rPr>
+                <w:noProof/>
+                <w:webHidden/>
+              </w:rPr>
+              <w:fldChar w:fldCharType="separate"/>
+            </w:r>
+            <w:r>
+              <w:rPr>
+                <w:noProof/>
+                <w:webHidden/>
+              </w:rPr>
+              <w:t>22</w:t>
+            </w:r>
+            <w:r>
+              <w:rPr>
+                <w:noProof/>
+                <w:webHidden/>
+              </w:rPr>
+              <w:fldChar w:fldCharType="end"/>
+            </w:r>
+          </w:hyperlink>
+        </w:p>
+        <w:p>
+          <w:pPr>
+            <w:pStyle w:val="TDC1"/>
+            <w:tabs>
+              <w:tab w:val="right" w:leader="dot" w:pos="8828"/>
+            </w:tabs>
+            <w:rPr>
+              <w:rFonts w:eastAsiaTheme="minorEastAsia"/>
+              <w:noProof/>
+              <w:sz w:val="22"/>
+              <w:szCs w:val="22"/>
+              <w:lang w:val="es-ES" w:eastAsia="es-ES"/>
+            </w:rPr>
+          </w:pPr>
+          <w:hyperlink w:anchor="_Toc535418330" w:history="1">
+            <w:r>
+              <w:rPr>
+                <w:rStyle w:val="Hipervnculo"/>
+                <w:rFonts w:eastAsia="Times New Roman"/>
+                <w:noProof/>
+                <w:lang w:val="es-CL" w:eastAsia="es-ES_tradnl"/>
+              </w:rPr>
+              <w:t>Configuraciones</w:t>
+            </w:r>
+            <w:r>
+              <w:rPr>
+                <w:noProof/>
+                <w:webHidden/>
+              </w:rPr>
+              <w:tab/>
+            </w:r>
+            <w:r>
+              <w:rPr>
+                <w:noProof/>
+                <w:webHidden/>
+              </w:rPr>
+              <w:fldChar w:fldCharType="begin"/>
+            </w:r>
+            <w:r>
+              <w:rPr>
+                <w:noProof/>
+                <w:webHidden/>
+              </w:rPr>
+              <w:instrText xml:space="preserve"> PAGEREF _Toc535418330 \h </w:instrText>
+            </w:r>
+            <w:r>
+              <w:rPr>
+                <w:noProof/>
+                <w:webHidden/>
+              </w:rPr>
+            </w:r>
+            <w:r>
+              <w:rPr>
+                <w:noProof/>
+                <w:webHidden/>
+              </w:rPr>
+              <w:fldChar w:fldCharType="separate"/>
+            </w:r>
+            <w:r>
+              <w:rPr>
+                <w:noProof/>
+                <w:webHidden/>
+              </w:rPr>
+              <w:t>23</w:t>
+            </w:r>
+            <w:r>
+              <w:rPr>
+                <w:noProof/>
+                <w:webHidden/>
+              </w:rPr>
+              <w:fldChar w:fldCharType="end"/>
+            </w:r>
+          </w:hyperlink>
+        </w:p>
+        <w:p>
+          <w:pPr>
+            <w:pStyle w:val="TDC2"/>
+            <w:tabs>
+              <w:tab w:val="right" w:leader="dot" w:pos="8828"/>
+            </w:tabs>
+            <w:rPr>
+              <w:rFonts w:eastAsiaTheme="minorEastAsia"/>
+              <w:noProof/>
+              <w:sz w:val="22"/>
+              <w:szCs w:val="22"/>
+              <w:lang w:val="es-ES" w:eastAsia="es-ES"/>
+            </w:rPr>
+          </w:pPr>
+          <w:hyperlink w:anchor="_Toc535418331" w:history="1">
+            <w:r>
+              <w:rPr>
+                <w:rStyle w:val="Hipervnculo"/>
+                <w:noProof/>
+                <w:lang w:val="es-CL"/>
+              </w:rPr>
+              <w:t>Creación de Usuario, Colegio, Cuenta o Subvención.</w:t>
+            </w:r>
+            <w:r>
+              <w:rPr>
+                <w:noProof/>
+                <w:webHidden/>
+              </w:rPr>
+              <w:tab/>
+            </w:r>
+            <w:r>
+              <w:rPr>
+                <w:noProof/>
+                <w:webHidden/>
+              </w:rPr>
+              <w:fldChar w:fldCharType="begin"/>
+            </w:r>
+            <w:r>
+              <w:rPr>
+                <w:noProof/>
+                <w:webHidden/>
+              </w:rPr>
+              <w:instrText xml:space="preserve"> PAGEREF _Toc535418331 \h </w:instrText>
+            </w:r>
+            <w:r>
+              <w:rPr>
+                <w:noProof/>
+                <w:webHidden/>
+              </w:rPr>
+            </w:r>
+            <w:r>
+              <w:rPr>
+                <w:noProof/>
+                <w:webHidden/>
+              </w:rPr>
+              <w:fldChar w:fldCharType="separate"/>
+            </w:r>
+            <w:r>
+              <w:rPr>
+                <w:noProof/>
+                <w:webHidden/>
+              </w:rPr>
+              <w:t>24</w:t>
+            </w:r>
+            <w:r>
+              <w:rPr>
+                <w:noProof/>
+                <w:webHidden/>
+              </w:rPr>
+              <w:fldChar w:fldCharType="end"/>
+            </w:r>
+          </w:hyperlink>
+        </w:p>
+        <w:p>
+          <w:pPr>
+            <w:pStyle w:val="TDC2"/>
+            <w:tabs>
+              <w:tab w:val="right" w:leader="dot" w:pos="8828"/>
+            </w:tabs>
+            <w:rPr>
+              <w:rFonts w:eastAsiaTheme="minorEastAsia"/>
+              <w:noProof/>
+              <w:sz w:val="22"/>
+              <w:szCs w:val="22"/>
+              <w:lang w:val="es-ES" w:eastAsia="es-ES"/>
+            </w:rPr>
+          </w:pPr>
+          <w:hyperlink w:anchor="_Toc535418332" w:history="1">
+            <w:r>
+              <w:rPr>
+                <w:rStyle w:val="Hipervnculo"/>
+                <w:noProof/>
+                <w:lang w:val="es-CL"/>
+              </w:rPr>
+              <w:t>Editar datos.</w:t>
+            </w:r>
+            <w:r>
+              <w:rPr>
+                <w:noProof/>
+                <w:webHidden/>
+              </w:rPr>
+              <w:tab/>
+            </w:r>
+            <w:r>
+              <w:rPr>
+                <w:noProof/>
+                <w:webHidden/>
+              </w:rPr>
+              <w:fldChar w:fldCharType="begin"/>
+            </w:r>
+            <w:r>
+              <w:rPr>
+                <w:noProof/>
+                <w:webHidden/>
+              </w:rPr>
+              <w:instrText xml:space="preserve"> PAGEREF _Toc535418332 \h </w:instrText>
+            </w:r>
+            <w:r>
+              <w:rPr>
+                <w:noProof/>
+                <w:webHidden/>
+              </w:rPr>
+            </w:r>
+            <w:r>
+              <w:rPr>
+                <w:noProof/>
+                <w:webHidden/>
+              </w:rPr>
+              <w:fldChar w:fldCharType="separate"/>
+            </w:r>
+            <w:r>
+              <w:rPr>
+                <w:noProof/>
+                <w:webHidden/>
+              </w:rPr>
+              <w:t>25</w:t>
+            </w:r>
+            <w:r>
+              <w:rPr>
+                <w:noProof/>
+                <w:webHidden/>
+              </w:rPr>
+              <w:fldChar w:fldCharType="end"/>
+            </w:r>
+          </w:hyperlink>
+        </w:p>
+        <w:p>
+          <w:pPr>
+            <w:pStyle w:val="TDC2"/>
+            <w:tabs>
+              <w:tab w:val="right" w:leader="dot" w:pos="8828"/>
+            </w:tabs>
+            <w:rPr>
+              <w:rFonts w:eastAsiaTheme="minorEastAsia"/>
+              <w:noProof/>
+              <w:sz w:val="22"/>
+              <w:szCs w:val="22"/>
+              <w:lang w:val="es-ES" w:eastAsia="es-ES"/>
+            </w:rPr>
+          </w:pPr>
+          <w:hyperlink w:anchor="_Toc535418333" w:history="1">
+            <w:r>
+              <w:rPr>
+                <w:rStyle w:val="Hipervnculo"/>
+                <w:noProof/>
+                <w:lang w:val="es-CL"/>
+              </w:rPr>
+              <w:t>Eliminación de datos.</w:t>
+            </w:r>
+            <w:r>
+              <w:rPr>
+                <w:noProof/>
+                <w:webHidden/>
+              </w:rPr>
+              <w:tab/>
+            </w:r>
+            <w:r>
+              <w:rPr>
+                <w:noProof/>
+                <w:webHidden/>
+              </w:rPr>
+              <w:fldChar w:fldCharType="begin"/>
+            </w:r>
+            <w:r>
+              <w:rPr>
+                <w:noProof/>
+                <w:webHidden/>
+              </w:rPr>
+              <w:instrText xml:space="preserve"> PAGEREF _Toc535418333 \h </w:instrText>
+            </w:r>
+            <w:r>
+              <w:rPr>
+                <w:noProof/>
+                <w:webHidden/>
+              </w:rPr>
+            </w:r>
+            <w:r>
+              <w:rPr>
+                <w:noProof/>
+                <w:webHidden/>
+              </w:rPr>
+              <w:fldChar w:fldCharType="separate"/>
+            </w:r>
+            <w:r>
+              <w:rPr>
+                <w:noProof/>
+                <w:webHidden/>
+              </w:rPr>
+              <w:t>26</w:t>
+            </w:r>
+            <w:r>
+              <w:rPr>
+                <w:noProof/>
+                <w:webHidden/>
+              </w:rPr>
+              <w:fldChar w:fldCharType="end"/>
+            </w:r>
+          </w:hyperlink>
+        </w:p>
+        <w:p>
+          <w:r>
+            <w:rPr>
+              <w:b/>
+              <w:bCs/>
+            </w:rPr>
+            <w:fldChar w:fldCharType="end"/>
+          </w:r>
+        </w:p>
+      </w:sdtContent>
+    </w:sdt>
+    <w:p>
+      <w:pPr>
+        <w:rPr>
+          <w:rFonts w:asciiTheme="majorHAnsi" w:hAnsiTheme="majorHAnsi" w:cstheme="majorBidi"/>
+          <w:color w:val="2F5496" w:themeColor="accent1" w:themeShade="BF"/>
+          <w:sz w:val="32"/>
+          <w:szCs w:val="32"/>
+          <w:lang w:val="es-CL" w:eastAsia="es-ES_tradnl"/>
+        </w:rPr>
+      </w:pPr>
+      <w:r>
+        <w:rPr>
+          <w:lang w:val="es-CL" w:eastAsia="es-ES_tradnl"/>
+        </w:rPr>
+        <w:br w:type="page"/>
+      </w:r>
+    </w:p>
+    <w:p>
+      <w:pPr>
+        <w:pStyle w:val="Ttulo1"/>
+        <w:jc w:val="center"/>
+        <w:rPr>
+          <w:rFonts w:eastAsia="Times New Roman"/>
+          <w:lang w:val="es-CL" w:eastAsia="es-ES_tradnl"/>
+        </w:rPr>
+      </w:pPr>
+      <w:bookmarkStart w:id="1" w:name="_Toc535418312"/>
+      <w:r>
+        <w:rPr>
+          <w:rFonts w:eastAsia="Times New Roman"/>
+          <w:lang w:val="es-CL" w:eastAsia="es-ES_tradnl"/>
+        </w:rPr>
+        <w:lastRenderedPageBreak/>
+        <w:t>Introducción</w:t>
+      </w:r>
+      <w:bookmarkEnd w:id="1"/>
+    </w:p>
+    <w:p>
+      <w:pPr>
+        <w:pStyle w:val="Ttulo1"/>
+        <w:rPr>
+          <w:rFonts w:eastAsia="Times New Roman"/>
+          <w:lang w:val="es-CL" w:eastAsia="es-ES_tradnl"/>
+        </w:rPr>
+      </w:pPr>
+    </w:p>
+    <w:p>
+      <w:pPr>
+        <w:jc w:val="both"/>
+        <w:rPr>
+          <w:rFonts w:ascii="Times New Roman" w:eastAsia="Times New Roman" w:hAnsi="Times New Roman" w:cs="Times New Roman"/>
+          <w:lang w:val="es-CL" w:eastAsia="es-ES_tradnl"/>
+        </w:rPr>
+      </w:pPr>
+    </w:p>
+    <w:p>
+      <w:pPr>
         <w:jc w:val="both"/>
         <w:rPr>
           <w:rFonts w:ascii="Times New Roman" w:eastAsia="Times New Roman" w:hAnsi="Times New Roman" w:cs="Times New Roman"/>
@@ -504,31 +2718,30 @@
           <w:lang w:val="es-CL"/>
         </w:rPr>
       </w:pPr>
-      <w:bookmarkStart w:id="0" w:name="_GoBack"/>
-      <w:bookmarkEnd w:id="0"/>
-    </w:p>
-    <w:p>
-      <w:pPr>
-        <w:jc w:val="both"/>
-        <w:rPr>
-          <w:lang w:val="es-CL"/>
-        </w:rPr>
-      </w:pPr>
-    </w:p>
-    <w:p>
-      <w:pPr>
-        <w:rPr>
-          <w:b/>
-          <w:lang w:val="es-CL"/>
-        </w:rPr>
-      </w:pPr>
-      <w:r>
-        <w:rPr>
-          <w:b/>
+    </w:p>
+    <w:p>
+      <w:pPr>
+        <w:jc w:val="both"/>
+        <w:rPr>
+          <w:lang w:val="es-CL"/>
+        </w:rPr>
+      </w:pPr>
+    </w:p>
+    <w:p>
+      <w:pPr>
+        <w:pStyle w:val="Ttulo1"/>
+        <w:rPr>
+          <w:lang w:val="es-CL"/>
+        </w:rPr>
+      </w:pPr>
+      <w:bookmarkStart w:id="2" w:name="_Toc535418313"/>
+      <w:r>
+        <w:rPr>
           <w:lang w:val="es-CL"/>
         </w:rPr>
         <w:t>Inicio de sistema</w:t>
       </w:r>
+      <w:bookmarkEnd w:id="2"/>
     </w:p>
     <w:p>
       <w:pPr>
@@ -568,7 +2781,7 @@
         </w:rPr>
         <w:t xml:space="preserve">INGRESOS Y GASTOS se debe ingresar la siguiente página web en cualquier navegador referido anteriormente </w:t>
       </w:r>
-      <w:hyperlink r:id="rId5" w:history="1">
+      <w:hyperlink r:id="rId8" w:history="1">
         <w:r>
           <w:rPr>
             <w:rStyle w:val="Hipervnculo"/>
@@ -686,7 +2899,7 @@
             <o:lock v:ext="edit" aspectratio="t"/>
           </v:shapetype>
           <v:shape id="_x0000_s1031" type="#_x0000_t75" style="position:absolute;left:0;text-align:left;margin-left:76.85pt;margin-top:8.85pt;width:259.5pt;height:321.75pt;z-index:-251657216;mso-position-horizontal-relative:text;mso-position-vertical-relative:text" wrapcoords="-62 0 -62 21550 21600 21550 21600 0 -62 0">
-            <v:imagedata r:id="rId6" o:title="login"/>
+            <v:imagedata r:id="rId9" o:title="login"/>
             <w10:wrap type="tight"/>
           </v:shape>
         </w:pict>
@@ -939,40 +3152,40 @@
     </w:p>
     <w:p>
       <w:pPr>
-        <w:rPr>
-          <w:rFonts w:ascii="Times New Roman" w:eastAsia="Times New Roman" w:hAnsi="Times New Roman" w:cs="Times New Roman"/>
-          <w:b/>
+        <w:pStyle w:val="Ttulo1"/>
+        <w:rPr>
+          <w:rFonts w:eastAsia="Times New Roman"/>
           <w:lang w:val="es-CL" w:eastAsia="es-ES_tradnl"/>
         </w:rPr>
       </w:pPr>
-      <w:r>
-        <w:rPr>
+      <w:bookmarkStart w:id="3" w:name="_Toc535418314"/>
+      <w:r>
+        <w:rPr>
+          <w:rFonts w:asciiTheme="minorHAnsi" w:eastAsiaTheme="minorHAnsi" w:hAnsiTheme="minorHAnsi" w:cstheme="minorBidi"/>
           <w:noProof/>
         </w:rPr>
-        <w:lastRenderedPageBreak/>
         <w:pict>
           <v:shape id="_x0000_s1032" type="#_x0000_t75" style="position:absolute;margin-left:-55.15pt;margin-top:24.9pt;width:532.25pt;height:39pt;z-index:-251655168;mso-position-horizontal-relative:text;mso-position-vertical-relative:text" wrapcoords="-37 0 -37 20855 21600 20855 21600 0 -37 0">
-            <v:imagedata r:id="rId7" o:title="menu"/>
+            <v:imagedata r:id="rId10" o:title="menu"/>
             <w10:wrap type="tight"/>
           </v:shape>
         </w:pict>
       </w:r>
       <w:r>
         <w:rPr>
-          <w:rFonts w:ascii="Times New Roman" w:eastAsia="Times New Roman" w:hAnsi="Times New Roman" w:cs="Times New Roman"/>
-          <w:b/>
+          <w:rFonts w:eastAsia="Times New Roman"/>
           <w:lang w:val="es-CL" w:eastAsia="es-ES_tradnl"/>
         </w:rPr>
         <w:t xml:space="preserve">Contenido de las pestañas </w:t>
       </w:r>
       <w:r>
         <w:rPr>
-          <w:rFonts w:ascii="Times New Roman" w:eastAsia="Times New Roman" w:hAnsi="Times New Roman" w:cs="Times New Roman"/>
-          <w:b/>
+          <w:rFonts w:eastAsia="Times New Roman"/>
           <w:lang w:val="es-CL" w:eastAsia="es-ES_tradnl"/>
         </w:rPr>
         <w:t>de la ventana principal.</w:t>
       </w:r>
+      <w:bookmarkEnd w:id="3"/>
     </w:p>
     <w:p>
       <w:pPr>
@@ -1108,8 +3321,9 @@
           <w:noProof/>
           <w:lang w:val="es-ES" w:eastAsia="es-ES"/>
         </w:rPr>
+        <w:lastRenderedPageBreak/>
         <w:drawing>
-          <wp:anchor distT="0" distB="0" distL="114300" distR="114300" simplePos="0" relativeHeight="251662336" behindDoc="0" locked="0" layoutInCell="1" allowOverlap="1" wp14:anchorId="1CE932FD" wp14:editId="3955C909">
+          <wp:anchor distT="0" distB="0" distL="114300" distR="114300" simplePos="0" relativeHeight="251662336" behindDoc="0" locked="0" layoutInCell="1" allowOverlap="1" wp14:anchorId="01DDEA64" wp14:editId="3975B194">
             <wp:simplePos x="0" y="0"/>
             <wp:positionH relativeFrom="column">
               <wp:posOffset>-648970</wp:posOffset>
@@ -1134,7 +3348,7 @@
                     </pic:cNvPicPr>
                   </pic:nvPicPr>
                   <pic:blipFill>
-                    <a:blip r:embed="rId8">
+                    <a:blip r:embed="rId11">
                       <a:extLst>
                         <a:ext uri="{28A0092B-C50C-407E-A947-70E740481C1C}">
                           <a14:useLocalDpi xmlns:a14="http://schemas.microsoft.com/office/drawing/2010/main" val="0"/>
@@ -1207,20 +3421,33 @@
     </w:p>
     <w:p>
       <w:pPr>
+        <w:pStyle w:val="Ttulo1"/>
         <w:jc w:val="center"/>
         <w:rPr>
           <w:noProof/>
           <w:lang w:val="es-ES" w:eastAsia="es-ES"/>
         </w:rPr>
       </w:pPr>
-      <w:r>
-        <w:rPr>
-          <w:b/>
-          <w:lang w:val="es-CL"/>
-        </w:rPr>
-        <w:lastRenderedPageBreak/>
-        <w:t>REGISTRO DE MOVIMIENTOS.</w:t>
-      </w:r>
+      <w:bookmarkStart w:id="4" w:name="_Toc535418315"/>
+      <w:r>
+        <w:rPr>
+          <w:lang w:val="es-CL"/>
+        </w:rPr>
+        <w:t>REGISTRO DE MOVIMIENTOS</w:t>
+      </w:r>
+      <w:r>
+        <w:rPr>
+          <w:lang w:val="es-CL"/>
+        </w:rPr>
+        <w:t xml:space="preserve"> INGRESOS</w:t>
+      </w:r>
+      <w:r>
+        <w:rPr>
+          <w:lang w:val="es-CL"/>
+        </w:rPr>
+        <w:t>.</w:t>
+      </w:r>
+      <w:bookmarkEnd w:id="4"/>
     </w:p>
     <w:p>
       <w:pPr>
@@ -1322,8 +3549,9 @@
           <w:noProof/>
           <w:lang w:val="es-ES" w:eastAsia="es-ES"/>
         </w:rPr>
+        <w:lastRenderedPageBreak/>
         <w:drawing>
-          <wp:inline distT="0" distB="0" distL="0" distR="0" wp14:anchorId="7D767046" wp14:editId="43BE3892">
+          <wp:inline distT="0" distB="0" distL="0" distR="0" wp14:anchorId="732A5DE5" wp14:editId="3B6116F3">
             <wp:extent cx="2613660" cy="1345565"/>
             <wp:effectExtent l="0" t="0" r="0" b="6985"/>
             <wp:docPr id="9" name="Imagen 9" descr="C:\Users\ceace\Desktop\manual\tipomov.png"/>
@@ -1340,7 +3568,7 @@
                     </pic:cNvPicPr>
                   </pic:nvPicPr>
                   <pic:blipFill>
-                    <a:blip r:embed="rId9">
+                    <a:blip r:embed="rId12">
                       <a:extLst>
                         <a:ext uri="{28A0092B-C50C-407E-A947-70E740481C1C}">
                           <a14:useLocalDpi xmlns:a14="http://schemas.microsoft.com/office/drawing/2010/main" val="0"/>
@@ -1413,7 +3641,7 @@
           <w:lang w:val="es-ES" w:eastAsia="es-ES"/>
         </w:rPr>
         <w:drawing>
-          <wp:inline distT="0" distB="0" distL="0" distR="0">
+          <wp:inline distT="0" distB="0" distL="0" distR="0" wp14:anchorId="16BA2C64" wp14:editId="7F45B012">
             <wp:extent cx="3985260" cy="2803525"/>
             <wp:effectExtent l="0" t="0" r="0" b="0"/>
             <wp:docPr id="2" name="Imagen 2" descr="C:\Users\ceace\Desktop\manual\SUBV.png"/>
@@ -1430,7 +3658,7 @@
                     </pic:cNvPicPr>
                   </pic:nvPicPr>
                   <pic:blipFill>
-                    <a:blip r:embed="rId10">
+                    <a:blip r:embed="rId13">
                       <a:extLst>
                         <a:ext uri="{28A0092B-C50C-407E-A947-70E740481C1C}">
                           <a14:useLocalDpi xmlns:a14="http://schemas.microsoft.com/office/drawing/2010/main" val="0"/>
@@ -1552,12 +3780,11 @@
       </w:pPr>
       <w:r>
         <w:rPr>
-          <w:noProof/>
-          <w:lang w:val="es-ES" w:eastAsia="es-ES"/>
+          <w:rStyle w:val="Ttulo2Car"/>
         </w:rPr>
         <w:lastRenderedPageBreak/>
         <w:drawing>
-          <wp:anchor distT="0" distB="0" distL="114300" distR="114300" simplePos="0" relativeHeight="251665408" behindDoc="0" locked="0" layoutInCell="1" allowOverlap="1" wp14:anchorId="30AF5E02" wp14:editId="52B63171">
+          <wp:anchor distT="0" distB="0" distL="114300" distR="114300" simplePos="0" relativeHeight="251665408" behindDoc="0" locked="0" layoutInCell="1" allowOverlap="1" wp14:anchorId="2F80A823" wp14:editId="75BF1B75">
             <wp:simplePos x="0" y="0"/>
             <wp:positionH relativeFrom="column">
               <wp:posOffset>-614680</wp:posOffset>
@@ -1582,7 +3809,7 @@
                     </pic:cNvPicPr>
                   </pic:nvPicPr>
                   <pic:blipFill>
-                    <a:blip r:embed="rId11">
+                    <a:blip r:embed="rId14">
                       <a:extLst>
                         <a:ext uri="{28A0092B-C50C-407E-A947-70E740481C1C}">
                           <a14:useLocalDpi xmlns:a14="http://schemas.microsoft.com/office/drawing/2010/main" val="0"/>
@@ -1619,21 +3846,21 @@
           </wp:anchor>
         </w:drawing>
       </w:r>
-      <w:r>
-        <w:rPr>
-          <w:lang w:val="es-CL"/>
-        </w:rPr>
-        <w:t>Ejemplo de registro de movimiento ingreso.</w:t>
-      </w:r>
-    </w:p>
-    <w:p>
-      <w:pPr>
-        <w:pStyle w:val="Prrafodelista"/>
-        <w:jc w:val="both"/>
-        <w:rPr>
-          <w:lang w:val="es-CL"/>
-        </w:rPr>
-      </w:pPr>
+      <w:bookmarkStart w:id="5" w:name="_Toc535418316"/>
+      <w:r>
+        <w:rPr>
+          <w:rStyle w:val="Ttulo2Car"/>
+          <w:lang w:val="es-CL"/>
+        </w:rPr>
+        <w:t>Ejemplo de registro de movimiento ingreso</w:t>
+      </w:r>
+      <w:bookmarkEnd w:id="5"/>
+      <w:r>
+        <w:rPr>
+          <w:lang w:val="es-CL"/>
+        </w:rPr>
+        <w:t>.</w:t>
+      </w:r>
     </w:p>
     <w:p>
       <w:pPr>
@@ -1670,7 +3897,7 @@
           <w:lang w:val="es-ES" w:eastAsia="es-ES"/>
         </w:rPr>
         <w:drawing>
-          <wp:inline distT="0" distB="0" distL="0" distR="0" wp14:anchorId="5FCED2AB" wp14:editId="1C74C982">
+          <wp:inline distT="0" distB="0" distL="0" distR="0" wp14:anchorId="3F8D420D" wp14:editId="292BD1F4">
             <wp:extent cx="854075" cy="146565"/>
             <wp:effectExtent l="0" t="0" r="3175" b="6350"/>
             <wp:docPr id="11" name="Imagen 11" descr="C:\Users\ceace\Desktop\manual\guardar.PNG"/>
@@ -1687,7 +3914,7 @@
                     </pic:cNvPicPr>
                   </pic:nvPicPr>
                   <pic:blipFill>
-                    <a:blip r:embed="rId12">
+                    <a:blip r:embed="rId15">
                       <a:extLst>
                         <a:ext uri="{28A0092B-C50C-407E-A947-70E740481C1C}">
                           <a14:useLocalDpi xmlns:a14="http://schemas.microsoft.com/office/drawing/2010/main" val="0"/>
@@ -1799,7 +4026,7 @@
           <w:lang w:val="es-ES" w:eastAsia="es-ES"/>
         </w:rPr>
         <w:drawing>
-          <wp:anchor distT="0" distB="0" distL="114300" distR="114300" simplePos="0" relativeHeight="251666432" behindDoc="0" locked="0" layoutInCell="1" allowOverlap="1" wp14:anchorId="1D5E6E69" wp14:editId="4ABE85D7">
+          <wp:anchor distT="0" distB="0" distL="114300" distR="114300" simplePos="0" relativeHeight="251666432" behindDoc="0" locked="0" layoutInCell="1" allowOverlap="1" wp14:anchorId="11224054" wp14:editId="6A0AA351">
             <wp:simplePos x="0" y="0"/>
             <wp:positionH relativeFrom="column">
               <wp:posOffset>679354</wp:posOffset>
@@ -1824,7 +4051,7 @@
                     </pic:cNvPicPr>
                   </pic:nvPicPr>
                   <pic:blipFill>
-                    <a:blip r:embed="rId13">
+                    <a:blip r:embed="rId16">
                       <a:extLst>
                         <a:ext uri="{28A0092B-C50C-407E-A947-70E740481C1C}">
                           <a14:useLocalDpi xmlns:a14="http://schemas.microsoft.com/office/drawing/2010/main" val="0"/>
@@ -1882,15 +4109,14 @@
     </w:p>
     <w:p>
       <w:pPr>
-        <w:jc w:val="center"/>
-        <w:rPr>
-          <w:b/>
-          <w:lang w:val="es-CL"/>
-        </w:rPr>
-      </w:pPr>
-      <w:r>
-        <w:rPr>
-          <w:b/>
+        <w:pStyle w:val="Ttulo2"/>
+        <w:rPr>
+          <w:lang w:val="es-CL"/>
+        </w:rPr>
+      </w:pPr>
+      <w:bookmarkStart w:id="6" w:name="_Toc535418317"/>
+      <w:r>
+        <w:rPr>
           <w:lang w:val="es-CL"/>
         </w:rPr>
         <w:lastRenderedPageBreak/>
@@ -1898,18 +4124,17 @@
       </w:r>
       <w:r>
         <w:rPr>
-          <w:b/>
           <w:lang w:val="es-CL"/>
         </w:rPr>
         <w:t xml:space="preserve">ingresos en </w:t>
       </w:r>
       <w:r>
         <w:rPr>
-          <w:b/>
           <w:lang w:val="es-CL"/>
         </w:rPr>
         <w:t>subvenciones SEP.</w:t>
       </w:r>
+      <w:bookmarkEnd w:id="6"/>
     </w:p>
     <w:p>
       <w:pPr>
@@ -1925,7 +4150,7 @@
         </w:rPr>
         <w:pict>
           <v:shape id="_x0000_s1033" type="#_x0000_t75" style="position:absolute;left:0;text-align:left;margin-left:41.4pt;margin-top:12.95pt;width:257.45pt;height:122.05pt;z-index:-251645952;mso-position-horizontal-relative:text;mso-position-vertical-relative:text" wrapcoords="-63 0 -63 21467 21600 21467 21600 0 -63 0">
-            <v:imagedata r:id="rId14" o:title="SEP"/>
+            <v:imagedata r:id="rId17" o:title="SEP"/>
             <w10:wrap type="square"/>
           </v:shape>
         </w:pict>
@@ -2009,7 +4234,7 @@
         <mc:AlternateContent>
           <mc:Choice Requires="wps">
             <w:drawing>
-              <wp:anchor distT="0" distB="0" distL="114300" distR="114300" simplePos="0" relativeHeight="251686912" behindDoc="0" locked="0" layoutInCell="1" allowOverlap="1" wp14:anchorId="6A7BA93A" wp14:editId="2518092A">
+              <wp:anchor distT="0" distB="0" distL="114300" distR="114300" simplePos="0" relativeHeight="251686912" behindDoc="0" locked="0" layoutInCell="1" allowOverlap="1" wp14:anchorId="35283B3C" wp14:editId="63753A59">
                 <wp:simplePos x="0" y="0"/>
                 <wp:positionH relativeFrom="column">
                   <wp:posOffset>1716504</wp:posOffset>
@@ -2093,7 +4318,7 @@
         <mc:AlternateContent>
           <mc:Choice Requires="wps">
             <w:drawing>
-              <wp:anchor distT="0" distB="0" distL="114300" distR="114300" simplePos="0" relativeHeight="251674624" behindDoc="0" locked="0" layoutInCell="1" allowOverlap="1" wp14:anchorId="09713ECB" wp14:editId="5882A48C">
+              <wp:anchor distT="0" distB="0" distL="114300" distR="114300" simplePos="0" relativeHeight="251674624" behindDoc="0" locked="0" layoutInCell="1" allowOverlap="1" wp14:anchorId="234C4219" wp14:editId="3F9083C9">
                 <wp:simplePos x="0" y="0"/>
                 <wp:positionH relativeFrom="column">
                   <wp:posOffset>-594360</wp:posOffset>
@@ -2171,7 +4396,7 @@
         <mc:AlternateContent>
           <mc:Choice Requires="wps">
             <w:drawing>
-              <wp:anchor distT="0" distB="0" distL="114300" distR="114300" simplePos="0" relativeHeight="251673600" behindDoc="0" locked="0" layoutInCell="1" allowOverlap="1" wp14:anchorId="26EF6E8B" wp14:editId="4A70A29D">
+              <wp:anchor distT="0" distB="0" distL="114300" distR="114300" simplePos="0" relativeHeight="251673600" behindDoc="0" locked="0" layoutInCell="1" allowOverlap="1" wp14:anchorId="261C9388" wp14:editId="31549642">
                 <wp:simplePos x="0" y="0"/>
                 <wp:positionH relativeFrom="column">
                   <wp:posOffset>1323340</wp:posOffset>
@@ -2255,7 +4480,7 @@
           <w:lang w:val="es-ES" w:eastAsia="es-ES"/>
         </w:rPr>
         <w:drawing>
-          <wp:anchor distT="0" distB="0" distL="114300" distR="114300" simplePos="0" relativeHeight="251672576" behindDoc="0" locked="0" layoutInCell="1" allowOverlap="1" wp14:anchorId="5E1B2BE3" wp14:editId="536F8EE9">
+          <wp:anchor distT="0" distB="0" distL="114300" distR="114300" simplePos="0" relativeHeight="251672576" behindDoc="0" locked="0" layoutInCell="1" allowOverlap="1" wp14:anchorId="15153141" wp14:editId="690F44D5">
             <wp:simplePos x="0" y="0"/>
             <wp:positionH relativeFrom="column">
               <wp:posOffset>-518160</wp:posOffset>
@@ -2280,7 +4505,7 @@
                     </pic:cNvPicPr>
                   </pic:nvPicPr>
                   <pic:blipFill>
-                    <a:blip r:embed="rId15">
+                    <a:blip r:embed="rId18">
                       <a:extLst>
                         <a:ext uri="{28A0092B-C50C-407E-A947-70E740481C1C}">
                           <a14:useLocalDpi xmlns:a14="http://schemas.microsoft.com/office/drawing/2010/main" val="0"/>
@@ -2389,10 +4614,11 @@
           <w:noProof/>
           <w:lang w:val="es-ES" w:eastAsia="es-ES"/>
         </w:rPr>
+        <w:lastRenderedPageBreak/>
         <mc:AlternateContent>
           <mc:Choice Requires="wps">
             <w:drawing>
-              <wp:anchor distT="0" distB="0" distL="114300" distR="114300" simplePos="0" relativeHeight="251676672" behindDoc="0" locked="0" layoutInCell="1" allowOverlap="1" wp14:anchorId="3F483A53" wp14:editId="50F25ED7">
+              <wp:anchor distT="0" distB="0" distL="114300" distR="114300" simplePos="0" relativeHeight="251676672" behindDoc="0" locked="0" layoutInCell="1" allowOverlap="1" wp14:anchorId="09D07E64" wp14:editId="1E8D8218">
                 <wp:simplePos x="0" y="0"/>
                 <wp:positionH relativeFrom="column">
                   <wp:posOffset>4301490</wp:posOffset>
@@ -2547,11 +4773,7 @@
           </mc:Choice>
           <mc:Fallback>
             <w:pict>
-              <v:shapetype w14:anchorId="3F483A53" id="_x0000_t202" coordsize="21600,21600" o:spt="202" path="m,l,21600r21600,l21600,xe">
-                <v:stroke joinstyle="miter"/>
-                <v:path gradientshapeok="t" o:connecttype="rect"/>
-              </v:shapetype>
-              <v:shape id="Cuadro de texto 19" o:spid="_x0000_s1026" type="#_x0000_t202" style="position:absolute;margin-left:338.7pt;margin-top:53pt;width:168.95pt;height:132pt;z-index:251676672;visibility:visible;mso-wrap-style:square;mso-width-percent:0;mso-height-percent:0;mso-wrap-distance-left:9pt;mso-wrap-distance-top:0;mso-wrap-distance-right:9pt;mso-wrap-distance-bottom:0;mso-position-horizontal:absolute;mso-position-horizontal-relative:text;mso-position-vertical:absolute;mso-position-vertical-relative:text;mso-width-percent:0;mso-height-percent:0;mso-width-relative:margin;mso-height-relative:margin;v-text-anchor:top" o:gfxdata="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" fillcolor="#00b0f0" strokecolor="yellow" strokeweight=".5pt">
+              <v:shape w14:anchorId="09D07E64" id="Cuadro de texto 19" o:spid="_x0000_s1028" type="#_x0000_t202" style="position:absolute;margin-left:338.7pt;margin-top:53pt;width:168.95pt;height:132pt;z-index:251676672;visibility:visible;mso-wrap-style:square;mso-width-percent:0;mso-height-percent:0;mso-wrap-distance-left:9pt;mso-wrap-distance-top:0;mso-wrap-distance-right:9pt;mso-wrap-distance-bottom:0;mso-position-horizontal:absolute;mso-position-horizontal-relative:text;mso-position-vertical:absolute;mso-position-vertical-relative:text;mso-width-percent:0;mso-height-percent:0;mso-width-relative:margin;mso-height-relative:margin;v-text-anchor:top" o:gfxdata="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" fillcolor="#00b0f0" strokecolor="yellow" strokeweight=".5pt">
                 <v:textbox>
                   <w:txbxContent>
                     <w:p>
@@ -2665,7 +4887,7 @@
           <w:lang w:val="es-ES" w:eastAsia="es-ES"/>
         </w:rPr>
         <w:drawing>
-          <wp:anchor distT="0" distB="0" distL="114300" distR="114300" simplePos="0" relativeHeight="251675648" behindDoc="0" locked="0" layoutInCell="1" allowOverlap="1" wp14:anchorId="7D2D2C07" wp14:editId="48FF0526">
+          <wp:anchor distT="0" distB="0" distL="114300" distR="114300" simplePos="0" relativeHeight="251675648" behindDoc="0" locked="0" layoutInCell="1" allowOverlap="1" wp14:anchorId="35C49C4D" wp14:editId="52ACF7AF">
             <wp:simplePos x="0" y="0"/>
             <wp:positionH relativeFrom="margin">
               <wp:posOffset>-651510</wp:posOffset>
@@ -2690,7 +4912,7 @@
                     </pic:cNvPicPr>
                   </pic:nvPicPr>
                   <pic:blipFill>
-                    <a:blip r:embed="rId16">
+                    <a:blip r:embed="rId19">
                       <a:extLst>
                         <a:ext uri="{28A0092B-C50C-407E-A947-70E740481C1C}">
                           <a14:useLocalDpi xmlns:a14="http://schemas.microsoft.com/office/drawing/2010/main" val="0"/>
@@ -2737,34 +4959,20 @@
     </w:p>
     <w:p>
       <w:pPr>
-        <w:jc w:val="center"/>
-        <w:rPr>
-          <w:b/>
-          <w:lang w:val="es-CL"/>
-        </w:rPr>
-      </w:pPr>
-      <w:r>
-        <w:rPr>
-          <w:b/>
+        <w:pStyle w:val="Ttulo2"/>
+        <w:rPr>
+          <w:lang w:val="es-CL"/>
+        </w:rPr>
+      </w:pPr>
+      <w:bookmarkStart w:id="7" w:name="_Toc535418318"/>
+      <w:r>
+        <w:rPr>
           <w:lang w:val="es-CL"/>
         </w:rPr>
         <w:lastRenderedPageBreak/>
-        <w:t>Excepciones de ingresos en subvenciones</w:t>
-      </w:r>
-      <w:r>
-        <w:rPr>
-          <w:b/>
-          <w:lang w:val="es-CL"/>
-        </w:rPr>
-        <w:t xml:space="preserve"> SC-VTF</w:t>
-      </w:r>
-      <w:r>
-        <w:rPr>
-          <w:b/>
-          <w:lang w:val="es-CL"/>
-        </w:rPr>
-        <w:t>.</w:t>
-      </w:r>
+        <w:t>Excepciones de ingresos en subvenciones SC-VTF.</w:t>
+      </w:r>
+      <w:bookmarkEnd w:id="7"/>
     </w:p>
     <w:p>
       <w:pPr>
@@ -2781,7 +4989,7 @@
           <w:lang w:val="es-ES" w:eastAsia="es-ES"/>
         </w:rPr>
         <w:drawing>
-          <wp:anchor distT="0" distB="0" distL="114300" distR="114300" simplePos="0" relativeHeight="251687936" behindDoc="0" locked="0" layoutInCell="1" allowOverlap="1" wp14:anchorId="2B3B6496" wp14:editId="208EA6D6">
+          <wp:anchor distT="0" distB="0" distL="114300" distR="114300" simplePos="0" relativeHeight="251687936" behindDoc="0" locked="0" layoutInCell="1" allowOverlap="1" wp14:anchorId="50A6D9E0" wp14:editId="2C015665">
             <wp:simplePos x="0" y="0"/>
             <wp:positionH relativeFrom="column">
               <wp:posOffset>1283335</wp:posOffset>
@@ -2806,7 +5014,7 @@
                     </pic:cNvPicPr>
                   </pic:nvPicPr>
                   <pic:blipFill>
-                    <a:blip r:embed="rId17">
+                    <a:blip r:embed="rId20">
                       <a:extLst>
                         <a:ext uri="{28A0092B-C50C-407E-A947-70E740481C1C}">
                           <a14:useLocalDpi xmlns:a14="http://schemas.microsoft.com/office/drawing/2010/main" val="0"/>
@@ -2917,12 +5125,13 @@
       </w:pPr>
       <w:r>
         <w:rPr>
-          <w:lang w:val="es-CL"/>
+          <w:noProof/>
+          <w:lang w:val="es-ES" w:eastAsia="es-ES"/>
         </w:rPr>
         <mc:AlternateContent>
           <mc:Choice Requires="wps">
             <w:drawing>
-              <wp:anchor distT="0" distB="0" distL="114300" distR="114300" simplePos="0" relativeHeight="251680768" behindDoc="0" locked="0" layoutInCell="1" allowOverlap="1" wp14:anchorId="6BCAA895" wp14:editId="58B2470D">
+              <wp:anchor distT="0" distB="0" distL="114300" distR="114300" simplePos="0" relativeHeight="251680768" behindDoc="0" locked="0" layoutInCell="1" allowOverlap="1" wp14:anchorId="4A5C295F" wp14:editId="4CAC02B1">
                 <wp:simplePos x="0" y="0"/>
                 <wp:positionH relativeFrom="column">
                   <wp:posOffset>-657860</wp:posOffset>
@@ -2999,7 +5208,7 @@
         <mc:AlternateContent>
           <mc:Choice Requires="wps">
             <w:drawing>
-              <wp:anchor distT="0" distB="0" distL="114300" distR="114300" simplePos="0" relativeHeight="251684864" behindDoc="0" locked="0" layoutInCell="1" allowOverlap="1" wp14:anchorId="05058915" wp14:editId="40688D9F">
+              <wp:anchor distT="0" distB="0" distL="114300" distR="114300" simplePos="0" relativeHeight="251684864" behindDoc="0" locked="0" layoutInCell="1" allowOverlap="1" wp14:anchorId="7DF030B1" wp14:editId="0288E1D4">
                 <wp:simplePos x="0" y="0"/>
                 <wp:positionH relativeFrom="column">
                   <wp:posOffset>1748047</wp:posOffset>
@@ -3075,7 +5284,7 @@
           <w:lang w:val="es-ES" w:eastAsia="es-ES"/>
         </w:rPr>
         <w:drawing>
-          <wp:anchor distT="0" distB="0" distL="114300" distR="114300" simplePos="0" relativeHeight="251677696" behindDoc="0" locked="0" layoutInCell="1" allowOverlap="1" wp14:anchorId="4D1C8602" wp14:editId="5A4DCDF8">
+          <wp:anchor distT="0" distB="0" distL="114300" distR="114300" simplePos="0" relativeHeight="251677696" behindDoc="0" locked="0" layoutInCell="1" allowOverlap="1" wp14:anchorId="584C284E" wp14:editId="7CB30B35">
             <wp:simplePos x="0" y="0"/>
             <wp:positionH relativeFrom="margin">
               <wp:posOffset>-675005</wp:posOffset>
@@ -3100,7 +5309,7 @@
                     </pic:cNvPicPr>
                   </pic:nvPicPr>
                   <pic:blipFill>
-                    <a:blip r:embed="rId18">
+                    <a:blip r:embed="rId21">
                       <a:extLst>
                         <a:ext uri="{28A0092B-C50C-407E-A947-70E740481C1C}">
                           <a14:useLocalDpi xmlns:a14="http://schemas.microsoft.com/office/drawing/2010/main" val="0"/>
@@ -3145,12 +5354,13 @@
       </w:r>
       <w:r>
         <w:rPr>
-          <w:lang w:val="es-CL"/>
+          <w:noProof/>
+          <w:lang w:val="es-ES" w:eastAsia="es-ES"/>
         </w:rPr>
         <mc:AlternateContent>
           <mc:Choice Requires="wps">
             <w:drawing>
-              <wp:anchor distT="0" distB="0" distL="114300" distR="114300" simplePos="0" relativeHeight="251679744" behindDoc="0" locked="0" layoutInCell="1" allowOverlap="1" wp14:anchorId="35DAC9F1" wp14:editId="2581FD11">
+              <wp:anchor distT="0" distB="0" distL="114300" distR="114300" simplePos="0" relativeHeight="251679744" behindDoc="0" locked="0" layoutInCell="1" allowOverlap="1" wp14:anchorId="7BC1DD0C" wp14:editId="574A0BAC">
                 <wp:simplePos x="0" y="0"/>
                 <wp:positionH relativeFrom="column">
                   <wp:posOffset>1327150</wp:posOffset>
@@ -3238,14 +5448,7 @@
           <w:b/>
           <w:lang w:val="es-CL"/>
         </w:rPr>
-        <w:t>campos SC-VTF</w:t>
-      </w:r>
-      <w:r>
-        <w:rPr>
-          <w:b/>
-          <w:lang w:val="es-CL"/>
-        </w:rPr>
-        <w:t xml:space="preserve"> </w:t>
+        <w:t xml:space="preserve">campos SC-VTF </w:t>
       </w:r>
       <w:r>
         <w:rPr>
@@ -3288,7 +5491,7 @@
           <w:lang w:val="es-ES" w:eastAsia="es-ES"/>
         </w:rPr>
         <w:drawing>
-          <wp:anchor distT="0" distB="0" distL="114300" distR="114300" simplePos="0" relativeHeight="251683840" behindDoc="0" locked="0" layoutInCell="1" allowOverlap="1" wp14:anchorId="010B8395" wp14:editId="31C397F0">
+          <wp:anchor distT="0" distB="0" distL="114300" distR="114300" simplePos="0" relativeHeight="251683840" behindDoc="0" locked="0" layoutInCell="1" allowOverlap="1" wp14:anchorId="4EAE9821" wp14:editId="1B0F113E">
             <wp:simplePos x="0" y="0"/>
             <wp:positionH relativeFrom="column">
               <wp:posOffset>-843448</wp:posOffset>
@@ -3313,7 +5516,7 @@
                     </pic:cNvPicPr>
                   </pic:nvPicPr>
                   <pic:blipFill>
-                    <a:blip r:embed="rId19">
+                    <a:blip r:embed="rId22">
                       <a:extLst>
                         <a:ext uri="{28A0092B-C50C-407E-A947-70E740481C1C}">
                           <a14:useLocalDpi xmlns:a14="http://schemas.microsoft.com/office/drawing/2010/main" val="0"/>
@@ -3358,7 +5561,7 @@
         <mc:AlternateContent>
           <mc:Choice Requires="wps">
             <w:drawing>
-              <wp:anchor distT="0" distB="0" distL="114300" distR="114300" simplePos="0" relativeHeight="251682816" behindDoc="0" locked="0" layoutInCell="1" allowOverlap="1" wp14:anchorId="7ED7B3AE" wp14:editId="341527AD">
+              <wp:anchor distT="0" distB="0" distL="114300" distR="114300" simplePos="0" relativeHeight="251682816" behindDoc="0" locked="0" layoutInCell="1" allowOverlap="1" wp14:anchorId="2C15368A" wp14:editId="44DA1CC1">
                 <wp:simplePos x="0" y="0"/>
                 <wp:positionH relativeFrom="page">
                   <wp:posOffset>5374256</wp:posOffset>
@@ -3436,15 +5639,7 @@
                             </w:r>
                             <w:r>
                               <w:tab/>
-                            </w:r>
-                            <w:r>
-                              <w:t>$</w:t>
-                            </w:r>
-                            <w:r>
-                              <w:t>1.00</w:t>
-                            </w:r>
-                            <w:r>
-                              <w:t>0.000</w:t>
+                              <w:t>$1.000.000</w:t>
                             </w:r>
                           </w:p>
                           <w:p>
@@ -3453,18 +5648,7 @@
                             </w:r>
                             <w:r>
                               <w:tab/>
-                            </w:r>
-                            <w:r>
-                              <w:t xml:space="preserve">             </w:t>
-                            </w:r>
-                            <w:r>
-                              <w:t>$</w:t>
-                            </w:r>
-                            <w:r>
-                              <w:t>5000</w:t>
-                            </w:r>
-                            <w:r>
-                              <w:t>000</w:t>
+                              <w:t xml:space="preserve">             $5000000</w:t>
                             </w:r>
                           </w:p>
                           <w:p>
@@ -3487,13 +5671,7 @@
                             </w:r>
                             <w:r>
                               <w:tab/>
-                              <w:t>$</w:t>
-                            </w:r>
-                            <w:r>
-                              <w:t>1.50</w:t>
-                            </w:r>
-                            <w:r>
-                              <w:t>0.000</w:t>
+                              <w:t>$1.500.000</w:t>
                             </w:r>
                           </w:p>
                           <w:p>
@@ -3523,7 +5701,7 @@
           </mc:Choice>
           <mc:Fallback>
             <w:pict>
-              <v:shape w14:anchorId="7ED7B3AE" id="Cuadro de texto 23" o:spid="_x0000_s1027" type="#_x0000_t202" style="position:absolute;margin-left:423.15pt;margin-top:79.85pt;width:177.75pt;height:102.75pt;z-index:251682816;visibility:visible;mso-wrap-style:square;mso-width-percent:0;mso-height-percent:0;mso-wrap-distance-left:9pt;mso-wrap-distance-top:0;mso-wrap-distance-right:9pt;mso-wrap-distance-bottom:0;mso-position-horizontal:absolute;mso-position-horizontal-relative:page;mso-position-vertical:absolute;mso-position-vertical-relative:text;mso-width-percent:0;mso-height-percent:0;mso-width-relative:margin;mso-height-relative:margin;v-text-anchor:top" o:gfxdata="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" fillcolor="#00b0f0" strokecolor="yellow" strokeweight=".5pt">
+              <v:shape w14:anchorId="2C15368A" id="Cuadro de texto 23" o:spid="_x0000_s1029" type="#_x0000_t202" style="position:absolute;margin-left:423.15pt;margin-top:79.85pt;width:177.75pt;height:102.75pt;z-index:251682816;visibility:visible;mso-wrap-style:square;mso-width-percent:0;mso-height-percent:0;mso-wrap-distance-left:9pt;mso-wrap-distance-top:0;mso-wrap-distance-right:9pt;mso-wrap-distance-bottom:0;mso-position-horizontal:absolute;mso-position-horizontal-relative:page;mso-position-vertical:absolute;mso-position-vertical-relative:text;mso-width-percent:0;mso-height-percent:0;mso-width-relative:margin;mso-height-relative:margin;v-text-anchor:top" o:gfxdata="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" fillcolor="#00b0f0" strokecolor="yellow" strokeweight=".5pt">
                 <v:textbox>
                   <w:txbxContent>
                     <w:p>
@@ -3568,15 +5746,7 @@
                       </w:r>
                       <w:r>
                         <w:tab/>
-                      </w:r>
-                      <w:r>
-                        <w:t>$</w:t>
-                      </w:r>
-                      <w:r>
-                        <w:t>1.00</w:t>
-                      </w:r>
-                      <w:r>
-                        <w:t>0.000</w:t>
+                        <w:t>$1.000.000</w:t>
                       </w:r>
                     </w:p>
                     <w:p>
@@ -3585,18 +5755,7 @@
                       </w:r>
                       <w:r>
                         <w:tab/>
-                      </w:r>
-                      <w:r>
-                        <w:t xml:space="preserve">             </w:t>
-                      </w:r>
-                      <w:r>
-                        <w:t>$</w:t>
-                      </w:r>
-                      <w:r>
-                        <w:t>5000</w:t>
-                      </w:r>
-                      <w:r>
-                        <w:t>000</w:t>
+                        <w:t xml:space="preserve">             $5000000</w:t>
                       </w:r>
                     </w:p>
                     <w:p>
@@ -3619,13 +5778,7 @@
                       </w:r>
                       <w:r>
                         <w:tab/>
-                        <w:t>$</w:t>
-                      </w:r>
-                      <w:r>
-                        <w:t>1.50</w:t>
-                      </w:r>
-                      <w:r>
-                        <w:t>0.000</w:t>
+                        <w:t>$1.500.000</w:t>
                       </w:r>
                     </w:p>
                     <w:p>
@@ -3660,6 +5813,31 @@
     </w:p>
     <w:p>
       <w:pPr>
+        <w:pStyle w:val="Ttulo2"/>
+        <w:rPr>
+          <w:lang w:val="es-CL"/>
+        </w:rPr>
+      </w:pPr>
+      <w:bookmarkStart w:id="8" w:name="_Toc535418319"/>
+      <w:r>
+        <w:rPr>
+          <w:lang w:val="es-CL"/>
+        </w:rPr>
+        <w:t>Detalles finales formulario INGRESO</w:t>
+      </w:r>
+      <w:bookmarkEnd w:id="8"/>
+    </w:p>
+    <w:p>
+      <w:pPr>
+        <w:jc w:val="both"/>
+        <w:rPr>
+          <w:b/>
+          <w:lang w:val="es-CL"/>
+        </w:rPr>
+      </w:pPr>
+    </w:p>
+    <w:p>
+      <w:pPr>
         <w:pStyle w:val="Prrafodelista"/>
         <w:numPr>
           <w:ilvl w:val="0"/>
@@ -3724,7 +5902,7 @@
           <w:lang w:val="es-ES" w:eastAsia="es-ES"/>
         </w:rPr>
         <w:drawing>
-          <wp:anchor distT="0" distB="0" distL="114300" distR="114300" simplePos="0" relativeHeight="251668480" behindDoc="0" locked="0" layoutInCell="1" allowOverlap="1" wp14:anchorId="0F23433F" wp14:editId="56D78181">
+          <wp:anchor distT="0" distB="0" distL="114300" distR="114300" simplePos="0" relativeHeight="251668480" behindDoc="0" locked="0" layoutInCell="1" allowOverlap="1" wp14:anchorId="7E8E0308" wp14:editId="291751D4">
             <wp:simplePos x="0" y="0"/>
             <wp:positionH relativeFrom="column">
               <wp:posOffset>-838835</wp:posOffset>
@@ -3749,7 +5927,7 @@
                     </pic:cNvPicPr>
                   </pic:nvPicPr>
                   <pic:blipFill>
-                    <a:blip r:embed="rId20">
+                    <a:blip r:embed="rId23">
                       <a:extLst>
                         <a:ext uri="{28A0092B-C50C-407E-A947-70E740481C1C}">
                           <a14:useLocalDpi xmlns:a14="http://schemas.microsoft.com/office/drawing/2010/main" val="0"/>
@@ -3790,7 +5968,7 @@
           <w:lang w:val="es-ES" w:eastAsia="es-ES"/>
         </w:rPr>
         <w:drawing>
-          <wp:anchor distT="0" distB="0" distL="114300" distR="114300" simplePos="0" relativeHeight="251667456" behindDoc="0" locked="0" layoutInCell="1" allowOverlap="1" wp14:anchorId="716CF453" wp14:editId="7BE60D9C">
+          <wp:anchor distT="0" distB="0" distL="114300" distR="114300" simplePos="0" relativeHeight="251667456" behindDoc="0" locked="0" layoutInCell="1" allowOverlap="1" wp14:anchorId="7EAAF8AB" wp14:editId="0012C358">
             <wp:simplePos x="0" y="0"/>
             <wp:positionH relativeFrom="column">
               <wp:posOffset>2473637</wp:posOffset>
@@ -3815,7 +5993,7 @@
                     </pic:cNvPicPr>
                   </pic:nvPicPr>
                   <pic:blipFill>
-                    <a:blip r:embed="rId21">
+                    <a:blip r:embed="rId24">
                       <a:extLst>
                         <a:ext uri="{28A0092B-C50C-407E-A947-70E740481C1C}">
                           <a14:useLocalDpi xmlns:a14="http://schemas.microsoft.com/office/drawing/2010/main" val="0"/>
@@ -3972,7 +6150,7 @@
           <w:lang w:val="es-ES" w:eastAsia="es-ES"/>
         </w:rPr>
         <w:drawing>
-          <wp:inline distT="0" distB="0" distL="0" distR="0" wp14:anchorId="42F885ED" wp14:editId="5336ACB0">
+          <wp:inline distT="0" distB="0" distL="0" distR="0" wp14:anchorId="6ADCA6F6" wp14:editId="2DFE1AB7">
             <wp:extent cx="1612900" cy="207010"/>
             <wp:effectExtent l="0" t="0" r="6350" b="2540"/>
             <wp:docPr id="5" name="Imagen 5" descr="C:\Users\ceace\Desktop\manual\mostrar.PNG"/>
@@ -3989,7 +6167,7 @@
                     </pic:cNvPicPr>
                   </pic:nvPicPr>
                   <pic:blipFill>
-                    <a:blip r:embed="rId22">
+                    <a:blip r:embed="rId25">
                       <a:extLst>
                         <a:ext uri="{28A0092B-C50C-407E-A947-70E740481C1C}">
                           <a14:useLocalDpi xmlns:a14="http://schemas.microsoft.com/office/drawing/2010/main" val="0"/>
@@ -4059,7 +6237,7 @@
           <w:lang w:val="es-ES" w:eastAsia="es-ES"/>
         </w:rPr>
         <w:drawing>
-          <wp:inline distT="0" distB="0" distL="0" distR="0" wp14:anchorId="738BC2BC" wp14:editId="53BAAE97">
+          <wp:inline distT="0" distB="0" distL="0" distR="0" wp14:anchorId="08539C9A" wp14:editId="0AAB6351">
             <wp:extent cx="2557577" cy="310551"/>
             <wp:effectExtent l="0" t="0" r="0" b="0"/>
             <wp:docPr id="8" name="Imagen 8" descr="C:\Users\ceace\Desktop\manual\b.PNG"/>
@@ -4076,7 +6254,7 @@
                     </pic:cNvPicPr>
                   </pic:nvPicPr>
                   <pic:blipFill>
-                    <a:blip r:embed="rId23">
+                    <a:blip r:embed="rId26">
                       <a:extLst>
                         <a:ext uri="{28A0092B-C50C-407E-A947-70E740481C1C}">
                           <a14:useLocalDpi xmlns:a14="http://schemas.microsoft.com/office/drawing/2010/main" val="0"/>
@@ -4137,7 +6315,7 @@
           <w:lang w:val="es-ES" w:eastAsia="es-ES"/>
         </w:rPr>
         <w:drawing>
-          <wp:anchor distT="0" distB="0" distL="114300" distR="114300" simplePos="0" relativeHeight="251664384" behindDoc="0" locked="0" layoutInCell="1" allowOverlap="1" wp14:anchorId="51451C67" wp14:editId="635F7E9F">
+          <wp:anchor distT="0" distB="0" distL="114300" distR="114300" simplePos="0" relativeHeight="251664384" behindDoc="0" locked="0" layoutInCell="1" allowOverlap="1" wp14:anchorId="6C0DC3B5" wp14:editId="6719FA2D">
             <wp:simplePos x="0" y="0"/>
             <wp:positionH relativeFrom="margin">
               <wp:posOffset>-649341</wp:posOffset>
@@ -4162,7 +6340,7 @@
                     </pic:cNvPicPr>
                   </pic:nvPicPr>
                   <pic:blipFill>
-                    <a:blip r:embed="rId24">
+                    <a:blip r:embed="rId27">
                       <a:extLst>
                         <a:ext uri="{28A0092B-C50C-407E-A947-70E740481C1C}">
                           <a14:useLocalDpi xmlns:a14="http://schemas.microsoft.com/office/drawing/2010/main" val="0"/>
@@ -4305,20 +6483,33 @@
     </w:p>
     <w:p>
       <w:pPr>
+        <w:pStyle w:val="Ttulo1"/>
         <w:jc w:val="center"/>
         <w:rPr>
           <w:noProof/>
           <w:lang w:val="es-ES" w:eastAsia="es-ES"/>
         </w:rPr>
       </w:pPr>
-      <w:r>
-        <w:rPr>
-          <w:b/>
-          <w:lang w:val="es-CL"/>
-        </w:rPr>
-        <w:lastRenderedPageBreak/>
-        <w:t>REGISTRO DE MOVIMIENTOS.</w:t>
-      </w:r>
+      <w:bookmarkStart w:id="9" w:name="_Toc535418320"/>
+      <w:r>
+        <w:rPr>
+          <w:lang w:val="es-CL"/>
+        </w:rPr>
+        <w:t>REGISTRO DE MOVIMIENTOS</w:t>
+      </w:r>
+      <w:r>
+        <w:rPr>
+          <w:lang w:val="es-CL"/>
+        </w:rPr>
+        <w:t xml:space="preserve"> GASTOS</w:t>
+      </w:r>
+      <w:r>
+        <w:rPr>
+          <w:lang w:val="es-CL"/>
+        </w:rPr>
+        <w:t>.</w:t>
+      </w:r>
+      <w:bookmarkEnd w:id="9"/>
     </w:p>
     <w:p>
       <w:pPr>
@@ -4440,11 +6631,6 @@
           <w:lang w:val="es-CL"/>
         </w:rPr>
         <w:tab/>
-      </w:r>
-      <w:r>
-        <w:rPr>
-          <w:lang w:val="es-CL"/>
-        </w:rPr>
         <w:t>TIPO DE GASTO.</w:t>
       </w:r>
     </w:p>
@@ -4470,7 +6656,7 @@
           <w:lang w:val="es-ES" w:eastAsia="es-ES"/>
         </w:rPr>
         <w:drawing>
-          <wp:anchor distT="0" distB="0" distL="114300" distR="114300" simplePos="0" relativeHeight="251710464" behindDoc="0" locked="0" layoutInCell="1" allowOverlap="1" wp14:anchorId="5A249BF7" wp14:editId="498033D6">
+          <wp:anchor distT="0" distB="0" distL="114300" distR="114300" simplePos="0" relativeHeight="251710464" behindDoc="0" locked="0" layoutInCell="1" allowOverlap="1" wp14:anchorId="6A9F8143" wp14:editId="042EDD48">
             <wp:simplePos x="0" y="0"/>
             <wp:positionH relativeFrom="column">
               <wp:posOffset>3819070</wp:posOffset>
@@ -4495,7 +6681,7 @@
                     </pic:cNvPicPr>
                   </pic:nvPicPr>
                   <pic:blipFill>
-                    <a:blip r:embed="rId25">
+                    <a:blip r:embed="rId28">
                       <a:extLst>
                         <a:ext uri="{28A0092B-C50C-407E-A947-70E740481C1C}">
                           <a14:useLocalDpi xmlns:a14="http://schemas.microsoft.com/office/drawing/2010/main" val="0"/>
@@ -4532,7 +6718,7 @@
           <w:lang w:val="es-ES" w:eastAsia="es-ES"/>
         </w:rPr>
         <w:drawing>
-          <wp:anchor distT="0" distB="0" distL="114300" distR="114300" simplePos="0" relativeHeight="251709440" behindDoc="0" locked="0" layoutInCell="1" allowOverlap="1" wp14:anchorId="49064675" wp14:editId="10C9D990">
+          <wp:anchor distT="0" distB="0" distL="114300" distR="114300" simplePos="0" relativeHeight="251709440" behindDoc="0" locked="0" layoutInCell="1" allowOverlap="1" wp14:anchorId="14EBC2E3" wp14:editId="33A04CFE">
             <wp:simplePos x="0" y="0"/>
             <wp:positionH relativeFrom="margin">
               <wp:align>left</wp:align>
@@ -4557,7 +6743,7 @@
                     </pic:cNvPicPr>
                   </pic:nvPicPr>
                   <pic:blipFill>
-                    <a:blip r:embed="rId26">
+                    <a:blip r:embed="rId29">
                       <a:extLst>
                         <a:ext uri="{28A0092B-C50C-407E-A947-70E740481C1C}">
                           <a14:useLocalDpi xmlns:a14="http://schemas.microsoft.com/office/drawing/2010/main" val="0"/>
@@ -4682,7 +6868,7 @@
           <w:lang w:val="es-ES" w:eastAsia="es-ES"/>
         </w:rPr>
         <w:drawing>
-          <wp:inline distT="0" distB="0" distL="0" distR="0" wp14:anchorId="41D8BABF" wp14:editId="3280FC9E">
+          <wp:inline distT="0" distB="0" distL="0" distR="0" wp14:anchorId="27B66D8A" wp14:editId="1C9502A1">
             <wp:extent cx="3985260" cy="2803525"/>
             <wp:effectExtent l="0" t="0" r="0" b="0"/>
             <wp:docPr id="38" name="Imagen 38" descr="C:\Users\ceace\Desktop\manual\SUBV.png"/>
@@ -4699,7 +6885,7 @@
                     </pic:cNvPicPr>
                   </pic:nvPicPr>
                   <pic:blipFill>
-                    <a:blip r:embed="rId10">
+                    <a:blip r:embed="rId13">
                       <a:extLst>
                         <a:ext uri="{28A0092B-C50C-407E-A947-70E740481C1C}">
                           <a14:useLocalDpi xmlns:a14="http://schemas.microsoft.com/office/drawing/2010/main" val="0"/>
@@ -4887,12 +7073,10 @@
       </w:pPr>
       <w:r>
         <w:rPr>
-          <w:noProof/>
-          <w:lang w:val="es-ES" w:eastAsia="es-ES"/>
-        </w:rPr>
-        <w:lastRenderedPageBreak/>
+          <w:rStyle w:val="Ttulo2Car"/>
+        </w:rPr>
         <w:drawing>
-          <wp:anchor distT="0" distB="0" distL="114300" distR="114300" simplePos="0" relativeHeight="251711488" behindDoc="0" locked="0" layoutInCell="1" allowOverlap="1">
+          <wp:anchor distT="0" distB="0" distL="114300" distR="114300" simplePos="0" relativeHeight="251711488" behindDoc="0" locked="0" layoutInCell="1" allowOverlap="1" wp14:anchorId="1B929682" wp14:editId="61A4BFA8">
             <wp:simplePos x="0" y="0"/>
             <wp:positionH relativeFrom="column">
               <wp:posOffset>-795655</wp:posOffset>
@@ -4917,7 +7101,7 @@
                     </pic:cNvPicPr>
                   </pic:nvPicPr>
                   <pic:blipFill>
-                    <a:blip r:embed="rId27">
+                    <a:blip r:embed="rId30">
                       <a:extLst>
                         <a:ext uri="{28A0092B-C50C-407E-A947-70E740481C1C}">
                           <a14:useLocalDpi xmlns:a14="http://schemas.microsoft.com/office/drawing/2010/main" val="0"/>
@@ -4954,17 +7138,25 @@
           </wp:anchor>
         </w:drawing>
       </w:r>
-      <w:r>
-        <w:rPr>
-          <w:lang w:val="es-CL"/>
+      <w:bookmarkStart w:id="10" w:name="_Toc535418321"/>
+      <w:r>
+        <w:rPr>
+          <w:rStyle w:val="Ttulo2Car"/>
         </w:rPr>
         <w:t>Ejemplo de</w:t>
       </w:r>
       <w:r>
         <w:rPr>
-          <w:lang w:val="es-CL"/>
-        </w:rPr>
-        <w:t xml:space="preserve"> registro de movimiento gasto.</w:t>
+          <w:rStyle w:val="Ttulo2Car"/>
+        </w:rPr>
+        <w:t xml:space="preserve"> registro de movimiento gasto</w:t>
+      </w:r>
+      <w:bookmarkEnd w:id="10"/>
+      <w:r>
+        <w:rPr>
+          <w:lang w:val="es-CL"/>
+        </w:rPr>
+        <w:t>.</w:t>
       </w:r>
     </w:p>
     <w:p>
@@ -5011,7 +7203,7 @@
           <w:lang w:val="es-ES" w:eastAsia="es-ES"/>
         </w:rPr>
         <w:drawing>
-          <wp:inline distT="0" distB="0" distL="0" distR="0" wp14:anchorId="1924AC32" wp14:editId="2EEEC219">
+          <wp:inline distT="0" distB="0" distL="0" distR="0" wp14:anchorId="08598659" wp14:editId="6D83B08A">
             <wp:extent cx="854075" cy="146565"/>
             <wp:effectExtent l="0" t="0" r="3175" b="6350"/>
             <wp:docPr id="40" name="Imagen 40" descr="C:\Users\ceace\Desktop\manual\guardar.PNG"/>
@@ -5028,7 +7220,7 @@
                     </pic:cNvPicPr>
                   </pic:nvPicPr>
                   <pic:blipFill>
-                    <a:blip r:embed="rId12">
+                    <a:blip r:embed="rId15">
                       <a:extLst>
                         <a:ext uri="{28A0092B-C50C-407E-A947-70E740481C1C}">
                           <a14:useLocalDpi xmlns:a14="http://schemas.microsoft.com/office/drawing/2010/main" val="0"/>
@@ -5098,7 +7290,7 @@
           <w:lang w:val="es-ES" w:eastAsia="es-ES"/>
         </w:rPr>
         <w:drawing>
-          <wp:anchor distT="0" distB="0" distL="114300" distR="114300" simplePos="0" relativeHeight="251692032" behindDoc="0" locked="0" layoutInCell="1" allowOverlap="1" wp14:anchorId="1898FAF2" wp14:editId="3FDFE2CA">
+          <wp:anchor distT="0" distB="0" distL="114300" distR="114300" simplePos="0" relativeHeight="251692032" behindDoc="0" locked="0" layoutInCell="1" allowOverlap="1" wp14:anchorId="70187E6A" wp14:editId="76B69214">
             <wp:simplePos x="0" y="0"/>
             <wp:positionH relativeFrom="column">
               <wp:posOffset>679354</wp:posOffset>
@@ -5123,7 +7315,7 @@
                     </pic:cNvPicPr>
                   </pic:nvPicPr>
                   <pic:blipFill>
-                    <a:blip r:embed="rId13">
+                    <a:blip r:embed="rId16">
                       <a:extLst>
                         <a:ext uri="{28A0092B-C50C-407E-A947-70E740481C1C}">
                           <a14:useLocalDpi xmlns:a14="http://schemas.microsoft.com/office/drawing/2010/main" val="0"/>
@@ -5235,19 +7427,26 @@
     </w:p>
     <w:p>
       <w:pPr>
+        <w:pStyle w:val="Ttulo2"/>
         <w:jc w:val="center"/>
         <w:rPr>
-          <w:b/>
-          <w:lang w:val="es-CL"/>
-        </w:rPr>
-      </w:pPr>
-      <w:r>
-        <w:rPr>
-          <w:b/>
-          <w:lang w:val="es-CL"/>
-        </w:rPr>
-        <w:t>Excepciones de ingresos en subvenciones SEP.</w:t>
-      </w:r>
+          <w:lang w:val="es-CL"/>
+        </w:rPr>
+      </w:pPr>
+      <w:bookmarkStart w:id="11" w:name="_Toc535418322"/>
+      <w:r>
+        <w:rPr>
+          <w:lang w:val="es-CL"/>
+        </w:rPr>
+        <w:t>Excepciones de gastos</w:t>
+      </w:r>
+      <w:r>
+        <w:rPr>
+          <w:lang w:val="es-CL"/>
+        </w:rPr>
+        <w:t xml:space="preserve"> en subvenciones SEP.</w:t>
+      </w:r>
+      <w:bookmarkEnd w:id="11"/>
     </w:p>
     <w:p>
       <w:pPr>
@@ -5263,7 +7462,7 @@
           <w:lang w:val="es-ES" w:eastAsia="es-ES"/>
         </w:rPr>
         <w:drawing>
-          <wp:anchor distT="0" distB="0" distL="114300" distR="114300" simplePos="0" relativeHeight="251695104" behindDoc="1" locked="0" layoutInCell="1" allowOverlap="1">
+          <wp:anchor distT="0" distB="0" distL="114300" distR="114300" simplePos="0" relativeHeight="251695104" behindDoc="1" locked="0" layoutInCell="1" allowOverlap="1" wp14:anchorId="550F06EB" wp14:editId="3C8956BD">
             <wp:simplePos x="0" y="0"/>
             <wp:positionH relativeFrom="column">
               <wp:posOffset>523875</wp:posOffset>
@@ -5288,7 +7487,7 @@
                     </pic:cNvPicPr>
                   </pic:nvPicPr>
                   <pic:blipFill>
-                    <a:blip r:embed="rId28">
+                    <a:blip r:embed="rId31">
                       <a:extLst>
                         <a:ext uri="{28A0092B-C50C-407E-A947-70E740481C1C}">
                           <a14:useLocalDpi xmlns:a14="http://schemas.microsoft.com/office/drawing/2010/main" val="0"/>
@@ -5395,7 +7594,7 @@
           <w:lang w:val="es-ES" w:eastAsia="es-ES"/>
         </w:rPr>
         <w:drawing>
-          <wp:anchor distT="0" distB="0" distL="114300" distR="114300" simplePos="0" relativeHeight="251715584" behindDoc="0" locked="0" layoutInCell="1" allowOverlap="1" wp14:anchorId="42607D22" wp14:editId="0AAD51E7">
+          <wp:anchor distT="0" distB="0" distL="114300" distR="114300" simplePos="0" relativeHeight="251715584" behindDoc="0" locked="0" layoutInCell="1" allowOverlap="1" wp14:anchorId="7BD163AD" wp14:editId="2AE9EDF1">
             <wp:simplePos x="0" y="0"/>
             <wp:positionH relativeFrom="column">
               <wp:posOffset>3120929</wp:posOffset>
@@ -5420,7 +7619,7 @@
                     </pic:cNvPicPr>
                   </pic:nvPicPr>
                   <pic:blipFill>
-                    <a:blip r:embed="rId25">
+                    <a:blip r:embed="rId28">
                       <a:extLst>
                         <a:ext uri="{28A0092B-C50C-407E-A947-70E740481C1C}">
                           <a14:useLocalDpi xmlns:a14="http://schemas.microsoft.com/office/drawing/2010/main" val="0"/>
@@ -5465,7 +7664,7 @@
         <mc:AlternateContent>
           <mc:Choice Requires="wps">
             <w:drawing>
-              <wp:anchor distT="0" distB="0" distL="114300" distR="114300" simplePos="0" relativeHeight="251707392" behindDoc="0" locked="0" layoutInCell="1" allowOverlap="1" wp14:anchorId="0B0C4729" wp14:editId="7112B952">
+              <wp:anchor distT="0" distB="0" distL="114300" distR="114300" simplePos="0" relativeHeight="251707392" behindDoc="0" locked="0" layoutInCell="1" allowOverlap="1" wp14:anchorId="6B5A0765" wp14:editId="77DAAD84">
                 <wp:simplePos x="0" y="0"/>
                 <wp:positionH relativeFrom="column">
                   <wp:posOffset>1716504</wp:posOffset>
@@ -5549,7 +7748,7 @@
         <mc:AlternateContent>
           <mc:Choice Requires="wps">
             <w:drawing>
-              <wp:anchor distT="0" distB="0" distL="114300" distR="114300" simplePos="0" relativeHeight="251698176" behindDoc="0" locked="0" layoutInCell="1" allowOverlap="1" wp14:anchorId="765C7F4A" wp14:editId="558C2780">
+              <wp:anchor distT="0" distB="0" distL="114300" distR="114300" simplePos="0" relativeHeight="251698176" behindDoc="0" locked="0" layoutInCell="1" allowOverlap="1" wp14:anchorId="1B3F9CAA" wp14:editId="7269D509">
                 <wp:simplePos x="0" y="0"/>
                 <wp:positionH relativeFrom="column">
                   <wp:posOffset>-594360</wp:posOffset>
@@ -5627,7 +7826,7 @@
         <mc:AlternateContent>
           <mc:Choice Requires="wps">
             <w:drawing>
-              <wp:anchor distT="0" distB="0" distL="114300" distR="114300" simplePos="0" relativeHeight="251697152" behindDoc="0" locked="0" layoutInCell="1" allowOverlap="1" wp14:anchorId="7CD44FCF" wp14:editId="7806B121">
+              <wp:anchor distT="0" distB="0" distL="114300" distR="114300" simplePos="0" relativeHeight="251697152" behindDoc="0" locked="0" layoutInCell="1" allowOverlap="1" wp14:anchorId="611EABB6" wp14:editId="70AE3F41">
                 <wp:simplePos x="0" y="0"/>
                 <wp:positionH relativeFrom="column">
                   <wp:posOffset>1323340</wp:posOffset>
@@ -5695,7 +7894,7 @@
           <w:lang w:val="es-ES" w:eastAsia="es-ES"/>
         </w:rPr>
         <w:drawing>
-          <wp:anchor distT="0" distB="0" distL="114300" distR="114300" simplePos="0" relativeHeight="251696128" behindDoc="0" locked="0" layoutInCell="1" allowOverlap="1" wp14:anchorId="33C645C9" wp14:editId="5870012A">
+          <wp:anchor distT="0" distB="0" distL="114300" distR="114300" simplePos="0" relativeHeight="251696128" behindDoc="0" locked="0" layoutInCell="1" allowOverlap="1" wp14:anchorId="67BD8E28" wp14:editId="6E0383F2">
             <wp:simplePos x="0" y="0"/>
             <wp:positionH relativeFrom="column">
               <wp:posOffset>-518160</wp:posOffset>
@@ -5720,7 +7919,7 @@
                     </pic:cNvPicPr>
                   </pic:nvPicPr>
                   <pic:blipFill>
-                    <a:blip r:embed="rId15">
+                    <a:blip r:embed="rId18">
                       <a:extLst>
                         <a:ext uri="{28A0092B-C50C-407E-A947-70E740481C1C}">
                           <a14:useLocalDpi xmlns:a14="http://schemas.microsoft.com/office/drawing/2010/main" val="0"/>
@@ -5768,14 +7967,7 @@
           <w:b/>
           <w:lang w:val="es-CL"/>
         </w:rPr>
-        <w:t>GASTOS</w:t>
-      </w:r>
-      <w:r>
-        <w:rPr>
-          <w:b/>
-          <w:lang w:val="es-CL"/>
-        </w:rPr>
-        <w:t xml:space="preserve"> </w:t>
+        <w:t xml:space="preserve">GASTOS </w:t>
       </w:r>
       <w:r>
         <w:rPr>
@@ -5807,19 +7999,7 @@
         <w:rPr>
           <w:lang w:val="es-CL"/>
         </w:rPr>
-        <w:t xml:space="preserve">Las cantidades </w:t>
-      </w:r>
-      <w:r>
-        <w:rPr>
-          <w:lang w:val="es-CL"/>
-        </w:rPr>
-        <w:t>de GASTOS</w:t>
-      </w:r>
-      <w:r>
-        <w:rPr>
-          <w:lang w:val="es-CL"/>
-        </w:rPr>
-        <w:t xml:space="preserve"> en los </w:t>
+        <w:t xml:space="preserve">Las cantidades de GASTOS en los </w:t>
       </w:r>
       <w:r>
         <w:rPr>
@@ -5856,7 +8036,7 @@
           <w:lang w:val="es-ES" w:eastAsia="es-ES"/>
         </w:rPr>
         <w:drawing>
-          <wp:anchor distT="0" distB="0" distL="114300" distR="114300" simplePos="0" relativeHeight="251713536" behindDoc="0" locked="0" layoutInCell="1" allowOverlap="1" wp14:anchorId="6150A568" wp14:editId="6DE66F88">
+          <wp:anchor distT="0" distB="0" distL="114300" distR="114300" simplePos="0" relativeHeight="251713536" behindDoc="0" locked="0" layoutInCell="1" allowOverlap="1" wp14:anchorId="17E9DEF1" wp14:editId="021A7921">
             <wp:simplePos x="0" y="0"/>
             <wp:positionH relativeFrom="margin">
               <wp:posOffset>-525780</wp:posOffset>
@@ -5881,7 +8061,7 @@
                     </pic:cNvPicPr>
                   </pic:nvPicPr>
                   <pic:blipFill>
-                    <a:blip r:embed="rId16">
+                    <a:blip r:embed="rId19">
                       <a:extLst>
                         <a:ext uri="{28A0092B-C50C-407E-A947-70E740481C1C}">
                           <a14:useLocalDpi xmlns:a14="http://schemas.microsoft.com/office/drawing/2010/main" val="0"/>
@@ -5926,7 +8106,7 @@
         <mc:AlternateContent>
           <mc:Choice Requires="wps">
             <w:drawing>
-              <wp:anchor distT="0" distB="0" distL="114300" distR="114300" simplePos="0" relativeHeight="251700224" behindDoc="0" locked="0" layoutInCell="1" allowOverlap="1" wp14:anchorId="78C815C5" wp14:editId="2EF81C94">
+              <wp:anchor distT="0" distB="0" distL="114300" distR="114300" simplePos="0" relativeHeight="251700224" behindDoc="0" locked="0" layoutInCell="1" allowOverlap="1" wp14:anchorId="4CA59598" wp14:editId="0768C151">
                 <wp:simplePos x="0" y="0"/>
                 <wp:positionH relativeFrom="column">
                   <wp:posOffset>4301490</wp:posOffset>
@@ -6075,7 +8255,7 @@
           </mc:Choice>
           <mc:Fallback>
             <w:pict>
-              <v:shape w14:anchorId="78C815C5" id="Cuadro de texto 32" o:spid="_x0000_s1028" type="#_x0000_t202" style="position:absolute;margin-left:338.7pt;margin-top:42.15pt;width:168.95pt;height:132pt;z-index:251700224;visibility:visible;mso-wrap-style:square;mso-width-percent:0;mso-height-percent:0;mso-wrap-distance-left:9pt;mso-wrap-distance-top:0;mso-wrap-distance-right:9pt;mso-wrap-distance-bottom:0;mso-position-horizontal:absolute;mso-position-horizontal-relative:text;mso-position-vertical:absolute;mso-position-vertical-relative:text;mso-width-percent:0;mso-height-percent:0;mso-width-relative:margin;mso-height-relative:margin;v-text-anchor:top" o:gfxdata="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" fillcolor="#00b0f0" strokecolor="yellow" strokeweight=".5pt">
+              <v:shape w14:anchorId="4CA59598" id="Cuadro de texto 32" o:spid="_x0000_s1030" type="#_x0000_t202" style="position:absolute;margin-left:338.7pt;margin-top:42.15pt;width:168.95pt;height:132pt;z-index:251700224;visibility:visible;mso-wrap-style:square;mso-width-percent:0;mso-height-percent:0;mso-wrap-distance-left:9pt;mso-wrap-distance-top:0;mso-wrap-distance-right:9pt;mso-wrap-distance-bottom:0;mso-position-horizontal:absolute;mso-position-horizontal-relative:text;mso-position-vertical:absolute;mso-position-vertical-relative:text;mso-width-percent:0;mso-height-percent:0;mso-width-relative:margin;mso-height-relative:margin;v-text-anchor:top" o:gfxdata="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" fillcolor="#00b0f0" strokecolor="yellow" strokeweight=".5pt">
                 <v:textbox>
                   <w:txbxContent>
                     <w:p>
@@ -6186,15 +8366,15 @@
     </w:p>
     <w:p>
       <w:pPr>
+        <w:pStyle w:val="Ttulo2"/>
         <w:jc w:val="center"/>
         <w:rPr>
-          <w:b/>
-          <w:lang w:val="es-CL"/>
-        </w:rPr>
-      </w:pPr>
-      <w:r>
-        <w:rPr>
-          <w:b/>
+          <w:lang w:val="es-CL"/>
+        </w:rPr>
+      </w:pPr>
+      <w:bookmarkStart w:id="12" w:name="_Toc535418323"/>
+      <w:r>
+        <w:rPr>
           <w:lang w:val="es-CL"/>
         </w:rPr>
         <w:lastRenderedPageBreak/>
@@ -6202,18 +8382,17 @@
       </w:r>
       <w:r>
         <w:rPr>
-          <w:b/>
           <w:lang w:val="es-CL"/>
         </w:rPr>
         <w:t>gastos</w:t>
       </w:r>
       <w:r>
         <w:rPr>
-          <w:b/>
           <w:lang w:val="es-CL"/>
         </w:rPr>
         <w:t xml:space="preserve"> en subvenciones SC-VTF.</w:t>
       </w:r>
+      <w:bookmarkEnd w:id="12"/>
     </w:p>
     <w:p>
       <w:pPr>
@@ -6230,7 +8409,7 @@
           <w:lang w:val="es-ES" w:eastAsia="es-ES"/>
         </w:rPr>
         <w:drawing>
-          <wp:anchor distT="0" distB="0" distL="114300" distR="114300" simplePos="0" relativeHeight="251708416" behindDoc="0" locked="0" layoutInCell="1" allowOverlap="1" wp14:anchorId="0D975D3C" wp14:editId="02E06C1D">
+          <wp:anchor distT="0" distB="0" distL="114300" distR="114300" simplePos="0" relativeHeight="251708416" behindDoc="0" locked="0" layoutInCell="1" allowOverlap="1" wp14:anchorId="58CCE36B" wp14:editId="473D530B">
             <wp:simplePos x="0" y="0"/>
             <wp:positionH relativeFrom="column">
               <wp:posOffset>937895</wp:posOffset>
@@ -6255,7 +8434,7 @@
                     </pic:cNvPicPr>
                   </pic:nvPicPr>
                   <pic:blipFill>
-                    <a:blip r:embed="rId17">
+                    <a:blip r:embed="rId20">
                       <a:extLst>
                         <a:ext uri="{28A0092B-C50C-407E-A947-70E740481C1C}">
                           <a14:useLocalDpi xmlns:a14="http://schemas.microsoft.com/office/drawing/2010/main" val="0"/>
@@ -6371,7 +8550,7 @@
           <w:lang w:val="es-ES" w:eastAsia="es-ES"/>
         </w:rPr>
         <w:drawing>
-          <wp:anchor distT="0" distB="0" distL="114300" distR="114300" simplePos="0" relativeHeight="251714560" behindDoc="0" locked="0" layoutInCell="1" allowOverlap="1" wp14:anchorId="51A0FFFE" wp14:editId="28899FFF">
+          <wp:anchor distT="0" distB="0" distL="114300" distR="114300" simplePos="0" relativeHeight="251714560" behindDoc="0" locked="0" layoutInCell="1" allowOverlap="1" wp14:anchorId="16A7984D" wp14:editId="368A8A81">
             <wp:simplePos x="0" y="0"/>
             <wp:positionH relativeFrom="column">
               <wp:posOffset>3198495</wp:posOffset>
@@ -6396,7 +8575,7 @@
                     </pic:cNvPicPr>
                   </pic:nvPicPr>
                   <pic:blipFill>
-                    <a:blip r:embed="rId25">
+                    <a:blip r:embed="rId28">
                       <a:extLst>
                         <a:ext uri="{28A0092B-C50C-407E-A947-70E740481C1C}">
                           <a14:useLocalDpi xmlns:a14="http://schemas.microsoft.com/office/drawing/2010/main" val="0"/>
@@ -6435,12 +8614,13 @@
       </w:r>
       <w:r>
         <w:rPr>
-          <w:lang w:val="es-CL"/>
+          <w:noProof/>
+          <w:lang w:val="es-ES" w:eastAsia="es-ES"/>
         </w:rPr>
         <mc:AlternateContent>
           <mc:Choice Requires="wps">
             <w:drawing>
-              <wp:anchor distT="0" distB="0" distL="114300" distR="114300" simplePos="0" relativeHeight="251702272" behindDoc="0" locked="0" layoutInCell="1" allowOverlap="1" wp14:anchorId="76A0598B" wp14:editId="00980E82">
+              <wp:anchor distT="0" distB="0" distL="114300" distR="114300" simplePos="0" relativeHeight="251702272" behindDoc="0" locked="0" layoutInCell="1" allowOverlap="1" wp14:anchorId="7BF04A1B" wp14:editId="4C57E671">
                 <wp:simplePos x="0" y="0"/>
                 <wp:positionH relativeFrom="column">
                   <wp:posOffset>1318524</wp:posOffset>
@@ -6503,12 +8683,13 @@
       </w:r>
       <w:r>
         <w:rPr>
-          <w:lang w:val="es-CL"/>
+          <w:noProof/>
+          <w:lang w:val="es-ES" w:eastAsia="es-ES"/>
         </w:rPr>
         <mc:AlternateContent>
           <mc:Choice Requires="wps">
             <w:drawing>
-              <wp:anchor distT="0" distB="0" distL="114300" distR="114300" simplePos="0" relativeHeight="251703296" behindDoc="0" locked="0" layoutInCell="1" allowOverlap="1" wp14:anchorId="64712FB8" wp14:editId="6540A346">
+              <wp:anchor distT="0" distB="0" distL="114300" distR="114300" simplePos="0" relativeHeight="251703296" behindDoc="0" locked="0" layoutInCell="1" allowOverlap="1" wp14:anchorId="633067F9" wp14:editId="53119D03">
                 <wp:simplePos x="0" y="0"/>
                 <wp:positionH relativeFrom="column">
                   <wp:posOffset>-657860</wp:posOffset>
@@ -6585,7 +8766,7 @@
         <mc:AlternateContent>
           <mc:Choice Requires="wps">
             <w:drawing>
-              <wp:anchor distT="0" distB="0" distL="114300" distR="114300" simplePos="0" relativeHeight="251706368" behindDoc="0" locked="0" layoutInCell="1" allowOverlap="1" wp14:anchorId="7BC49C47" wp14:editId="40AC468E">
+              <wp:anchor distT="0" distB="0" distL="114300" distR="114300" simplePos="0" relativeHeight="251706368" behindDoc="0" locked="0" layoutInCell="1" allowOverlap="1" wp14:anchorId="65C168F5" wp14:editId="47E47C49">
                 <wp:simplePos x="0" y="0"/>
                 <wp:positionH relativeFrom="column">
                   <wp:posOffset>1748047</wp:posOffset>
@@ -6661,7 +8842,7 @@
           <w:lang w:val="es-ES" w:eastAsia="es-ES"/>
         </w:rPr>
         <w:drawing>
-          <wp:anchor distT="0" distB="0" distL="114300" distR="114300" simplePos="0" relativeHeight="251701248" behindDoc="0" locked="0" layoutInCell="1" allowOverlap="1" wp14:anchorId="2C1B8BAE" wp14:editId="37CA60BD">
+          <wp:anchor distT="0" distB="0" distL="114300" distR="114300" simplePos="0" relativeHeight="251701248" behindDoc="0" locked="0" layoutInCell="1" allowOverlap="1" wp14:anchorId="2380CAF9" wp14:editId="1EF76CC1">
             <wp:simplePos x="0" y="0"/>
             <wp:positionH relativeFrom="margin">
               <wp:posOffset>-675005</wp:posOffset>
@@ -6686,7 +8867,7 @@
                     </pic:cNvPicPr>
                   </pic:nvPicPr>
                   <pic:blipFill>
-                    <a:blip r:embed="rId18">
+                    <a:blip r:embed="rId21">
                       <a:extLst>
                         <a:ext uri="{28A0092B-C50C-407E-A947-70E740481C1C}">
                           <a14:useLocalDpi xmlns:a14="http://schemas.microsoft.com/office/drawing/2010/main" val="0"/>
@@ -6817,7 +8998,7 @@
           <w:lang w:val="es-ES" w:eastAsia="es-ES"/>
         </w:rPr>
         <w:drawing>
-          <wp:anchor distT="0" distB="0" distL="114300" distR="114300" simplePos="0" relativeHeight="251699200" behindDoc="0" locked="0" layoutInCell="1" allowOverlap="1" wp14:anchorId="4A3F313C" wp14:editId="7550B797">
+          <wp:anchor distT="0" distB="0" distL="114300" distR="114300" simplePos="0" relativeHeight="251699200" behindDoc="0" locked="0" layoutInCell="1" allowOverlap="1" wp14:anchorId="1513E7BB" wp14:editId="37ADAC94">
             <wp:simplePos x="0" y="0"/>
             <wp:positionH relativeFrom="margin">
               <wp:posOffset>-798159</wp:posOffset>
@@ -6842,7 +9023,7 @@
                     </pic:cNvPicPr>
                   </pic:nvPicPr>
                   <pic:blipFill>
-                    <a:blip r:embed="rId16">
+                    <a:blip r:embed="rId19">
                       <a:extLst>
                         <a:ext uri="{28A0092B-C50C-407E-A947-70E740481C1C}">
                           <a14:useLocalDpi xmlns:a14="http://schemas.microsoft.com/office/drawing/2010/main" val="0"/>
@@ -6886,7 +9067,7 @@
           <w:lang w:val="es-ES" w:eastAsia="es-ES"/>
         </w:rPr>
         <w:drawing>
-          <wp:anchor distT="0" distB="0" distL="114300" distR="114300" simplePos="0" relativeHeight="251705344" behindDoc="0" locked="0" layoutInCell="1" allowOverlap="1" wp14:anchorId="2D7BFBA4" wp14:editId="0871809F">
+          <wp:anchor distT="0" distB="0" distL="114300" distR="114300" simplePos="0" relativeHeight="251705344" behindDoc="0" locked="0" layoutInCell="1" allowOverlap="1" wp14:anchorId="1CC273B9" wp14:editId="6ADE3E65">
             <wp:simplePos x="0" y="0"/>
             <wp:positionH relativeFrom="column">
               <wp:posOffset>-843448</wp:posOffset>
@@ -6911,7 +9092,7 @@
                     </pic:cNvPicPr>
                   </pic:nvPicPr>
                   <pic:blipFill>
-                    <a:blip r:embed="rId19">
+                    <a:blip r:embed="rId22">
                       <a:extLst>
                         <a:ext uri="{28A0092B-C50C-407E-A947-70E740481C1C}">
                           <a14:useLocalDpi xmlns:a14="http://schemas.microsoft.com/office/drawing/2010/main" val="0"/>
@@ -6956,7 +9137,7 @@
         <mc:AlternateContent>
           <mc:Choice Requires="wps">
             <w:drawing>
-              <wp:anchor distT="0" distB="0" distL="114300" distR="114300" simplePos="0" relativeHeight="251704320" behindDoc="0" locked="0" layoutInCell="1" allowOverlap="1" wp14:anchorId="05601687" wp14:editId="524CE673">
+              <wp:anchor distT="0" distB="0" distL="114300" distR="114300" simplePos="0" relativeHeight="251704320" behindDoc="0" locked="0" layoutInCell="1" allowOverlap="1" wp14:anchorId="6B0C9FC0" wp14:editId="5E597AB7">
                 <wp:simplePos x="0" y="0"/>
                 <wp:positionH relativeFrom="page">
                   <wp:posOffset>5374256</wp:posOffset>
@@ -7096,7 +9277,7 @@
           </mc:Choice>
           <mc:Fallback>
             <w:pict>
-              <v:shape w14:anchorId="05601687" id="Cuadro de texto 36" o:spid="_x0000_s1029" type="#_x0000_t202" style="position:absolute;margin-left:423.15pt;margin-top:79.85pt;width:177.75pt;height:102.75pt;z-index:251704320;visibility:visible;mso-wrap-style:square;mso-width-percent:0;mso-height-percent:0;mso-wrap-distance-left:9pt;mso-wrap-distance-top:0;mso-wrap-distance-right:9pt;mso-wrap-distance-bottom:0;mso-position-horizontal:absolute;mso-position-horizontal-relative:page;mso-position-vertical:absolute;mso-position-vertical-relative:text;mso-width-percent:0;mso-height-percent:0;mso-width-relative:margin;mso-height-relative:margin;v-text-anchor:top" o:gfxdata="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" fillcolor="#00b0f0" strokecolor="yellow" strokeweight=".5pt">
+              <v:shape w14:anchorId="6B0C9FC0" id="Cuadro de texto 36" o:spid="_x0000_s1031" type="#_x0000_t202" style="position:absolute;margin-left:423.15pt;margin-top:79.85pt;width:177.75pt;height:102.75pt;z-index:251704320;visibility:visible;mso-wrap-style:square;mso-width-percent:0;mso-height-percent:0;mso-wrap-distance-left:9pt;mso-wrap-distance-top:0;mso-wrap-distance-right:9pt;mso-wrap-distance-bottom:0;mso-position-horizontal:absolute;mso-position-horizontal-relative:page;mso-position-vertical:absolute;mso-position-vertical-relative:text;mso-width-percent:0;mso-height-percent:0;mso-width-relative:margin;mso-height-relative:margin;v-text-anchor:top" o:gfxdata="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" fillcolor="#00b0f0" strokecolor="yellow" strokeweight=".5pt">
                 <v:textbox>
                   <w:txbxContent>
                     <w:p>
@@ -7199,6 +9380,39 @@
     </w:p>
     <w:p>
       <w:pPr>
+        <w:pStyle w:val="Ttulo2"/>
+        <w:jc w:val="center"/>
+        <w:rPr>
+          <w:lang w:val="es-CL"/>
+        </w:rPr>
+      </w:pPr>
+      <w:bookmarkStart w:id="13" w:name="_Toc535418324"/>
+      <w:r>
+        <w:rPr>
+          <w:lang w:val="es-CL"/>
+        </w:rPr>
+        <w:lastRenderedPageBreak/>
+        <w:t>Det</w:t>
+      </w:r>
+      <w:r>
+        <w:rPr>
+          <w:lang w:val="es-CL"/>
+        </w:rPr>
+        <w:t>alles finales formulario GASTOS</w:t>
+      </w:r>
+      <w:bookmarkEnd w:id="13"/>
+    </w:p>
+    <w:p>
+      <w:pPr>
+        <w:jc w:val="both"/>
+        <w:rPr>
+          <w:b/>
+          <w:lang w:val="es-CL"/>
+        </w:rPr>
+      </w:pPr>
+    </w:p>
+    <w:p>
+      <w:pPr>
         <w:jc w:val="both"/>
         <w:rPr>
           <w:b/>
@@ -7254,7 +9468,7 @@
           <w:lang w:val="es-ES" w:eastAsia="es-ES"/>
         </w:rPr>
         <w:drawing>
-          <wp:anchor distT="0" distB="0" distL="114300" distR="114300" simplePos="0" relativeHeight="251719680" behindDoc="0" locked="0" layoutInCell="1" allowOverlap="1" wp14:anchorId="57635434" wp14:editId="18A229A2">
+          <wp:anchor distT="0" distB="0" distL="114300" distR="114300" simplePos="0" relativeHeight="251719680" behindDoc="0" locked="0" layoutInCell="1" allowOverlap="1" wp14:anchorId="29C5A2F6" wp14:editId="1E098119">
             <wp:simplePos x="0" y="0"/>
             <wp:positionH relativeFrom="column">
               <wp:posOffset>-838835</wp:posOffset>
@@ -7279,7 +9493,7 @@
                     </pic:cNvPicPr>
                   </pic:nvPicPr>
                   <pic:blipFill>
-                    <a:blip r:embed="rId20">
+                    <a:blip r:embed="rId23">
                       <a:extLst>
                         <a:ext uri="{28A0092B-C50C-407E-A947-70E740481C1C}">
                           <a14:useLocalDpi xmlns:a14="http://schemas.microsoft.com/office/drawing/2010/main" val="0"/>
@@ -7320,7 +9534,7 @@
           <w:lang w:val="es-ES" w:eastAsia="es-ES"/>
         </w:rPr>
         <w:drawing>
-          <wp:anchor distT="0" distB="0" distL="114300" distR="114300" simplePos="0" relativeHeight="251718656" behindDoc="0" locked="0" layoutInCell="1" allowOverlap="1" wp14:anchorId="2023DE0E" wp14:editId="1B0A8D63">
+          <wp:anchor distT="0" distB="0" distL="114300" distR="114300" simplePos="0" relativeHeight="251718656" behindDoc="0" locked="0" layoutInCell="1" allowOverlap="1" wp14:anchorId="6DAA6BBA" wp14:editId="3DF3C1FF">
             <wp:simplePos x="0" y="0"/>
             <wp:positionH relativeFrom="column">
               <wp:posOffset>2473637</wp:posOffset>
@@ -7345,7 +9559,7 @@
                     </pic:cNvPicPr>
                   </pic:nvPicPr>
                   <pic:blipFill>
-                    <a:blip r:embed="rId21">
+                    <a:blip r:embed="rId24">
                       <a:extLst>
                         <a:ext uri="{28A0092B-C50C-407E-A947-70E740481C1C}">
                           <a14:useLocalDpi xmlns:a14="http://schemas.microsoft.com/office/drawing/2010/main" val="0"/>
@@ -7502,7 +9716,7 @@
           <w:lang w:val="es-ES" w:eastAsia="es-ES"/>
         </w:rPr>
         <w:drawing>
-          <wp:inline distT="0" distB="0" distL="0" distR="0" wp14:anchorId="7EDEE1AF" wp14:editId="4784E4CB">
+          <wp:inline distT="0" distB="0" distL="0" distR="0" wp14:anchorId="4B661E31" wp14:editId="27A10D60">
             <wp:extent cx="1612900" cy="207010"/>
             <wp:effectExtent l="0" t="0" r="6350" b="2540"/>
             <wp:docPr id="62" name="Imagen 62" descr="C:\Users\ceace\Desktop\manual\mostrar.PNG"/>
@@ -7519,7 +9733,7 @@
                     </pic:cNvPicPr>
                   </pic:nvPicPr>
                   <pic:blipFill>
-                    <a:blip r:embed="rId22">
+                    <a:blip r:embed="rId25">
                       <a:extLst>
                         <a:ext uri="{28A0092B-C50C-407E-A947-70E740481C1C}">
                           <a14:useLocalDpi xmlns:a14="http://schemas.microsoft.com/office/drawing/2010/main" val="0"/>
@@ -7589,7 +9803,7 @@
           <w:lang w:val="es-ES" w:eastAsia="es-ES"/>
         </w:rPr>
         <w:drawing>
-          <wp:inline distT="0" distB="0" distL="0" distR="0" wp14:anchorId="504A2114" wp14:editId="46E3D43B">
+          <wp:inline distT="0" distB="0" distL="0" distR="0" wp14:anchorId="688AF1F7" wp14:editId="3571859F">
             <wp:extent cx="2557577" cy="310551"/>
             <wp:effectExtent l="0" t="0" r="0" b="0"/>
             <wp:docPr id="63" name="Imagen 63" descr="C:\Users\ceace\Desktop\manual\b.PNG"/>
@@ -7606,7 +9820,7 @@
                     </pic:cNvPicPr>
                   </pic:nvPicPr>
                   <pic:blipFill>
-                    <a:blip r:embed="rId23">
+                    <a:blip r:embed="rId26">
                       <a:extLst>
                         <a:ext uri="{28A0092B-C50C-407E-A947-70E740481C1C}">
                           <a14:useLocalDpi xmlns:a14="http://schemas.microsoft.com/office/drawing/2010/main" val="0"/>
@@ -7667,7 +9881,7 @@
           <w:lang w:val="es-ES" w:eastAsia="es-ES"/>
         </w:rPr>
         <w:drawing>
-          <wp:anchor distT="0" distB="0" distL="114300" distR="114300" simplePos="0" relativeHeight="251717632" behindDoc="0" locked="0" layoutInCell="1" allowOverlap="1" wp14:anchorId="2D51BEB7" wp14:editId="340E3FCF">
+          <wp:anchor distT="0" distB="0" distL="114300" distR="114300" simplePos="0" relativeHeight="251717632" behindDoc="0" locked="0" layoutInCell="1" allowOverlap="1" wp14:anchorId="5F1FE606" wp14:editId="65C85609">
             <wp:simplePos x="0" y="0"/>
             <wp:positionH relativeFrom="margin">
               <wp:posOffset>-649341</wp:posOffset>
@@ -7692,7 +9906,7 @@
                     </pic:cNvPicPr>
                   </pic:nvPicPr>
                   <pic:blipFill>
-                    <a:blip r:embed="rId24">
+                    <a:blip r:embed="rId27">
                       <a:extLst>
                         <a:ext uri="{28A0092B-C50C-407E-A947-70E740481C1C}">
                           <a14:useLocalDpi xmlns:a14="http://schemas.microsoft.com/office/drawing/2010/main" val="0"/>
@@ -7784,22 +9998,23 @@
     </w:p>
     <w:p>
       <w:pPr>
-        <w:rPr>
-          <w:rFonts w:ascii="Times New Roman" w:eastAsia="Times New Roman" w:hAnsi="Times New Roman" w:cs="Times New Roman"/>
-          <w:b/>
+        <w:pStyle w:val="Ttulo1"/>
+        <w:jc w:val="center"/>
+        <w:rPr>
+          <w:rFonts w:eastAsia="Times New Roman"/>
           <w:lang w:val="es-CL" w:eastAsia="es-ES_tradnl"/>
         </w:rPr>
       </w:pPr>
-      <w:r>
-        <w:rPr>
-          <w:rFonts w:ascii="Times New Roman" w:eastAsia="Times New Roman" w:hAnsi="Times New Roman" w:cs="Times New Roman"/>
-          <w:b/>
+      <w:bookmarkStart w:id="14" w:name="_Toc535418325"/>
+      <w:r>
+        <w:rPr>
+          <w:rFonts w:eastAsia="Times New Roman"/>
           <w:noProof/>
           <w:lang w:val="es-ES" w:eastAsia="es-ES"/>
         </w:rPr>
         <w:lastRenderedPageBreak/>
         <w:drawing>
-          <wp:anchor distT="0" distB="0" distL="114300" distR="114300" simplePos="0" relativeHeight="251720704" behindDoc="0" locked="0" layoutInCell="1" allowOverlap="1" wp14:anchorId="742890C7" wp14:editId="53471D79">
+          <wp:anchor distT="0" distB="0" distL="114300" distR="114300" simplePos="0" relativeHeight="251720704" behindDoc="0" locked="0" layoutInCell="1" allowOverlap="1" wp14:anchorId="519979A6" wp14:editId="07DCC21B">
             <wp:simplePos x="0" y="0"/>
             <wp:positionH relativeFrom="column">
               <wp:posOffset>-735330</wp:posOffset>
@@ -7824,7 +10039,7 @@
                     </pic:cNvPicPr>
                   </pic:nvPicPr>
                   <pic:blipFill>
-                    <a:blip r:embed="rId29">
+                    <a:blip r:embed="rId32">
                       <a:extLst>
                         <a:ext uri="{28A0092B-C50C-407E-A947-70E740481C1C}">
                           <a14:useLocalDpi xmlns:a14="http://schemas.microsoft.com/office/drawing/2010/main" val="0"/>
@@ -7863,20 +10078,12 @@
       </w:r>
       <w:r>
         <w:rPr>
-          <w:rFonts w:ascii="Times New Roman" w:eastAsia="Times New Roman" w:hAnsi="Times New Roman" w:cs="Times New Roman"/>
-          <w:b/>
+          <w:rFonts w:eastAsia="Times New Roman"/>
           <w:lang w:val="es-CL" w:eastAsia="es-ES_tradnl"/>
         </w:rPr>
-        <w:t xml:space="preserve">Contenido de las pestañas </w:t>
-      </w:r>
-      <w:r>
-        <w:rPr>
-          <w:rFonts w:ascii="Times New Roman" w:eastAsia="Times New Roman" w:hAnsi="Times New Roman" w:cs="Times New Roman"/>
-          <w:b/>
-          <w:lang w:val="es-CL" w:eastAsia="es-ES_tradnl"/>
-        </w:rPr>
-        <w:t>de la ventana principal.</w:t>
-      </w:r>
+        <w:t>Informes</w:t>
+      </w:r>
+      <w:bookmarkEnd w:id="14"/>
     </w:p>
     <w:p>
       <w:pPr>
@@ -8009,13 +10216,7 @@
         <w:rPr>
           <w:lang w:val="es-CL"/>
         </w:rPr>
-        <w:t>:</w:t>
-      </w:r>
-      <w:r>
-        <w:rPr>
-          <w:lang w:val="es-CL"/>
-        </w:rPr>
-        <w:t xml:space="preserve"> </w:t>
+        <w:t xml:space="preserve">: </w:t>
       </w:r>
       <w:r>
         <w:rPr>
@@ -8068,14 +10269,7 @@
           <w:b/>
           <w:lang w:val="es-CL"/>
         </w:rPr>
-        <w:t>Saldos periodo anterior</w:t>
-      </w:r>
-      <w:r>
-        <w:rPr>
-          <w:b/>
-          <w:lang w:val="es-CL"/>
-        </w:rPr>
-        <w:t>.</w:t>
+        <w:t>Saldos periodo anterior.</w:t>
       </w:r>
     </w:p>
     <w:p>
@@ -8095,21 +10289,7 @@
           <w:b/>
           <w:lang w:val="es-CL"/>
         </w:rPr>
-        <w:t>I</w:t>
-      </w:r>
-      <w:r>
-        <w:rPr>
-          <w:b/>
-          <w:lang w:val="es-CL"/>
-        </w:rPr>
-        <w:t>ngresos del periodo por mes</w:t>
-      </w:r>
-      <w:r>
-        <w:rPr>
-          <w:b/>
-          <w:lang w:val="es-CL"/>
-        </w:rPr>
-        <w:t>.</w:t>
+        <w:t>Ingresos del periodo por mes.</w:t>
       </w:r>
     </w:p>
     <w:p>
@@ -8149,14 +10329,7 @@
           <w:b/>
           <w:lang w:val="es-CL"/>
         </w:rPr>
-        <w:t>G</w:t>
-      </w:r>
-      <w:r>
-        <w:rPr>
-          <w:b/>
-          <w:lang w:val="es-CL"/>
-        </w:rPr>
-        <w:t xml:space="preserve">astos del periodo y saldo disponible por establecimiento por </w:t>
+        <w:t xml:space="preserve">Gastos del periodo y saldo disponible por establecimiento por </w:t>
       </w:r>
       <w:proofErr w:type="spellStart"/>
       <w:r>
@@ -8209,21 +10382,7 @@
           <w:b/>
           <w:lang w:val="es-CL"/>
         </w:rPr>
-        <w:t xml:space="preserve">Informe en </w:t>
-      </w:r>
-      <w:r>
-        <w:rPr>
-          <w:b/>
-          <w:lang w:val="es-CL"/>
-        </w:rPr>
-        <w:t>Word</w:t>
-      </w:r>
-      <w:r>
-        <w:rPr>
-          <w:b/>
-          <w:lang w:val="es-CL"/>
-        </w:rPr>
-        <w:t xml:space="preserve"> de registros a la fecha. </w:t>
+        <w:t xml:space="preserve">Informe en Word de registros a la fecha. </w:t>
       </w:r>
     </w:p>
     <w:p>
@@ -8252,7 +10411,7 @@
           <w:lang w:val="es-ES" w:eastAsia="es-ES"/>
         </w:rPr>
         <w:drawing>
-          <wp:anchor distT="0" distB="0" distL="114300" distR="114300" simplePos="0" relativeHeight="251721728" behindDoc="0" locked="0" layoutInCell="1" allowOverlap="1" wp14:anchorId="338A87BE" wp14:editId="64864476">
+          <wp:anchor distT="0" distB="0" distL="114300" distR="114300" simplePos="0" relativeHeight="251721728" behindDoc="0" locked="0" layoutInCell="1" allowOverlap="1" wp14:anchorId="3B0F2F65" wp14:editId="509A0843">
             <wp:simplePos x="0" y="0"/>
             <wp:positionH relativeFrom="column">
               <wp:posOffset>-597427</wp:posOffset>
@@ -8277,7 +10436,7 @@
                     </pic:cNvPicPr>
                   </pic:nvPicPr>
                   <pic:blipFill>
-                    <a:blip r:embed="rId30">
+                    <a:blip r:embed="rId33">
                       <a:extLst>
                         <a:ext uri="{28A0092B-C50C-407E-A947-70E740481C1C}">
                           <a14:useLocalDpi xmlns:a14="http://schemas.microsoft.com/office/drawing/2010/main" val="0"/>
@@ -8403,7 +10562,7 @@
         </w:rPr>
         <w:lastRenderedPageBreak/>
         <w:drawing>
-          <wp:anchor distT="0" distB="0" distL="114300" distR="114300" simplePos="0" relativeHeight="251723776" behindDoc="0" locked="0" layoutInCell="1" allowOverlap="1" wp14:anchorId="369D079A" wp14:editId="41397470">
+          <wp:anchor distT="0" distB="0" distL="114300" distR="114300" simplePos="0" relativeHeight="251723776" behindDoc="0" locked="0" layoutInCell="1" allowOverlap="1" wp14:anchorId="403BD29F" wp14:editId="520C0743">
             <wp:simplePos x="0" y="0"/>
             <wp:positionH relativeFrom="margin">
               <wp:posOffset>-769620</wp:posOffset>
@@ -8428,7 +10587,7 @@
                     </pic:cNvPicPr>
                   </pic:nvPicPr>
                   <pic:blipFill>
-                    <a:blip r:embed="rId31">
+                    <a:blip r:embed="rId34">
                       <a:extLst>
                         <a:ext uri="{28A0092B-C50C-407E-A947-70E740481C1C}">
                           <a14:useLocalDpi xmlns:a14="http://schemas.microsoft.com/office/drawing/2010/main" val="0"/>
@@ -8471,7 +10630,7 @@
           <w:lang w:val="es-ES" w:eastAsia="es-ES"/>
         </w:rPr>
         <w:drawing>
-          <wp:anchor distT="0" distB="0" distL="114300" distR="114300" simplePos="0" relativeHeight="251722752" behindDoc="0" locked="0" layoutInCell="1" allowOverlap="1" wp14:anchorId="0B553AD2" wp14:editId="5FBE440F">
+          <wp:anchor distT="0" distB="0" distL="114300" distR="114300" simplePos="0" relativeHeight="251722752" behindDoc="0" locked="0" layoutInCell="1" allowOverlap="1" wp14:anchorId="327F6597" wp14:editId="5C6919EF">
             <wp:simplePos x="0" y="0"/>
             <wp:positionH relativeFrom="margin">
               <wp:align>center</wp:align>
@@ -8496,7 +10655,7 @@
                     </pic:cNvPicPr>
                   </pic:nvPicPr>
                   <pic:blipFill>
-                    <a:blip r:embed="rId32">
+                    <a:blip r:embed="rId35">
                       <a:extLst>
                         <a:ext uri="{28A0092B-C50C-407E-A947-70E740481C1C}">
                           <a14:useLocalDpi xmlns:a14="http://schemas.microsoft.com/office/drawing/2010/main" val="0"/>
@@ -8642,7 +10801,7 @@
           <w:lang w:val="es-ES" w:eastAsia="es-ES"/>
         </w:rPr>
         <w:drawing>
-          <wp:inline distT="0" distB="0" distL="0" distR="0">
+          <wp:inline distT="0" distB="0" distL="0" distR="0" wp14:anchorId="4714DBFC" wp14:editId="06483D8C">
             <wp:extent cx="1826749" cy="198276"/>
             <wp:effectExtent l="0" t="0" r="2540" b="0"/>
             <wp:docPr id="71" name="Imagen 71" descr="C:\xampp\htdocs\control\DOCUMENTACION\manual\generarinforme.png"/>
@@ -8659,7 +10818,7 @@
                     </pic:cNvPicPr>
                   </pic:nvPicPr>
                   <pic:blipFill>
-                    <a:blip r:embed="rId33">
+                    <a:blip r:embed="rId36">
                       <a:extLst>
                         <a:ext uri="{28A0092B-C50C-407E-A947-70E740481C1C}">
                           <a14:useLocalDpi xmlns:a14="http://schemas.microsoft.com/office/drawing/2010/main" val="0"/>
@@ -8733,42 +10892,44 @@
     </w:p>
     <w:p>
       <w:pPr>
-        <w:rPr>
-          <w:b/>
-          <w:lang w:val="es-CL"/>
-        </w:rPr>
-      </w:pPr>
-      <w:r>
-        <w:rPr>
-          <w:b/>
+        <w:pStyle w:val="Ttulo1"/>
+        <w:rPr>
+          <w:lang w:val="es-CL"/>
+        </w:rPr>
+      </w:pPr>
+      <w:bookmarkStart w:id="15" w:name="_Toc535418326"/>
+      <w:r>
+        <w:rPr>
           <w:lang w:val="es-CL"/>
         </w:rPr>
         <w:lastRenderedPageBreak/>
         <w:t>Ejemplos de reportes.</w:t>
       </w:r>
-    </w:p>
-    <w:p>
-      <w:pPr>
-        <w:rPr>
-          <w:b/>
-          <w:lang w:val="es-CL"/>
-        </w:rPr>
-      </w:pPr>
-    </w:p>
-    <w:p>
-      <w:pPr>
-        <w:rPr>
-          <w:b/>
-          <w:lang w:val="es-CL"/>
-        </w:rPr>
-      </w:pPr>
-      <w:r>
-        <w:rPr>
-          <w:b/>
+      <w:bookmarkEnd w:id="15"/>
+    </w:p>
+    <w:p>
+      <w:pPr>
+        <w:rPr>
+          <w:b/>
+          <w:lang w:val="es-CL"/>
+        </w:rPr>
+      </w:pPr>
+    </w:p>
+    <w:p>
+      <w:pPr>
+        <w:pStyle w:val="Ttulo2"/>
+        <w:rPr>
+          <w:lang w:val="es-CL"/>
+        </w:rPr>
+      </w:pPr>
+      <w:bookmarkStart w:id="16" w:name="_Toc535418327"/>
+      <w:r>
+        <w:rPr>
           <w:lang w:val="es-CL"/>
         </w:rPr>
         <w:t>Informe REGULAR.</w:t>
       </w:r>
+      <w:bookmarkEnd w:id="16"/>
     </w:p>
     <w:p>
       <w:pPr>
@@ -8784,7 +10945,7 @@
           <w:lang w:val="es-ES" w:eastAsia="es-ES"/>
         </w:rPr>
         <w:drawing>
-          <wp:anchor distT="0" distB="0" distL="114300" distR="114300" simplePos="0" relativeHeight="251724800" behindDoc="0" locked="0" layoutInCell="1" allowOverlap="1" wp14:anchorId="2C6600D7" wp14:editId="603B0C19">
+          <wp:anchor distT="0" distB="0" distL="114300" distR="114300" simplePos="0" relativeHeight="251724800" behindDoc="0" locked="0" layoutInCell="1" allowOverlap="1" wp14:anchorId="1C6DE606" wp14:editId="3F1E3691">
             <wp:simplePos x="0" y="0"/>
             <wp:positionH relativeFrom="margin">
               <wp:posOffset>-718185</wp:posOffset>
@@ -8809,7 +10970,7 @@
                     </pic:cNvPicPr>
                   </pic:nvPicPr>
                   <pic:blipFill>
-                    <a:blip r:embed="rId34">
+                    <a:blip r:embed="rId37">
                       <a:extLst>
                         <a:ext uri="{28A0092B-C50C-407E-A947-70E740481C1C}">
                           <a14:useLocalDpi xmlns:a14="http://schemas.microsoft.com/office/drawing/2010/main" val="0"/>
@@ -8872,19 +11033,20 @@
     </w:p>
     <w:p>
       <w:pPr>
-        <w:rPr>
-          <w:b/>
-          <w:lang w:val="es-CL"/>
-        </w:rPr>
-      </w:pPr>
-      <w:r>
-        <w:rPr>
-          <w:b/>
+        <w:pStyle w:val="Ttulo2"/>
+        <w:rPr>
+          <w:lang w:val="es-CL"/>
+        </w:rPr>
+      </w:pPr>
+      <w:bookmarkStart w:id="17" w:name="_Toc535418328"/>
+      <w:r>
+        <w:rPr>
           <w:lang w:val="es-CL"/>
         </w:rPr>
         <w:lastRenderedPageBreak/>
         <w:t>Informe SEP.</w:t>
       </w:r>
+      <w:bookmarkEnd w:id="17"/>
     </w:p>
     <w:p>
       <w:pPr>
@@ -8908,7 +11070,7 @@
           <w:lang w:val="es-ES" w:eastAsia="es-ES"/>
         </w:rPr>
         <w:drawing>
-          <wp:anchor distT="0" distB="0" distL="114300" distR="114300" simplePos="0" relativeHeight="251725824" behindDoc="0" locked="0" layoutInCell="1" allowOverlap="1" wp14:anchorId="13F019B3" wp14:editId="7D16962E">
+          <wp:anchor distT="0" distB="0" distL="114300" distR="114300" simplePos="0" relativeHeight="251725824" behindDoc="0" locked="0" layoutInCell="1" allowOverlap="1" wp14:anchorId="05202FF9" wp14:editId="3EDD0806">
             <wp:simplePos x="0" y="0"/>
             <wp:positionH relativeFrom="margin">
               <wp:align>center</wp:align>
@@ -8933,7 +11095,7 @@
                     </pic:cNvPicPr>
                   </pic:nvPicPr>
                   <pic:blipFill>
-                    <a:blip r:embed="rId35">
+                    <a:blip r:embed="rId38">
                       <a:extLst>
                         <a:ext uri="{28A0092B-C50C-407E-A947-70E740481C1C}">
                           <a14:useLocalDpi xmlns:a14="http://schemas.microsoft.com/office/drawing/2010/main" val="0"/>
@@ -8981,14 +11143,13 @@
     </w:p>
     <w:p>
       <w:pPr>
-        <w:rPr>
-          <w:b/>
-          <w:lang w:val="es-CL"/>
-        </w:rPr>
-      </w:pPr>
-      <w:r>
-        <w:rPr>
-          <w:b/>
+        <w:pStyle w:val="Ttulo2"/>
+        <w:rPr>
+          <w:lang w:val="es-CL"/>
+        </w:rPr>
+      </w:pPr>
+      <w:r>
+        <w:rPr>
           <w:lang w:val="es-CL"/>
         </w:rPr>
         <w:br w:type="page"/>
@@ -8996,19 +11157,20 @@
     </w:p>
     <w:p>
       <w:pPr>
-        <w:rPr>
-          <w:b/>
-          <w:lang w:val="es-CL"/>
-        </w:rPr>
-      </w:pPr>
-      <w:r>
-        <w:rPr>
-          <w:b/>
+        <w:pStyle w:val="Ttulo2"/>
+        <w:rPr>
+          <w:lang w:val="es-CL"/>
+        </w:rPr>
+      </w:pPr>
+      <w:bookmarkStart w:id="18" w:name="_Toc535418329"/>
+      <w:r>
+        <w:rPr>
           <w:lang w:val="es-CL"/>
         </w:rPr>
         <w:lastRenderedPageBreak/>
         <w:t>Informe SC-VTF.</w:t>
       </w:r>
+      <w:bookmarkEnd w:id="18"/>
     </w:p>
     <w:p>
       <w:pPr>
@@ -9032,7 +11194,7 @@
           <w:lang w:val="es-ES" w:eastAsia="es-ES"/>
         </w:rPr>
         <w:drawing>
-          <wp:anchor distT="0" distB="0" distL="114300" distR="114300" simplePos="0" relativeHeight="251726848" behindDoc="0" locked="0" layoutInCell="1" allowOverlap="1" wp14:anchorId="79FC81C1" wp14:editId="670AC6B1">
+          <wp:anchor distT="0" distB="0" distL="114300" distR="114300" simplePos="0" relativeHeight="251726848" behindDoc="0" locked="0" layoutInCell="1" allowOverlap="1" wp14:anchorId="40899A3B" wp14:editId="79EEB148">
             <wp:simplePos x="0" y="0"/>
             <wp:positionH relativeFrom="margin">
               <wp:posOffset>-812800</wp:posOffset>
@@ -9057,7 +11219,7 @@
                     </pic:cNvPicPr>
                   </pic:nvPicPr>
                   <pic:blipFill>
-                    <a:blip r:embed="rId36" cstate="print">
+                    <a:blip r:embed="rId39" cstate="print">
                       <a:extLst>
                         <a:ext uri="{28A0092B-C50C-407E-A947-70E740481C1C}">
                           <a14:useLocalDpi xmlns:a14="http://schemas.microsoft.com/office/drawing/2010/main" val="0"/>
@@ -9145,29 +11307,23 @@
     </w:p>
     <w:p>
       <w:pPr>
-        <w:rPr>
-          <w:rFonts w:ascii="Times New Roman" w:eastAsia="Times New Roman" w:hAnsi="Times New Roman" w:cs="Times New Roman"/>
-          <w:b/>
+        <w:pStyle w:val="Ttulo1"/>
+        <w:jc w:val="center"/>
+        <w:rPr>
+          <w:rFonts w:eastAsia="Times New Roman"/>
           <w:lang w:val="es-CL" w:eastAsia="es-ES_tradnl"/>
         </w:rPr>
       </w:pPr>
-      <w:r>
-        <w:rPr>
-          <w:rFonts w:ascii="Times New Roman" w:eastAsia="Times New Roman" w:hAnsi="Times New Roman" w:cs="Times New Roman"/>
-          <w:b/>
+      <w:bookmarkStart w:id="19" w:name="_Toc535418330"/>
+      <w:r>
+        <w:rPr>
+          <w:rFonts w:eastAsia="Times New Roman"/>
           <w:lang w:val="es-CL" w:eastAsia="es-ES_tradnl"/>
         </w:rPr>
         <w:lastRenderedPageBreak/>
-        <w:t xml:space="preserve">Contenido de las pestañas </w:t>
-      </w:r>
-      <w:r>
-        <w:rPr>
-          <w:rFonts w:ascii="Times New Roman" w:eastAsia="Times New Roman" w:hAnsi="Times New Roman" w:cs="Times New Roman"/>
-          <w:b/>
-          <w:lang w:val="es-CL" w:eastAsia="es-ES_tradnl"/>
-        </w:rPr>
-        <w:t>de la ventana principal.</w:t>
-      </w:r>
+        <w:t>Configuraciones</w:t>
+      </w:r>
+      <w:bookmarkEnd w:id="19"/>
     </w:p>
     <w:p>
       <w:pPr>
@@ -9185,7 +11341,7 @@
           <w:lang w:val="es-ES" w:eastAsia="es-ES"/>
         </w:rPr>
         <w:drawing>
-          <wp:anchor distT="0" distB="0" distL="114300" distR="114300" simplePos="0" relativeHeight="251727872" behindDoc="0" locked="0" layoutInCell="1" allowOverlap="1" wp14:anchorId="1D019E97" wp14:editId="622DCA37">
+          <wp:anchor distT="0" distB="0" distL="114300" distR="114300" simplePos="0" relativeHeight="251727872" behindDoc="0" locked="0" layoutInCell="1" allowOverlap="1" wp14:anchorId="55140DEB" wp14:editId="7D66C676">
             <wp:simplePos x="0" y="0"/>
             <wp:positionH relativeFrom="margin">
               <wp:posOffset>-735330</wp:posOffset>
@@ -9210,7 +11366,7 @@
                     </pic:cNvPicPr>
                   </pic:nvPicPr>
                   <pic:blipFill>
-                    <a:blip r:embed="rId37" cstate="print">
+                    <a:blip r:embed="rId40" cstate="print">
                       <a:extLst>
                         <a:ext uri="{28A0092B-C50C-407E-A947-70E740481C1C}">
                           <a14:useLocalDpi xmlns:a14="http://schemas.microsoft.com/office/drawing/2010/main" val="0"/>
@@ -9356,7 +11512,7 @@
           <w:lang w:val="es-ES" w:eastAsia="es-ES"/>
         </w:rPr>
         <w:drawing>
-          <wp:anchor distT="0" distB="0" distL="114300" distR="114300" simplePos="0" relativeHeight="251728896" behindDoc="0" locked="0" layoutInCell="1" allowOverlap="1" wp14:anchorId="3FCE1E9C" wp14:editId="6179108D">
+          <wp:anchor distT="0" distB="0" distL="114300" distR="114300" simplePos="0" relativeHeight="251728896" behindDoc="0" locked="0" layoutInCell="1" allowOverlap="1" wp14:anchorId="6AD891C1" wp14:editId="115C80BE">
             <wp:simplePos x="0" y="0"/>
             <wp:positionH relativeFrom="margin">
               <wp:posOffset>-441960</wp:posOffset>
@@ -9381,7 +11537,7 @@
                     </pic:cNvPicPr>
                   </pic:nvPicPr>
                   <pic:blipFill>
-                    <a:blip r:embed="rId38">
+                    <a:blip r:embed="rId41">
                       <a:extLst>
                         <a:ext uri="{28A0092B-C50C-407E-A947-70E740481C1C}">
                           <a14:useLocalDpi xmlns:a14="http://schemas.microsoft.com/office/drawing/2010/main" val="0"/>
@@ -9460,7 +11616,7 @@
           <w:lang w:val="es-ES" w:eastAsia="es-ES"/>
         </w:rPr>
         <w:drawing>
-          <wp:anchor distT="0" distB="0" distL="114300" distR="114300" simplePos="0" relativeHeight="251729920" behindDoc="0" locked="0" layoutInCell="1" allowOverlap="1" wp14:anchorId="424386A6" wp14:editId="33916692">
+          <wp:anchor distT="0" distB="0" distL="114300" distR="114300" simplePos="0" relativeHeight="251729920" behindDoc="0" locked="0" layoutInCell="1" allowOverlap="1" wp14:anchorId="24C3B498" wp14:editId="02F3EE35">
             <wp:simplePos x="0" y="0"/>
             <wp:positionH relativeFrom="margin">
               <wp:posOffset>-390525</wp:posOffset>
@@ -9485,7 +11641,7 @@
                     </pic:cNvPicPr>
                   </pic:nvPicPr>
                   <pic:blipFill>
-                    <a:blip r:embed="rId39">
+                    <a:blip r:embed="rId42">
                       <a:extLst>
                         <a:ext uri="{28A0092B-C50C-407E-A947-70E740481C1C}">
                           <a14:useLocalDpi xmlns:a14="http://schemas.microsoft.com/office/drawing/2010/main" val="0"/>
@@ -9533,10 +11689,13 @@
     </w:p>
     <w:p>
       <w:pPr>
-        <w:rPr>
-          <w:lang w:val="es-CL"/>
-        </w:rPr>
-      </w:pPr>
+        <w:pStyle w:val="Ttulo2"/>
+        <w:jc w:val="center"/>
+        <w:rPr>
+          <w:lang w:val="es-CL"/>
+        </w:rPr>
+      </w:pPr>
+      <w:bookmarkStart w:id="20" w:name="_Toc535418331"/>
       <w:r>
         <w:rPr>
           <w:lang w:val="es-CL"/>
@@ -9550,6 +11709,7 @@
         </w:rPr>
         <w:t>, Colegio, Cuenta o Subvención.</w:t>
       </w:r>
+      <w:bookmarkEnd w:id="20"/>
     </w:p>
     <w:p>
       <w:pPr>
@@ -9577,7 +11737,7 @@
           <w:lang w:val="es-ES" w:eastAsia="es-ES"/>
         </w:rPr>
         <w:drawing>
-          <wp:inline distT="0" distB="0" distL="0" distR="0">
+          <wp:inline distT="0" distB="0" distL="0" distR="0" wp14:anchorId="63062990" wp14:editId="7E756FFF">
             <wp:extent cx="1431925" cy="198431"/>
             <wp:effectExtent l="0" t="0" r="0" b="0"/>
             <wp:docPr id="84" name="Imagen 84" descr="C:\xampp\htdocs\control\DOCUMENTACION\manual\crearcolegio.PNG"/>
@@ -9594,7 +11754,7 @@
                     </pic:cNvPicPr>
                   </pic:nvPicPr>
                   <pic:blipFill>
-                    <a:blip r:embed="rId40">
+                    <a:blip r:embed="rId43">
                       <a:extLst>
                         <a:ext uri="{28A0092B-C50C-407E-A947-70E740481C1C}">
                           <a14:useLocalDpi xmlns:a14="http://schemas.microsoft.com/office/drawing/2010/main" val="0"/>
@@ -9644,7 +11804,7 @@
           <w:lang w:val="es-ES" w:eastAsia="es-ES"/>
         </w:rPr>
         <w:drawing>
-          <wp:anchor distT="0" distB="0" distL="114300" distR="114300" simplePos="0" relativeHeight="251731968" behindDoc="0" locked="0" layoutInCell="1" allowOverlap="1" wp14:anchorId="08EACA4A" wp14:editId="325F37F9">
+          <wp:anchor distT="0" distB="0" distL="114300" distR="114300" simplePos="0" relativeHeight="251731968" behindDoc="0" locked="0" layoutInCell="1" allowOverlap="1" wp14:anchorId="7A56960D" wp14:editId="66C759D8">
             <wp:simplePos x="0" y="0"/>
             <wp:positionH relativeFrom="column">
               <wp:posOffset>299720</wp:posOffset>
@@ -9669,7 +11829,7 @@
                     </pic:cNvPicPr>
                   </pic:nvPicPr>
                   <pic:blipFill>
-                    <a:blip r:embed="rId41">
+                    <a:blip r:embed="rId44">
                       <a:extLst>
                         <a:ext uri="{28A0092B-C50C-407E-A947-70E740481C1C}">
                           <a14:useLocalDpi xmlns:a14="http://schemas.microsoft.com/office/drawing/2010/main" val="0"/>
@@ -9745,7 +11905,7 @@
           <w:lang w:val="es-ES" w:eastAsia="es-ES"/>
         </w:rPr>
         <w:drawing>
-          <wp:inline distT="0" distB="0" distL="0" distR="0" wp14:anchorId="17E32B4E" wp14:editId="010104C4">
+          <wp:inline distT="0" distB="0" distL="0" distR="0" wp14:anchorId="08CEADAE" wp14:editId="7BE9A980">
             <wp:extent cx="690245" cy="250190"/>
             <wp:effectExtent l="0" t="0" r="0" b="0"/>
             <wp:docPr id="85" name="Imagen 85" descr="C:\xampp\htdocs\control\DOCUMENTACION\manual\guardarverde.PNG"/>
@@ -9762,7 +11922,7 @@
                     </pic:cNvPicPr>
                   </pic:nvPicPr>
                   <pic:blipFill>
-                    <a:blip r:embed="rId42">
+                    <a:blip r:embed="rId45">
                       <a:extLst>
                         <a:ext uri="{28A0092B-C50C-407E-A947-70E740481C1C}">
                           <a14:useLocalDpi xmlns:a14="http://schemas.microsoft.com/office/drawing/2010/main" val="0"/>
@@ -9819,7 +11979,7 @@
           <w:lang w:val="es-ES" w:eastAsia="es-ES"/>
         </w:rPr>
         <w:drawing>
-          <wp:anchor distT="0" distB="0" distL="114300" distR="114300" simplePos="0" relativeHeight="251730944" behindDoc="0" locked="0" layoutInCell="1" allowOverlap="1" wp14:anchorId="6BB2D420" wp14:editId="4680D140">
+          <wp:anchor distT="0" distB="0" distL="114300" distR="114300" simplePos="0" relativeHeight="251730944" behindDoc="0" locked="0" layoutInCell="1" allowOverlap="1" wp14:anchorId="4E1883AB" wp14:editId="1D800DD1">
             <wp:simplePos x="0" y="0"/>
             <wp:positionH relativeFrom="column">
               <wp:posOffset>1308843</wp:posOffset>
@@ -9844,7 +12004,7 @@
                     </pic:cNvPicPr>
                   </pic:nvPicPr>
                   <pic:blipFill>
-                    <a:blip r:embed="rId13">
+                    <a:blip r:embed="rId16">
                       <a:extLst>
                         <a:ext uri="{28A0092B-C50C-407E-A947-70E740481C1C}">
                           <a14:useLocalDpi xmlns:a14="http://schemas.microsoft.com/office/drawing/2010/main" val="0"/>
@@ -9890,20 +12050,20 @@
     </w:p>
     <w:p>
       <w:pPr>
-        <w:ind w:firstLine="708"/>
-        <w:rPr>
-          <w:b/>
-          <w:lang w:val="es-CL"/>
-        </w:rPr>
-      </w:pPr>
-      <w:r>
-        <w:rPr>
-          <w:b/>
+        <w:pStyle w:val="Ttulo2"/>
+        <w:rPr>
+          <w:lang w:val="es-CL"/>
+        </w:rPr>
+      </w:pPr>
+      <w:bookmarkStart w:id="21" w:name="_Toc535418332"/>
+      <w:r>
+        <w:rPr>
           <w:lang w:val="es-CL"/>
         </w:rPr>
         <w:lastRenderedPageBreak/>
         <w:t>Editar datos.</w:t>
       </w:r>
+      <w:bookmarkEnd w:id="21"/>
     </w:p>
     <w:p>
       <w:pPr>
@@ -9959,7 +12119,7 @@
           <w:lang w:val="es-ES" w:eastAsia="es-ES"/>
         </w:rPr>
         <w:drawing>
-          <wp:anchor distT="0" distB="0" distL="114300" distR="114300" simplePos="0" relativeHeight="251734016" behindDoc="0" locked="0" layoutInCell="1" allowOverlap="1" wp14:anchorId="51BCED65" wp14:editId="57EC1A40">
+          <wp:anchor distT="0" distB="0" distL="114300" distR="114300" simplePos="0" relativeHeight="251734016" behindDoc="0" locked="0" layoutInCell="1" allowOverlap="1" wp14:anchorId="549EC478" wp14:editId="69E41C9D">
             <wp:simplePos x="0" y="0"/>
             <wp:positionH relativeFrom="margin">
               <wp:posOffset>-373380</wp:posOffset>
@@ -9984,7 +12144,7 @@
                     </pic:cNvPicPr>
                   </pic:nvPicPr>
                   <pic:blipFill>
-                    <a:blip r:embed="rId43">
+                    <a:blip r:embed="rId46">
                       <a:extLst>
                         <a:ext uri="{28A0092B-C50C-407E-A947-70E740481C1C}">
                           <a14:useLocalDpi xmlns:a14="http://schemas.microsoft.com/office/drawing/2010/main" val="0"/>
@@ -10044,7 +12204,7 @@
           <w:lang w:val="es-ES" w:eastAsia="es-ES"/>
         </w:rPr>
         <w:drawing>
-          <wp:anchor distT="0" distB="0" distL="114300" distR="114300" simplePos="0" relativeHeight="251732992" behindDoc="0" locked="0" layoutInCell="1" allowOverlap="1" wp14:anchorId="2AE9A702" wp14:editId="60B8BAC9">
+          <wp:anchor distT="0" distB="0" distL="114300" distR="114300" simplePos="0" relativeHeight="251732992" behindDoc="0" locked="0" layoutInCell="1" allowOverlap="1" wp14:anchorId="6F2A97E3" wp14:editId="5011CC09">
             <wp:simplePos x="0" y="0"/>
             <wp:positionH relativeFrom="column">
               <wp:posOffset>316386</wp:posOffset>
@@ -10069,7 +12229,7 @@
                     </pic:cNvPicPr>
                   </pic:nvPicPr>
                   <pic:blipFill>
-                    <a:blip r:embed="rId44">
+                    <a:blip r:embed="rId47">
                       <a:extLst>
                         <a:ext uri="{28A0092B-C50C-407E-A947-70E740481C1C}">
                           <a14:useLocalDpi xmlns:a14="http://schemas.microsoft.com/office/drawing/2010/main" val="0"/>
@@ -10107,13 +12267,7 @@
         <w:rPr>
           <w:lang w:val="es-CL"/>
         </w:rPr>
-        <w:t>P</w:t>
-      </w:r>
-      <w:r>
-        <w:rPr>
-          <w:lang w:val="es-CL"/>
-        </w:rPr>
-        <w:t xml:space="preserve">resionando el botón </w:t>
+        <w:t xml:space="preserve">Presionando el botón </w:t>
       </w:r>
       <w:r>
         <w:rPr>
@@ -10121,7 +12275,7 @@
           <w:lang w:val="es-ES" w:eastAsia="es-ES"/>
         </w:rPr>
         <w:drawing>
-          <wp:inline distT="0" distB="0" distL="0" distR="0" wp14:anchorId="23956AE6" wp14:editId="3632D232">
+          <wp:inline distT="0" distB="0" distL="0" distR="0" wp14:anchorId="55CD56C0" wp14:editId="4185E9A7">
             <wp:extent cx="534670" cy="233200"/>
             <wp:effectExtent l="0" t="0" r="0" b="0"/>
             <wp:docPr id="89" name="Imagen 89" descr="C:\xampp\htdocs\control\DOCUMENTACION\manual\1ama.PNG"/>
@@ -10138,7 +12292,7 @@
                     </pic:cNvPicPr>
                   </pic:nvPicPr>
                   <pic:blipFill>
-                    <a:blip r:embed="rId45">
+                    <a:blip r:embed="rId48">
                       <a:extLst>
                         <a:ext uri="{28A0092B-C50C-407E-A947-70E740481C1C}">
                           <a14:useLocalDpi xmlns:a14="http://schemas.microsoft.com/office/drawing/2010/main" val="0"/>
@@ -10292,19 +12446,7 @@
         <w:rPr>
           <w:lang w:val="es-CL"/>
         </w:rPr>
-        <w:t xml:space="preserve">   Al momento de que estén </w:t>
-      </w:r>
-      <w:r>
-        <w:rPr>
-          <w:lang w:val="es-CL"/>
-        </w:rPr>
-        <w:t>todos los datos que se requirieron su modificación</w:t>
-      </w:r>
-      <w:r>
-        <w:rPr>
-          <w:lang w:val="es-CL"/>
-        </w:rPr>
-        <w:t xml:space="preserve"> se presiona el botón </w:t>
+        <w:t xml:space="preserve">   Al momento de que estén todos los datos que se requirieron su modificación se presiona el botón </w:t>
       </w:r>
       <w:r>
         <w:rPr>
@@ -10312,7 +12454,7 @@
           <w:lang w:val="es-ES" w:eastAsia="es-ES"/>
         </w:rPr>
         <w:drawing>
-          <wp:inline distT="0" distB="0" distL="0" distR="0" wp14:anchorId="0A71C7B1" wp14:editId="4A069868">
+          <wp:inline distT="0" distB="0" distL="0" distR="0" wp14:anchorId="496186B5" wp14:editId="3D799BD4">
             <wp:extent cx="690245" cy="250190"/>
             <wp:effectExtent l="0" t="0" r="0" b="0"/>
             <wp:docPr id="90" name="Imagen 90" descr="C:\xampp\htdocs\control\DOCUMENTACION\manual\guardarverde.PNG"/>
@@ -10329,7 +12471,7 @@
                     </pic:cNvPicPr>
                   </pic:nvPicPr>
                   <pic:blipFill>
-                    <a:blip r:embed="rId42">
+                    <a:blip r:embed="rId45">
                       <a:extLst>
                         <a:ext uri="{28A0092B-C50C-407E-A947-70E740481C1C}">
                           <a14:useLocalDpi xmlns:a14="http://schemas.microsoft.com/office/drawing/2010/main" val="0"/>
@@ -10364,19 +12506,7 @@
         <w:rPr>
           <w:lang w:val="es-CL"/>
         </w:rPr>
-        <w:t xml:space="preserve"> y se desplegara un mensaje de confirmación, luego automáticamente se mostrara los datos recién </w:t>
-      </w:r>
-      <w:r>
-        <w:rPr>
-          <w:lang w:val="es-CL"/>
-        </w:rPr>
-        <w:t>modificados</w:t>
-      </w:r>
-      <w:r>
-        <w:rPr>
-          <w:lang w:val="es-CL"/>
-        </w:rPr>
-        <w:t xml:space="preserve"> en una tabla</w:t>
+        <w:t xml:space="preserve"> y se desplegara un mensaje de confirmación, luego automáticamente se mostrara los datos recién modificados en una tabla</w:t>
       </w:r>
     </w:p>
     <w:p>
@@ -10400,7 +12530,7 @@
           <w:lang w:val="es-ES" w:eastAsia="es-ES"/>
         </w:rPr>
         <w:drawing>
-          <wp:anchor distT="0" distB="0" distL="114300" distR="114300" simplePos="0" relativeHeight="251736064" behindDoc="0" locked="0" layoutInCell="1" allowOverlap="1" wp14:anchorId="2728FCE7" wp14:editId="6A7B00AF">
+          <wp:anchor distT="0" distB="0" distL="114300" distR="114300" simplePos="0" relativeHeight="251736064" behindDoc="0" locked="0" layoutInCell="1" allowOverlap="1" wp14:anchorId="7D5BF831" wp14:editId="4C4D6A62">
             <wp:simplePos x="0" y="0"/>
             <wp:positionH relativeFrom="column">
               <wp:posOffset>1207698</wp:posOffset>
@@ -10425,7 +12555,7 @@
                     </pic:cNvPicPr>
                   </pic:nvPicPr>
                   <pic:blipFill>
-                    <a:blip r:embed="rId13">
+                    <a:blip r:embed="rId16">
                       <a:extLst>
                         <a:ext uri="{28A0092B-C50C-407E-A947-70E740481C1C}">
                           <a14:useLocalDpi xmlns:a14="http://schemas.microsoft.com/office/drawing/2010/main" val="0"/>
@@ -10527,27 +12657,30 @@
     </w:p>
     <w:p>
       <w:pPr>
+        <w:pStyle w:val="Ttulo2"/>
+        <w:jc w:val="center"/>
+        <w:rPr>
+          <w:lang w:val="es-CL"/>
+        </w:rPr>
+      </w:pPr>
+      <w:bookmarkStart w:id="22" w:name="_Toc535418333"/>
+      <w:r>
+        <w:rPr>
+          <w:lang w:val="es-CL"/>
+        </w:rPr>
+        <w:lastRenderedPageBreak/>
+        <w:t>Eliminación de datos.</w:t>
+      </w:r>
+      <w:bookmarkEnd w:id="22"/>
+    </w:p>
+    <w:p>
+      <w:pPr>
         <w:ind w:firstLine="708"/>
         <w:rPr>
           <w:b/>
           <w:lang w:val="es-CL"/>
         </w:rPr>
       </w:pPr>
-      <w:r>
-        <w:rPr>
-          <w:b/>
-          <w:lang w:val="es-CL"/>
-        </w:rPr>
-        <w:lastRenderedPageBreak/>
-        <w:t>Eliminación de</w:t>
-      </w:r>
-      <w:r>
-        <w:rPr>
-          <w:b/>
-          <w:lang w:val="es-CL"/>
-        </w:rPr>
-        <w:t xml:space="preserve"> datos.</w:t>
-      </w:r>
     </w:p>
     <w:p>
       <w:pPr>
@@ -10562,15 +12695,6 @@
       <w:pPr>
         <w:ind w:firstLine="708"/>
         <w:rPr>
-          <w:b/>
-          <w:lang w:val="es-CL"/>
-        </w:rPr>
-      </w:pPr>
-    </w:p>
-    <w:p>
-      <w:pPr>
-        <w:ind w:firstLine="708"/>
-        <w:rPr>
           <w:lang w:val="es-CL"/>
         </w:rPr>
       </w:pPr>
@@ -10590,19 +12714,7 @@
         <w:rPr>
           <w:lang w:val="es-CL"/>
         </w:rPr>
-        <w:t xml:space="preserve"> de datos se selecciona el archivo de la lista</w:t>
-      </w:r>
-      <w:r>
-        <w:rPr>
-          <w:lang w:val="es-CL"/>
-        </w:rPr>
-        <w:t xml:space="preserve"> que se requiera eliminar</w:t>
-      </w:r>
-      <w:r>
-        <w:rPr>
-          <w:lang w:val="es-CL"/>
-        </w:rPr>
-        <w:t xml:space="preserve"> por alguna equivocación</w:t>
+        <w:t xml:space="preserve"> de datos se selecciona el archivo de la lista que se requiera eliminar por alguna equivocación</w:t>
       </w:r>
       <w:r>
         <w:rPr>
@@ -10655,7 +12767,7 @@
                     </pic:cNvPicPr>
                   </pic:nvPicPr>
                   <pic:blipFill>
-                    <a:blip r:embed="rId43">
+                    <a:blip r:embed="rId46">
                       <a:extLst>
                         <a:ext uri="{28A0092B-C50C-407E-A947-70E740481C1C}">
                           <a14:useLocalDpi xmlns:a14="http://schemas.microsoft.com/office/drawing/2010/main" val="0"/>
@@ -10737,7 +12849,7 @@
                     </pic:cNvPicPr>
                   </pic:nvPicPr>
                   <pic:blipFill>
-                    <a:blip r:embed="rId46">
+                    <a:blip r:embed="rId49">
                       <a:extLst>
                         <a:ext uri="{28A0092B-C50C-407E-A947-70E740481C1C}">
                           <a14:useLocalDpi xmlns:a14="http://schemas.microsoft.com/office/drawing/2010/main" val="0"/>
@@ -10840,7 +12952,7 @@
                     </pic:cNvPicPr>
                   </pic:nvPicPr>
                   <pic:blipFill>
-                    <a:blip r:embed="rId47">
+                    <a:blip r:embed="rId50">
                       <a:extLst>
                         <a:ext uri="{28A0092B-C50C-407E-A947-70E740481C1C}">
                           <a14:useLocalDpi xmlns:a14="http://schemas.microsoft.com/office/drawing/2010/main" val="0"/>
@@ -10998,6 +13110,44 @@
     </w:sectPr>
   </w:body>
 </w:document>
+</file>
+
+<file path=word/endnotes.xml><?xml version="1.0" encoding="utf-8"?>
+<w:endnotes xmlns:wpc="http://schemas.microsoft.com/office/word/2010/wordprocessingCanvas" xmlns:cx="http://schemas.microsoft.com/office/drawing/2014/chartex" xmlns:mc="http://schemas.openxmlformats.org/markup-compatibility/2006" xmlns:o="urn:schemas-microsoft-com:office:office" xmlns:r="http://schemas.openxmlformats.org/officeDocument/2006/relationships" xmlns:m="http://schemas.openxmlformats.org/officeDocument/2006/math" xmlns:v="urn:schemas-microsoft-com:vml" xmlns:wp14="http://schemas.microsoft.com/office/word/2010/wordprocessingDrawing" xmlns:wp="http://schemas.openxmlformats.org/drawingml/2006/wordprocessingDrawing" xmlns:w10="urn:schemas-microsoft-com:office:word" xmlns:w="http://schemas.openxmlformats.org/wordprocessingml/2006/main" xmlns:w14="http://schemas.microsoft.com/office/word/2010/wordml" xmlns:w15="http://schemas.microsoft.com/office/word/2012/wordml" xmlns:w16se="http://schemas.microsoft.com/office/word/2015/wordml/symex" xmlns:wpg="http://schemas.microsoft.com/office/word/2010/wordprocessingGroup" xmlns:wpi="http://schemas.microsoft.com/office/word/2010/wordprocessingInk" xmlns:wne="http://schemas.microsoft.com/office/word/2006/wordml" xmlns:wps="http://schemas.microsoft.com/office/word/2010/wordprocessingShape" mc:Ignorable="w14 w15 w16se wp14">
+  <w:endnote w:type="separator" w:id="-1">
+    <w:p>
+      <w:r>
+        <w:separator/>
+      </w:r>
+    </w:p>
+  </w:endnote>
+  <w:endnote w:type="continuationSeparator" w:id="0">
+    <w:p>
+      <w:r>
+        <w:continuationSeparator/>
+      </w:r>
+    </w:p>
+  </w:endnote>
+</w:endnotes>
+</file>
+
+<file path=word/footnotes.xml><?xml version="1.0" encoding="utf-8"?>
+<w:footnotes xmlns:wpc="http://schemas.microsoft.com/office/word/2010/wordprocessingCanvas" xmlns:cx="http://schemas.microsoft.com/office/drawing/2014/chartex" xmlns:mc="http://schemas.openxmlformats.org/markup-compatibility/2006" xmlns:o="urn:schemas-microsoft-com:office:office" xmlns:r="http://schemas.openxmlformats.org/officeDocument/2006/relationships" xmlns:m="http://schemas.openxmlformats.org/officeDocument/2006/math" xmlns:v="urn:schemas-microsoft-com:vml" xmlns:wp14="http://schemas.microsoft.com/office/word/2010/wordprocessingDrawing" xmlns:wp="http://schemas.openxmlformats.org/drawingml/2006/wordprocessingDrawing" xmlns:w10="urn:schemas-microsoft-com:office:word" xmlns:w="http://schemas.openxmlformats.org/wordprocessingml/2006/main" xmlns:w14="http://schemas.microsoft.com/office/word/2010/wordml" xmlns:w15="http://schemas.microsoft.com/office/word/2012/wordml" xmlns:w16se="http://schemas.microsoft.com/office/word/2015/wordml/symex" xmlns:wpg="http://schemas.microsoft.com/office/word/2010/wordprocessingGroup" xmlns:wpi="http://schemas.microsoft.com/office/word/2010/wordprocessingInk" xmlns:wne="http://schemas.microsoft.com/office/word/2006/wordml" xmlns:wps="http://schemas.microsoft.com/office/word/2010/wordprocessingShape" mc:Ignorable="w14 w15 w16se wp14">
+  <w:footnote w:type="separator" w:id="-1">
+    <w:p>
+      <w:r>
+        <w:separator/>
+      </w:r>
+    </w:p>
+  </w:footnote>
+  <w:footnote w:type="continuationSeparator" w:id="0">
+    <w:p>
+      <w:r>
+        <w:continuationSeparator/>
+      </w:r>
+    </w:p>
+  </w:footnote>
+</w:footnotes>
 </file>
 
 <file path=word/numbering.xml><?xml version="1.0" encoding="utf-8"?>
@@ -12244,6 +14394,49 @@
     <w:name w:val="Normal"/>
     <w:qFormat/>
   </w:style>
+  <w:style w:type="paragraph" w:styleId="Ttulo1">
+    <w:name w:val="heading 1"/>
+    <w:basedOn w:val="Normal"/>
+    <w:next w:val="Normal"/>
+    <w:link w:val="Ttulo1Car"/>
+    <w:uiPriority w:val="9"/>
+    <w:qFormat/>
+    <w:rsid w:val="000D1758"/>
+    <w:pPr>
+      <w:keepNext/>
+      <w:keepLines/>
+      <w:spacing w:before="240"/>
+      <w:outlineLvl w:val="0"/>
+    </w:pPr>
+    <w:rPr>
+      <w:rFonts w:asciiTheme="majorHAnsi" w:eastAsiaTheme="majorEastAsia" w:hAnsiTheme="majorHAnsi" w:cstheme="majorBidi"/>
+      <w:color w:val="2F5496" w:themeColor="accent1" w:themeShade="BF"/>
+      <w:sz w:val="32"/>
+      <w:szCs w:val="32"/>
+    </w:rPr>
+  </w:style>
+  <w:style w:type="paragraph" w:styleId="Ttulo2">
+    <w:name w:val="heading 2"/>
+    <w:basedOn w:val="Normal"/>
+    <w:next w:val="Normal"/>
+    <w:link w:val="Ttulo2Car"/>
+    <w:uiPriority w:val="9"/>
+    <w:unhideWhenUsed/>
+    <w:qFormat/>
+    <w:rsid w:val="000D1758"/>
+    <w:pPr>
+      <w:keepNext/>
+      <w:keepLines/>
+      <w:spacing w:before="40"/>
+      <w:outlineLvl w:val="1"/>
+    </w:pPr>
+    <w:rPr>
+      <w:rFonts w:asciiTheme="majorHAnsi" w:eastAsiaTheme="majorEastAsia" w:hAnsiTheme="majorHAnsi" w:cstheme="majorBidi"/>
+      <w:color w:val="2F5496" w:themeColor="accent1" w:themeShade="BF"/>
+      <w:sz w:val="26"/>
+      <w:szCs w:val="26"/>
+    </w:rPr>
+  </w:style>
   <w:style w:type="character" w:default="1" w:styleId="Fuentedeprrafopredeter">
     <w:name w:val="Default Paragraph Font"/>
     <w:uiPriority w:val="1"/>
@@ -12292,6 +14485,115 @@
       <w:color w:val="0563C1" w:themeColor="hyperlink"/>
       <w:u w:val="single"/>
     </w:rPr>
+  </w:style>
+  <w:style w:type="paragraph" w:styleId="Encabezado">
+    <w:name w:val="header"/>
+    <w:basedOn w:val="Normal"/>
+    <w:link w:val="EncabezadoCar"/>
+    <w:uiPriority w:val="99"/>
+    <w:unhideWhenUsed/>
+    <w:rsid w:val="000D1758"/>
+    <w:pPr>
+      <w:tabs>
+        <w:tab w:val="center" w:pos="4252"/>
+        <w:tab w:val="right" w:pos="8504"/>
+      </w:tabs>
+    </w:pPr>
+  </w:style>
+  <w:style w:type="character" w:customStyle="1" w:styleId="EncabezadoCar">
+    <w:name w:val="Encabezado Car"/>
+    <w:basedOn w:val="Fuentedeprrafopredeter"/>
+    <w:link w:val="Encabezado"/>
+    <w:uiPriority w:val="99"/>
+    <w:rsid w:val="000D1758"/>
+  </w:style>
+  <w:style w:type="paragraph" w:styleId="Piedepgina">
+    <w:name w:val="footer"/>
+    <w:basedOn w:val="Normal"/>
+    <w:link w:val="PiedepginaCar"/>
+    <w:uiPriority w:val="99"/>
+    <w:unhideWhenUsed/>
+    <w:rsid w:val="000D1758"/>
+    <w:pPr>
+      <w:tabs>
+        <w:tab w:val="center" w:pos="4252"/>
+        <w:tab w:val="right" w:pos="8504"/>
+      </w:tabs>
+    </w:pPr>
+  </w:style>
+  <w:style w:type="character" w:customStyle="1" w:styleId="PiedepginaCar">
+    <w:name w:val="Pie de página Car"/>
+    <w:basedOn w:val="Fuentedeprrafopredeter"/>
+    <w:link w:val="Piedepgina"/>
+    <w:uiPriority w:val="99"/>
+    <w:rsid w:val="000D1758"/>
+  </w:style>
+  <w:style w:type="character" w:customStyle="1" w:styleId="Ttulo1Car">
+    <w:name w:val="Título 1 Car"/>
+    <w:basedOn w:val="Fuentedeprrafopredeter"/>
+    <w:link w:val="Ttulo1"/>
+    <w:uiPriority w:val="9"/>
+    <w:rsid w:val="000D1758"/>
+    <w:rPr>
+      <w:rFonts w:asciiTheme="majorHAnsi" w:eastAsiaTheme="majorEastAsia" w:hAnsiTheme="majorHAnsi" w:cstheme="majorBidi"/>
+      <w:color w:val="2F5496" w:themeColor="accent1" w:themeShade="BF"/>
+      <w:sz w:val="32"/>
+      <w:szCs w:val="32"/>
+    </w:rPr>
+  </w:style>
+  <w:style w:type="character" w:customStyle="1" w:styleId="Ttulo2Car">
+    <w:name w:val="Título 2 Car"/>
+    <w:basedOn w:val="Fuentedeprrafopredeter"/>
+    <w:link w:val="Ttulo2"/>
+    <w:uiPriority w:val="9"/>
+    <w:rsid w:val="000D1758"/>
+    <w:rPr>
+      <w:rFonts w:asciiTheme="majorHAnsi" w:eastAsiaTheme="majorEastAsia" w:hAnsiTheme="majorHAnsi" w:cstheme="majorBidi"/>
+      <w:color w:val="2F5496" w:themeColor="accent1" w:themeShade="BF"/>
+      <w:sz w:val="26"/>
+      <w:szCs w:val="26"/>
+    </w:rPr>
+  </w:style>
+  <w:style w:type="paragraph" w:styleId="TtuloTDC">
+    <w:name w:val="TOC Heading"/>
+    <w:basedOn w:val="Ttulo1"/>
+    <w:next w:val="Normal"/>
+    <w:uiPriority w:val="39"/>
+    <w:unhideWhenUsed/>
+    <w:qFormat/>
+    <w:rsid w:val="00CE3745"/>
+    <w:pPr>
+      <w:spacing w:line="259" w:lineRule="auto"/>
+      <w:outlineLvl w:val="9"/>
+    </w:pPr>
+    <w:rPr>
+      <w:lang w:val="es-ES" w:eastAsia="es-ES"/>
+    </w:rPr>
+  </w:style>
+  <w:style w:type="paragraph" w:styleId="TDC1">
+    <w:name w:val="toc 1"/>
+    <w:basedOn w:val="Normal"/>
+    <w:next w:val="Normal"/>
+    <w:autoRedefine/>
+    <w:uiPriority w:val="39"/>
+    <w:unhideWhenUsed/>
+    <w:rsid w:val="00CE3745"/>
+    <w:pPr>
+      <w:spacing w:after="100"/>
+    </w:pPr>
+  </w:style>
+  <w:style w:type="paragraph" w:styleId="TDC2">
+    <w:name w:val="toc 2"/>
+    <w:basedOn w:val="Normal"/>
+    <w:next w:val="Normal"/>
+    <w:autoRedefine/>
+    <w:uiPriority w:val="39"/>
+    <w:unhideWhenUsed/>
+    <w:rsid w:val="00CE3745"/>
+    <w:pPr>
+      <w:spacing w:after="100"/>
+      <w:ind w:left="240"/>
+    </w:pPr>
   </w:style>
 </w:styles>
 </file>
@@ -12555,4 +14857,16 @@
     </a:ext>
   </a:extLst>
 </a:theme>
+</file>
+
+<file path=customXml/item1.xml><?xml version="1.0" encoding="utf-8"?>
+<b:Sources xmlns:b="http://schemas.openxmlformats.org/officeDocument/2006/bibliography" xmlns="http://schemas.openxmlformats.org/officeDocument/2006/bibliography" SelectedStyle="\APASixthEditionOfficeOnline.xsl" StyleName="APA" Version="6"/>
+</file>
+
+<file path=customXml/itemProps1.xml><?xml version="1.0" encoding="utf-8"?>
+<ds:datastoreItem xmlns:ds="http://schemas.openxmlformats.org/officeDocument/2006/customXml" ds:itemID="{67E7AE7E-E120-4BAC-BFA3-3D05332654DA}">
+  <ds:schemaRefs>
+    <ds:schemaRef ds:uri="http://schemas.openxmlformats.org/officeDocument/2006/bibliography"/>
+  </ds:schemaRefs>
+</ds:datastoreItem>
 </file>
</xml_diff>

<commit_message>
cambios finales en manual
besos de amor
</commit_message>
<xml_diff>
--- a/DOCUMENTACION/Sobre la aplicación XXXXXX.docx
+++ b/DOCUMENTACION/Sobre la aplicación XXXXXX.docx
@@ -3113,36 +3113,6 @@
           <w:lang w:val="es-CL" w:eastAsia="es-ES_tradnl"/>
         </w:rPr>
       </w:pPr>
-      <w:r>
-        <w:rPr>
-          <w:noProof/>
-        </w:rPr>
-        <w:pict>
-          <v:shapetype id="_x0000_t75" coordsize="21600,21600" o:spt="75" o:preferrelative="t" path="m@4@5l@4@11@9@11@9@5xe" filled="f" stroked="f">
-            <v:stroke joinstyle="miter"/>
-            <v:formulas>
-              <v:f eqn="if lineDrawn pixelLineWidth 0"/>
-              <v:f eqn="sum @0 1 0"/>
-              <v:f eqn="sum 0 0 @1"/>
-              <v:f eqn="prod @2 1 2"/>
-              <v:f eqn="prod @3 21600 pixelWidth"/>
-              <v:f eqn="prod @3 21600 pixelHeight"/>
-              <v:f eqn="sum @0 0 1"/>
-              <v:f eqn="prod @6 1 2"/>
-              <v:f eqn="prod @7 21600 pixelWidth"/>
-              <v:f eqn="sum @8 21600 0"/>
-              <v:f eqn="prod @7 21600 pixelHeight"/>
-              <v:f eqn="sum @10 21600 0"/>
-            </v:formulas>
-            <v:path o:extrusionok="f" gradientshapeok="t" o:connecttype="rect"/>
-            <o:lock v:ext="edit" aspectratio="t"/>
-          </v:shapetype>
-          <v:shape id="_x0000_s1031" type="#_x0000_t75" style="position:absolute;left:0;text-align:left;margin-left:76.85pt;margin-top:8.85pt;width:259.5pt;height:321.75pt;z-index:-251657216;mso-position-horizontal-relative:text;mso-position-vertical-relative:text" wrapcoords="-62 0 -62 21550 21600 21550 21600 0 -62 0">
-            <v:imagedata r:id="rId9" o:title="login"/>
-            <w10:wrap type="tight"/>
-          </v:shape>
-        </w:pict>
-      </w:r>
     </w:p>
     <w:p>
       <w:pPr>
@@ -3181,399 +3151,25 @@
           <w:lang w:val="es-CL"/>
         </w:rPr>
       </w:pPr>
-    </w:p>
-    <w:p>
-      <w:pPr>
-        <w:rPr>
-          <w:lang w:val="es-CL"/>
-        </w:rPr>
-      </w:pPr>
-    </w:p>
-    <w:p>
-      <w:pPr>
-        <w:rPr>
-          <w:lang w:val="es-CL"/>
-        </w:rPr>
-      </w:pPr>
-    </w:p>
-    <w:p>
-      <w:pPr>
-        <w:rPr>
-          <w:lang w:val="es-CL"/>
-        </w:rPr>
-      </w:pPr>
-    </w:p>
-    <w:p>
-      <w:pPr>
-        <w:rPr>
-          <w:lang w:val="es-CL"/>
-        </w:rPr>
-      </w:pPr>
-    </w:p>
-    <w:p>
-      <w:pPr>
-        <w:rPr>
-          <w:lang w:val="es-CL"/>
-        </w:rPr>
-      </w:pPr>
-    </w:p>
-    <w:p>
-      <w:pPr>
-        <w:rPr>
-          <w:lang w:val="es-CL"/>
-        </w:rPr>
-      </w:pPr>
-    </w:p>
-    <w:p>
-      <w:pPr>
-        <w:rPr>
-          <w:lang w:val="es-CL"/>
-        </w:rPr>
-      </w:pPr>
-    </w:p>
-    <w:p>
-      <w:pPr>
-        <w:rPr>
-          <w:lang w:val="es-CL"/>
-        </w:rPr>
-      </w:pPr>
-    </w:p>
-    <w:p>
-      <w:pPr>
-        <w:rPr>
-          <w:lang w:val="es-CL"/>
-        </w:rPr>
-      </w:pPr>
-    </w:p>
-    <w:p>
-      <w:pPr>
-        <w:rPr>
-          <w:lang w:val="es-CL"/>
-        </w:rPr>
-      </w:pPr>
-    </w:p>
-    <w:p>
-      <w:pPr>
-        <w:rPr>
-          <w:lang w:val="es-CL"/>
-        </w:rPr>
-      </w:pPr>
-    </w:p>
-    <w:p>
-      <w:pPr>
-        <w:rPr>
-          <w:lang w:val="es-CL"/>
-        </w:rPr>
-      </w:pPr>
-    </w:p>
-    <w:p>
-      <w:pPr>
-        <w:rPr>
-          <w:lang w:val="es-CL"/>
-        </w:rPr>
-      </w:pPr>
-    </w:p>
-    <w:p>
-      <w:pPr>
-        <w:rPr>
-          <w:lang w:val="es-CL"/>
-        </w:rPr>
-      </w:pPr>
-    </w:p>
-    <w:p>
-      <w:pPr>
-        <w:rPr>
-          <w:lang w:val="es-CL"/>
-        </w:rPr>
-      </w:pPr>
-    </w:p>
-    <w:p>
-      <w:pPr>
-        <w:rPr>
-          <w:lang w:val="es-CL"/>
-        </w:rPr>
-      </w:pPr>
-    </w:p>
-    <w:p>
-      <w:pPr>
-        <w:rPr>
-          <w:lang w:val="es-CL"/>
-        </w:rPr>
-      </w:pPr>
-    </w:p>
-    <w:p>
-      <w:pPr>
-        <w:rPr>
-          <w:lang w:val="es-CL"/>
-        </w:rPr>
-      </w:pPr>
-    </w:p>
-    <w:p>
-      <w:pPr>
-        <w:rPr>
-          <w:rFonts w:ascii="Times New Roman" w:eastAsia="Times New Roman" w:hAnsi="Times New Roman" w:cs="Times New Roman"/>
-          <w:b/>
-          <w:lang w:val="es-CL" w:eastAsia="es-ES_tradnl"/>
-        </w:rPr>
-      </w:pPr>
-    </w:p>
-    <w:p>
-      <w:pPr>
-        <w:rPr>
-          <w:rFonts w:ascii="Times New Roman" w:eastAsia="Times New Roman" w:hAnsi="Times New Roman" w:cs="Times New Roman"/>
-          <w:b/>
-          <w:lang w:val="es-CL" w:eastAsia="es-ES_tradnl"/>
-        </w:rPr>
-      </w:pPr>
-    </w:p>
-    <w:p>
-      <w:pPr>
-        <w:rPr>
-          <w:rFonts w:ascii="Times New Roman" w:eastAsia="Times New Roman" w:hAnsi="Times New Roman" w:cs="Times New Roman"/>
-          <w:b/>
-          <w:lang w:val="es-CL" w:eastAsia="es-ES_tradnl"/>
-        </w:rPr>
-      </w:pPr>
-    </w:p>
-    <w:p>
-      <w:pPr>
-        <w:rPr>
-          <w:rFonts w:ascii="Times New Roman" w:eastAsia="Times New Roman" w:hAnsi="Times New Roman" w:cs="Times New Roman"/>
-          <w:b/>
-          <w:lang w:val="es-CL" w:eastAsia="es-ES_tradnl"/>
-        </w:rPr>
-      </w:pPr>
-    </w:p>
-    <w:p>
-      <w:pPr>
-        <w:rPr>
-          <w:rFonts w:ascii="Times New Roman" w:eastAsia="Times New Roman" w:hAnsi="Times New Roman" w:cs="Times New Roman"/>
-          <w:b/>
-          <w:lang w:val="es-CL" w:eastAsia="es-ES_tradnl"/>
-        </w:rPr>
-      </w:pPr>
-    </w:p>
-    <w:p>
-      <w:pPr>
-        <w:rPr>
-          <w:rFonts w:ascii="Times New Roman" w:eastAsia="Times New Roman" w:hAnsi="Times New Roman" w:cs="Times New Roman"/>
-          <w:b/>
-          <w:lang w:val="es-CL" w:eastAsia="es-ES_tradnl"/>
-        </w:rPr>
-      </w:pPr>
-    </w:p>
-    <w:p>
-      <w:pPr>
-        <w:rPr>
-          <w:rFonts w:ascii="Times New Roman" w:eastAsia="Times New Roman" w:hAnsi="Times New Roman" w:cs="Times New Roman"/>
-          <w:b/>
-          <w:lang w:val="es-CL" w:eastAsia="es-ES_tradnl"/>
-        </w:rPr>
-      </w:pPr>
-    </w:p>
-    <w:p>
-      <w:pPr>
-        <w:rPr>
-          <w:rFonts w:ascii="Times New Roman" w:eastAsia="Times New Roman" w:hAnsi="Times New Roman" w:cs="Times New Roman"/>
-          <w:b/>
-          <w:lang w:val="es-CL" w:eastAsia="es-ES_tradnl"/>
-        </w:rPr>
-      </w:pPr>
-    </w:p>
-    <w:p>
-      <w:pPr>
-        <w:rPr>
-          <w:rFonts w:ascii="Times New Roman" w:eastAsia="Times New Roman" w:hAnsi="Times New Roman" w:cs="Times New Roman"/>
-          <w:b/>
-          <w:lang w:val="es-CL" w:eastAsia="es-ES_tradnl"/>
-        </w:rPr>
-      </w:pPr>
-    </w:p>
-    <w:p>
-      <w:pPr>
-        <w:pStyle w:val="Ttulo1"/>
-        <w:rPr>
-          <w:rFonts w:eastAsia="Times New Roman"/>
-          <w:lang w:val="es-CL" w:eastAsia="es-ES_tradnl"/>
-        </w:rPr>
-      </w:pPr>
-      <w:bookmarkStart w:id="2" w:name="_Toc535595131"/>
-      <w:r>
-        <w:rPr>
-          <w:rFonts w:asciiTheme="minorHAnsi" w:eastAsiaTheme="minorHAnsi" w:hAnsiTheme="minorHAnsi" w:cstheme="minorBidi"/>
-          <w:noProof/>
-        </w:rPr>
-        <w:lastRenderedPageBreak/>
-        <w:pict>
-          <v:shape id="_x0000_s1032" type="#_x0000_t75" style="position:absolute;margin-left:-55.15pt;margin-top:24.9pt;width:532.25pt;height:39pt;z-index:-251655168;mso-position-horizontal-relative:text;mso-position-vertical-relative:text" wrapcoords="-37 0 -37 20855 21600 20855 21600 0 -37 0">
-            <v:imagedata r:id="rId10" o:title="menu"/>
-            <w10:wrap type="tight"/>
-          </v:shape>
-        </w:pict>
-      </w:r>
-      <w:r>
-        <w:rPr>
-          <w:rFonts w:eastAsia="Times New Roman"/>
-          <w:lang w:val="es-CL" w:eastAsia="es-ES_tradnl"/>
-        </w:rPr>
-        <w:t xml:space="preserve">Contenido de las pestañas </w:t>
-      </w:r>
-      <w:r>
-        <w:rPr>
-          <w:rFonts w:eastAsia="Times New Roman"/>
-          <w:lang w:val="es-CL" w:eastAsia="es-ES_tradnl"/>
-        </w:rPr>
-        <w:t>de la ventana principal.</w:t>
-      </w:r>
-      <w:bookmarkEnd w:id="2"/>
-    </w:p>
-    <w:p>
-      <w:pPr>
-        <w:rPr>
-          <w:rFonts w:ascii="Times New Roman" w:eastAsia="Times New Roman" w:hAnsi="Times New Roman" w:cs="Times New Roman"/>
-          <w:b/>
-          <w:lang w:val="es-CL" w:eastAsia="es-ES_tradnl"/>
-        </w:rPr>
-      </w:pPr>
-    </w:p>
-    <w:p>
-      <w:pPr>
-        <w:pStyle w:val="Prrafodelista"/>
-        <w:numPr>
-          <w:ilvl w:val="0"/>
-          <w:numId w:val="8"/>
-        </w:numPr>
-        <w:rPr>
-          <w:rFonts w:ascii="Times New Roman" w:eastAsia="Times New Roman" w:hAnsi="Times New Roman" w:cs="Times New Roman"/>
-          <w:b/>
-          <w:highlight w:val="yellow"/>
-          <w:lang w:val="es-CL" w:eastAsia="es-ES_tradnl"/>
-        </w:rPr>
-      </w:pPr>
-      <w:r>
-        <w:rPr>
-          <w:rFonts w:ascii="Times New Roman" w:eastAsia="Times New Roman" w:hAnsi="Times New Roman" w:cs="Times New Roman"/>
-          <w:b/>
-          <w:highlight w:val="yellow"/>
-          <w:lang w:val="es-CL" w:eastAsia="es-ES_tradnl"/>
-        </w:rPr>
-        <w:t>REGISTRO DE MOVIMIENTOS.</w:t>
-      </w:r>
-    </w:p>
-    <w:p>
-      <w:pPr>
-        <w:pStyle w:val="Prrafodelista"/>
-        <w:numPr>
-          <w:ilvl w:val="0"/>
-          <w:numId w:val="8"/>
-        </w:numPr>
-        <w:rPr>
-          <w:rFonts w:ascii="Times New Roman" w:eastAsia="Times New Roman" w:hAnsi="Times New Roman" w:cs="Times New Roman"/>
-          <w:b/>
-          <w:lang w:val="es-CL" w:eastAsia="es-ES_tradnl"/>
-        </w:rPr>
-      </w:pPr>
-      <w:r>
-        <w:rPr>
-          <w:rFonts w:ascii="Times New Roman" w:eastAsia="Times New Roman" w:hAnsi="Times New Roman" w:cs="Times New Roman"/>
-          <w:b/>
-          <w:lang w:val="es-CL" w:eastAsia="es-ES_tradnl"/>
-        </w:rPr>
-        <w:t>INFORMES.</w:t>
-      </w:r>
-    </w:p>
-    <w:p>
-      <w:pPr>
-        <w:pStyle w:val="Prrafodelista"/>
-        <w:numPr>
-          <w:ilvl w:val="0"/>
-          <w:numId w:val="8"/>
-        </w:numPr>
-        <w:rPr>
-          <w:rFonts w:ascii="Times New Roman" w:eastAsia="Times New Roman" w:hAnsi="Times New Roman" w:cs="Times New Roman"/>
-          <w:b/>
-          <w:lang w:val="es-CL" w:eastAsia="es-ES_tradnl"/>
-        </w:rPr>
-      </w:pPr>
-      <w:r>
-        <w:rPr>
-          <w:rFonts w:ascii="Times New Roman" w:eastAsia="Times New Roman" w:hAnsi="Times New Roman" w:cs="Times New Roman"/>
-          <w:b/>
-          <w:lang w:val="es-CL" w:eastAsia="es-ES_tradnl"/>
-        </w:rPr>
-        <w:t>CONFIGURACIONES.</w:t>
-      </w:r>
-    </w:p>
-    <w:p>
-      <w:pPr>
-        <w:jc w:val="both"/>
-        <w:rPr>
-          <w:lang w:val="es-CL"/>
-        </w:rPr>
-      </w:pPr>
-    </w:p>
-    <w:p>
-      <w:pPr>
-        <w:jc w:val="both"/>
-        <w:rPr>
-          <w:lang w:val="es-CL"/>
-        </w:rPr>
-      </w:pPr>
-    </w:p>
-    <w:p>
-      <w:pPr>
-        <w:jc w:val="both"/>
-        <w:rPr>
-          <w:lang w:val="es-CL"/>
-        </w:rPr>
-      </w:pPr>
-      <w:r>
-        <w:rPr>
-          <w:lang w:val="es-CL"/>
-        </w:rPr>
-        <w:t>- FORMULARIO PRINCIPAL:</w:t>
-      </w:r>
-    </w:p>
-    <w:p>
-      <w:pPr>
-        <w:jc w:val="both"/>
-        <w:rPr>
-          <w:lang w:val="es-CL"/>
-        </w:rPr>
-      </w:pPr>
-      <w:r>
-        <w:rPr>
-          <w:lang w:val="es-CL"/>
-        </w:rPr>
-        <w:tab/>
-        <w:t>Permite registrar los ingresos y gastos asociados a las distintas subvenciones (programas) de financiamiento ingresados para su control.</w:t>
-      </w:r>
-    </w:p>
-    <w:p>
-      <w:pPr>
-        <w:jc w:val="both"/>
-        <w:rPr>
-          <w:lang w:val="es-CL"/>
-        </w:rPr>
-      </w:pPr>
-      <w:r>
-        <w:rPr>
+      <w:r>
+        <w:rPr>
+          <w:rFonts w:ascii="Times New Roman" w:hAnsi="Times New Roman" w:cs="Times New Roman"/>
           <w:noProof/>
           <w:lang w:val="es-ES" w:eastAsia="es-ES"/>
         </w:rPr>
         <w:drawing>
-          <wp:anchor distT="0" distB="0" distL="114300" distR="114300" simplePos="0" relativeHeight="251662336" behindDoc="0" locked="0" layoutInCell="1" allowOverlap="1" wp14:anchorId="67CE8BCA" wp14:editId="79D5B54C">
+          <wp:anchor distT="0" distB="0" distL="114300" distR="114300" simplePos="0" relativeHeight="251751424" behindDoc="0" locked="0" layoutInCell="1" allowOverlap="1" wp14:anchorId="3279954A" wp14:editId="7D610CB3">
             <wp:simplePos x="0" y="0"/>
             <wp:positionH relativeFrom="column">
-              <wp:posOffset>-648970</wp:posOffset>
+              <wp:posOffset>885190</wp:posOffset>
             </wp:positionH>
             <wp:positionV relativeFrom="paragraph">
-              <wp:posOffset>189230</wp:posOffset>
+              <wp:posOffset>6350</wp:posOffset>
             </wp:positionV>
-            <wp:extent cx="6934835" cy="4813300"/>
-            <wp:effectExtent l="0" t="0" r="0" b="6350"/>
+            <wp:extent cx="3407410" cy="2880995"/>
+            <wp:effectExtent l="0" t="0" r="2540" b="0"/>
             <wp:wrapSquare wrapText="bothSides"/>
-            <wp:docPr id="4" name="Imagen 4" descr="C:\Users\ceace\Desktop\manual\form.PNG"/>
+            <wp:docPr id="39" name="Imagen 39" descr="C:\Users\ceace\Desktop\manual\login2.png"/>
             <wp:cNvGraphicFramePr>
               <a:graphicFrameLocks xmlns:a="http://schemas.openxmlformats.org/drawingml/2006/main" noChangeAspect="1"/>
             </wp:cNvGraphicFramePr>
@@ -3581,7 +3177,492 @@
               <a:graphicData uri="http://schemas.openxmlformats.org/drawingml/2006/picture">
                 <pic:pic xmlns:pic="http://schemas.openxmlformats.org/drawingml/2006/picture">
                   <pic:nvPicPr>
-                    <pic:cNvPr id="0" name="Picture 13" descr="C:\Users\ceace\Desktop\manual\form.PNG"/>
+                    <pic:cNvPr id="0" name="Picture 1" descr="C:\Users\ceace\Desktop\manual\login2.png"/>
+                    <pic:cNvPicPr>
+                      <a:picLocks noChangeAspect="1" noChangeArrowheads="1"/>
+                    </pic:cNvPicPr>
+                  </pic:nvPicPr>
+                  <pic:blipFill>
+                    <a:blip r:embed="rId9">
+                      <a:extLst>
+                        <a:ext uri="{28A0092B-C50C-407E-A947-70E740481C1C}">
+                          <a14:useLocalDpi xmlns:a14="http://schemas.microsoft.com/office/drawing/2010/main" val="0"/>
+                        </a:ext>
+                      </a:extLst>
+                    </a:blip>
+                    <a:srcRect/>
+                    <a:stretch>
+                      <a:fillRect/>
+                    </a:stretch>
+                  </pic:blipFill>
+                  <pic:spPr bwMode="auto">
+                    <a:xfrm>
+                      <a:off x="0" y="0"/>
+                      <a:ext cx="3407410" cy="2880995"/>
+                    </a:xfrm>
+                    <a:prstGeom prst="rect">
+                      <a:avLst/>
+                    </a:prstGeom>
+                    <a:noFill/>
+                    <a:ln>
+                      <a:noFill/>
+                    </a:ln>
+                  </pic:spPr>
+                </pic:pic>
+              </a:graphicData>
+            </a:graphic>
+          </wp:anchor>
+        </w:drawing>
+      </w:r>
+    </w:p>
+    <w:p>
+      <w:pPr>
+        <w:rPr>
+          <w:lang w:val="es-CL"/>
+        </w:rPr>
+      </w:pPr>
+    </w:p>
+    <w:p>
+      <w:pPr>
+        <w:rPr>
+          <w:lang w:val="es-CL"/>
+        </w:rPr>
+      </w:pPr>
+    </w:p>
+    <w:p>
+      <w:pPr>
+        <w:rPr>
+          <w:lang w:val="es-CL"/>
+        </w:rPr>
+      </w:pPr>
+    </w:p>
+    <w:p>
+      <w:pPr>
+        <w:rPr>
+          <w:lang w:val="es-CL"/>
+        </w:rPr>
+      </w:pPr>
+    </w:p>
+    <w:p>
+      <w:pPr>
+        <w:rPr>
+          <w:lang w:val="es-CL"/>
+        </w:rPr>
+      </w:pPr>
+    </w:p>
+    <w:p>
+      <w:pPr>
+        <w:rPr>
+          <w:lang w:val="es-CL"/>
+        </w:rPr>
+      </w:pPr>
+    </w:p>
+    <w:p>
+      <w:pPr>
+        <w:rPr>
+          <w:lang w:val="es-CL"/>
+        </w:rPr>
+      </w:pPr>
+    </w:p>
+    <w:p>
+      <w:pPr>
+        <w:rPr>
+          <w:lang w:val="es-CL"/>
+        </w:rPr>
+      </w:pPr>
+    </w:p>
+    <w:p>
+      <w:pPr>
+        <w:rPr>
+          <w:lang w:val="es-CL"/>
+        </w:rPr>
+      </w:pPr>
+    </w:p>
+    <w:p>
+      <w:pPr>
+        <w:rPr>
+          <w:lang w:val="es-CL"/>
+        </w:rPr>
+      </w:pPr>
+    </w:p>
+    <w:p>
+      <w:pPr>
+        <w:rPr>
+          <w:lang w:val="es-CL"/>
+        </w:rPr>
+      </w:pPr>
+    </w:p>
+    <w:p>
+      <w:pPr>
+        <w:rPr>
+          <w:lang w:val="es-CL"/>
+        </w:rPr>
+      </w:pPr>
+    </w:p>
+    <w:p>
+      <w:pPr>
+        <w:rPr>
+          <w:lang w:val="es-CL"/>
+        </w:rPr>
+      </w:pPr>
+    </w:p>
+    <w:p>
+      <w:pPr>
+        <w:rPr>
+          <w:lang w:val="es-CL"/>
+        </w:rPr>
+      </w:pPr>
+    </w:p>
+    <w:p>
+      <w:pPr>
+        <w:rPr>
+          <w:lang w:val="es-CL"/>
+        </w:rPr>
+      </w:pPr>
+    </w:p>
+    <w:p>
+      <w:pPr>
+        <w:rPr>
+          <w:lang w:val="es-CL"/>
+        </w:rPr>
+      </w:pPr>
+    </w:p>
+    <w:p>
+      <w:pPr>
+        <w:rPr>
+          <w:lang w:val="es-CL"/>
+        </w:rPr>
+      </w:pPr>
+    </w:p>
+    <w:p>
+      <w:pPr>
+        <w:rPr>
+          <w:lang w:val="es-CL"/>
+        </w:rPr>
+      </w:pPr>
+    </w:p>
+    <w:p>
+      <w:pPr>
+        <w:rPr>
+          <w:rFonts w:ascii="Times New Roman" w:eastAsia="Times New Roman" w:hAnsi="Times New Roman" w:cs="Times New Roman"/>
+          <w:b/>
+          <w:lang w:val="es-CL" w:eastAsia="es-ES_tradnl"/>
+        </w:rPr>
+      </w:pPr>
+    </w:p>
+    <w:p>
+      <w:pPr>
+        <w:rPr>
+          <w:rFonts w:ascii="Times New Roman" w:eastAsia="Times New Roman" w:hAnsi="Times New Roman" w:cs="Times New Roman"/>
+          <w:b/>
+          <w:lang w:val="es-CL" w:eastAsia="es-ES_tradnl"/>
+        </w:rPr>
+      </w:pPr>
+    </w:p>
+    <w:p>
+      <w:pPr>
+        <w:rPr>
+          <w:rFonts w:ascii="Times New Roman" w:eastAsia="Times New Roman" w:hAnsi="Times New Roman" w:cs="Times New Roman"/>
+          <w:b/>
+          <w:lang w:val="es-CL" w:eastAsia="es-ES_tradnl"/>
+        </w:rPr>
+      </w:pPr>
+    </w:p>
+    <w:p>
+      <w:pPr>
+        <w:rPr>
+          <w:rFonts w:ascii="Times New Roman" w:eastAsia="Times New Roman" w:hAnsi="Times New Roman" w:cs="Times New Roman"/>
+          <w:b/>
+          <w:lang w:val="es-CL" w:eastAsia="es-ES_tradnl"/>
+        </w:rPr>
+      </w:pPr>
+    </w:p>
+    <w:p>
+      <w:pPr>
+        <w:rPr>
+          <w:rFonts w:ascii="Times New Roman" w:eastAsia="Times New Roman" w:hAnsi="Times New Roman" w:cs="Times New Roman"/>
+          <w:b/>
+          <w:lang w:val="es-CL" w:eastAsia="es-ES_tradnl"/>
+        </w:rPr>
+      </w:pPr>
+    </w:p>
+    <w:p>
+      <w:pPr>
+        <w:rPr>
+          <w:rFonts w:ascii="Times New Roman" w:eastAsia="Times New Roman" w:hAnsi="Times New Roman" w:cs="Times New Roman"/>
+          <w:b/>
+          <w:lang w:val="es-CL" w:eastAsia="es-ES_tradnl"/>
+        </w:rPr>
+      </w:pPr>
+    </w:p>
+    <w:p>
+      <w:pPr>
+        <w:rPr>
+          <w:rFonts w:ascii="Times New Roman" w:eastAsia="Times New Roman" w:hAnsi="Times New Roman" w:cs="Times New Roman"/>
+          <w:b/>
+          <w:lang w:val="es-CL" w:eastAsia="es-ES_tradnl"/>
+        </w:rPr>
+      </w:pPr>
+    </w:p>
+    <w:p>
+      <w:pPr>
+        <w:rPr>
+          <w:rFonts w:ascii="Times New Roman" w:eastAsia="Times New Roman" w:hAnsi="Times New Roman" w:cs="Times New Roman"/>
+          <w:b/>
+          <w:lang w:val="es-CL" w:eastAsia="es-ES_tradnl"/>
+        </w:rPr>
+      </w:pPr>
+    </w:p>
+    <w:p>
+      <w:pPr>
+        <w:rPr>
+          <w:rFonts w:ascii="Times New Roman" w:eastAsia="Times New Roman" w:hAnsi="Times New Roman" w:cs="Times New Roman"/>
+          <w:b/>
+          <w:lang w:val="es-CL" w:eastAsia="es-ES_tradnl"/>
+        </w:rPr>
+      </w:pPr>
+    </w:p>
+    <w:p>
+      <w:pPr>
+        <w:pStyle w:val="Ttulo1"/>
+        <w:rPr>
+          <w:rFonts w:eastAsia="Times New Roman"/>
+          <w:lang w:val="es-CL" w:eastAsia="es-ES_tradnl"/>
+        </w:rPr>
+      </w:pPr>
+      <w:bookmarkStart w:id="2" w:name="_Toc535595131"/>
+      <w:r>
+        <w:rPr>
+          <w:noProof/>
+          <w:lang w:val="es-ES" w:eastAsia="es-ES"/>
+        </w:rPr>
+        <w:lastRenderedPageBreak/>
+        <w:drawing>
+          <wp:anchor distT="0" distB="0" distL="114300" distR="114300" simplePos="0" relativeHeight="251752448" behindDoc="0" locked="0" layoutInCell="1" allowOverlap="1" wp14:anchorId="686C042B" wp14:editId="12E8DC63">
+            <wp:simplePos x="0" y="0"/>
+            <wp:positionH relativeFrom="margin">
+              <wp:posOffset>-752475</wp:posOffset>
+            </wp:positionH>
+            <wp:positionV relativeFrom="paragraph">
+              <wp:posOffset>385445</wp:posOffset>
+            </wp:positionV>
+            <wp:extent cx="7316470" cy="457200"/>
+            <wp:effectExtent l="0" t="0" r="0" b="0"/>
+            <wp:wrapSquare wrapText="bothSides"/>
+            <wp:docPr id="51" name="Imagen 51" descr="C:\Users\ceace\Desktop\manual\menu.PNG"/>
+            <wp:cNvGraphicFramePr>
+              <a:graphicFrameLocks xmlns:a="http://schemas.openxmlformats.org/drawingml/2006/main" noChangeAspect="1"/>
+            </wp:cNvGraphicFramePr>
+            <a:graphic xmlns:a="http://schemas.openxmlformats.org/drawingml/2006/main">
+              <a:graphicData uri="http://schemas.openxmlformats.org/drawingml/2006/picture">
+                <pic:pic xmlns:pic="http://schemas.openxmlformats.org/drawingml/2006/picture">
+                  <pic:nvPicPr>
+                    <pic:cNvPr id="0" name="Picture 2" descr="C:\Users\ceace\Desktop\manual\menu.PNG"/>
+                    <pic:cNvPicPr>
+                      <a:picLocks noChangeAspect="1" noChangeArrowheads="1"/>
+                    </pic:cNvPicPr>
+                  </pic:nvPicPr>
+                  <pic:blipFill>
+                    <a:blip r:embed="rId10">
+                      <a:extLst>
+                        <a:ext uri="{28A0092B-C50C-407E-A947-70E740481C1C}">
+                          <a14:useLocalDpi xmlns:a14="http://schemas.microsoft.com/office/drawing/2010/main" val="0"/>
+                        </a:ext>
+                      </a:extLst>
+                    </a:blip>
+                    <a:srcRect/>
+                    <a:stretch>
+                      <a:fillRect/>
+                    </a:stretch>
+                  </pic:blipFill>
+                  <pic:spPr bwMode="auto">
+                    <a:xfrm>
+                      <a:off x="0" y="0"/>
+                      <a:ext cx="7316470" cy="457200"/>
+                    </a:xfrm>
+                    <a:prstGeom prst="rect">
+                      <a:avLst/>
+                    </a:prstGeom>
+                    <a:noFill/>
+                    <a:ln>
+                      <a:noFill/>
+                    </a:ln>
+                  </pic:spPr>
+                </pic:pic>
+              </a:graphicData>
+            </a:graphic>
+            <wp14:sizeRelH relativeFrom="margin">
+              <wp14:pctWidth>0</wp14:pctWidth>
+            </wp14:sizeRelH>
+            <wp14:sizeRelV relativeFrom="margin">
+              <wp14:pctHeight>0</wp14:pctHeight>
+            </wp14:sizeRelV>
+          </wp:anchor>
+        </w:drawing>
+      </w:r>
+      <w:r>
+        <w:rPr>
+          <w:rFonts w:eastAsia="Times New Roman"/>
+          <w:lang w:val="es-CL" w:eastAsia="es-ES_tradnl"/>
+        </w:rPr>
+        <w:t xml:space="preserve">Contenido de las pestañas </w:t>
+      </w:r>
+      <w:r>
+        <w:rPr>
+          <w:rFonts w:eastAsia="Times New Roman"/>
+          <w:lang w:val="es-CL" w:eastAsia="es-ES_tradnl"/>
+        </w:rPr>
+        <w:t>de la ventana principal.</w:t>
+      </w:r>
+      <w:bookmarkEnd w:id="2"/>
+    </w:p>
+    <w:p>
+      <w:pPr>
+        <w:rPr>
+          <w:lang w:val="es-CL" w:eastAsia="es-ES_tradnl"/>
+        </w:rPr>
+      </w:pPr>
+    </w:p>
+    <w:p>
+      <w:pPr>
+        <w:rPr>
+          <w:rFonts w:ascii="Times New Roman" w:eastAsia="Times New Roman" w:hAnsi="Times New Roman" w:cs="Times New Roman"/>
+          <w:b/>
+          <w:lang w:val="es-CL" w:eastAsia="es-ES_tradnl"/>
+        </w:rPr>
+      </w:pPr>
+    </w:p>
+    <w:p>
+      <w:pPr>
+        <w:pStyle w:val="Prrafodelista"/>
+        <w:numPr>
+          <w:ilvl w:val="0"/>
+          <w:numId w:val="8"/>
+        </w:numPr>
+        <w:rPr>
+          <w:rFonts w:ascii="Times New Roman" w:eastAsia="Times New Roman" w:hAnsi="Times New Roman" w:cs="Times New Roman"/>
+          <w:b/>
+          <w:highlight w:val="yellow"/>
+          <w:lang w:val="es-CL" w:eastAsia="es-ES_tradnl"/>
+        </w:rPr>
+      </w:pPr>
+      <w:r>
+        <w:rPr>
+          <w:rFonts w:ascii="Times New Roman" w:eastAsia="Times New Roman" w:hAnsi="Times New Roman" w:cs="Times New Roman"/>
+          <w:b/>
+          <w:highlight w:val="yellow"/>
+          <w:lang w:val="es-CL" w:eastAsia="es-ES_tradnl"/>
+        </w:rPr>
+        <w:t>REGISTRO DE MOVIMIENTOS.</w:t>
+      </w:r>
+    </w:p>
+    <w:p>
+      <w:pPr>
+        <w:pStyle w:val="Prrafodelista"/>
+        <w:numPr>
+          <w:ilvl w:val="0"/>
+          <w:numId w:val="8"/>
+        </w:numPr>
+        <w:rPr>
+          <w:rFonts w:ascii="Times New Roman" w:eastAsia="Times New Roman" w:hAnsi="Times New Roman" w:cs="Times New Roman"/>
+          <w:b/>
+          <w:lang w:val="es-CL" w:eastAsia="es-ES_tradnl"/>
+        </w:rPr>
+      </w:pPr>
+      <w:r>
+        <w:rPr>
+          <w:rFonts w:ascii="Times New Roman" w:eastAsia="Times New Roman" w:hAnsi="Times New Roman" w:cs="Times New Roman"/>
+          <w:b/>
+          <w:lang w:val="es-CL" w:eastAsia="es-ES_tradnl"/>
+        </w:rPr>
+        <w:t>INFORMES.</w:t>
+      </w:r>
+    </w:p>
+    <w:p>
+      <w:pPr>
+        <w:pStyle w:val="Prrafodelista"/>
+        <w:numPr>
+          <w:ilvl w:val="0"/>
+          <w:numId w:val="8"/>
+        </w:numPr>
+        <w:rPr>
+          <w:rFonts w:ascii="Times New Roman" w:eastAsia="Times New Roman" w:hAnsi="Times New Roman" w:cs="Times New Roman"/>
+          <w:b/>
+          <w:lang w:val="es-CL" w:eastAsia="es-ES_tradnl"/>
+        </w:rPr>
+      </w:pPr>
+      <w:r>
+        <w:rPr>
+          <w:rFonts w:ascii="Times New Roman" w:eastAsia="Times New Roman" w:hAnsi="Times New Roman" w:cs="Times New Roman"/>
+          <w:b/>
+          <w:lang w:val="es-CL" w:eastAsia="es-ES_tradnl"/>
+        </w:rPr>
+        <w:t>CONFIGURACIONES.</w:t>
+      </w:r>
+    </w:p>
+    <w:p>
+      <w:pPr>
+        <w:jc w:val="both"/>
+        <w:rPr>
+          <w:lang w:val="es-CL"/>
+        </w:rPr>
+      </w:pPr>
+    </w:p>
+    <w:p>
+      <w:pPr>
+        <w:jc w:val="both"/>
+        <w:rPr>
+          <w:lang w:val="es-CL"/>
+        </w:rPr>
+      </w:pPr>
+    </w:p>
+    <w:p>
+      <w:pPr>
+        <w:jc w:val="both"/>
+        <w:rPr>
+          <w:lang w:val="es-CL"/>
+        </w:rPr>
+      </w:pPr>
+      <w:r>
+        <w:rPr>
+          <w:lang w:val="es-CL"/>
+        </w:rPr>
+        <w:t>- FORMULARIO PRINCIPAL:</w:t>
+      </w:r>
+    </w:p>
+    <w:p>
+      <w:pPr>
+        <w:jc w:val="both"/>
+        <w:rPr>
+          <w:lang w:val="es-CL"/>
+        </w:rPr>
+      </w:pPr>
+      <w:r>
+        <w:rPr>
+          <w:noProof/>
+          <w:lang w:val="es-ES" w:eastAsia="es-ES"/>
+        </w:rPr>
+        <w:drawing>
+          <wp:anchor distT="0" distB="0" distL="114300" distR="114300" simplePos="0" relativeHeight="251756544" behindDoc="0" locked="0" layoutInCell="1" allowOverlap="1" wp14:anchorId="0CB74D5A" wp14:editId="6F1F1AB5">
+            <wp:simplePos x="0" y="0"/>
+            <wp:positionH relativeFrom="margin">
+              <wp:posOffset>-666486</wp:posOffset>
+            </wp:positionH>
+            <wp:positionV relativeFrom="paragraph">
+              <wp:posOffset>506107</wp:posOffset>
+            </wp:positionV>
+            <wp:extent cx="6986905" cy="4563110"/>
+            <wp:effectExtent l="0" t="0" r="4445" b="8890"/>
+            <wp:wrapSquare wrapText="bothSides"/>
+            <wp:docPr id="72" name="Imagen 72" descr="C:\Users\ceace\Desktop\manual\form.PNG"/>
+            <wp:cNvGraphicFramePr>
+              <a:graphicFrameLocks xmlns:a="http://schemas.openxmlformats.org/drawingml/2006/main" noChangeAspect="1"/>
+            </wp:cNvGraphicFramePr>
+            <a:graphic xmlns:a="http://schemas.openxmlformats.org/drawingml/2006/main">
+              <a:graphicData uri="http://schemas.openxmlformats.org/drawingml/2006/picture">
+                <pic:pic xmlns:pic="http://schemas.openxmlformats.org/drawingml/2006/picture">
+                  <pic:nvPicPr>
+                    <pic:cNvPr id="0" name="Picture 6" descr="C:\Users\ceace\Desktop\manual\form.PNG"/>
                     <pic:cNvPicPr>
                       <a:picLocks noChangeAspect="1" noChangeArrowheads="1"/>
                     </pic:cNvPicPr>
@@ -3602,7 +3683,7 @@
                   <pic:spPr bwMode="auto">
                     <a:xfrm>
                       <a:off x="0" y="0"/>
-                      <a:ext cx="6934835" cy="4813300"/>
+                      <a:ext cx="6986905" cy="4563110"/>
                     </a:xfrm>
                     <a:prstGeom prst="rect">
                       <a:avLst/>
@@ -3624,6 +3705,21 @@
           </wp:anchor>
         </w:drawing>
       </w:r>
+      <w:r>
+        <w:rPr>
+          <w:lang w:val="es-CL"/>
+        </w:rPr>
+        <w:tab/>
+        <w:t>Permite registrar los ingresos y gastos asociados a las distintas subvenciones (programas) de financiamiento ingresados para su control.</w:t>
+      </w:r>
+    </w:p>
+    <w:p>
+      <w:pPr>
+        <w:jc w:val="both"/>
+        <w:rPr>
+          <w:lang w:val="es-CL"/>
+        </w:rPr>
+      </w:pPr>
       <w:r>
         <w:rPr>
           <w:lang w:val="es-CL"/>
@@ -4390,6 +4486,25 @@
           <w:noProof/>
         </w:rPr>
         <w:pict>
+          <v:shapetype id="_x0000_t75" coordsize="21600,21600" o:spt="75" o:preferrelative="t" path="m@4@5l@4@11@9@11@9@5xe" filled="f" stroked="f">
+            <v:stroke joinstyle="miter"/>
+            <v:formulas>
+              <v:f eqn="if lineDrawn pixelLineWidth 0"/>
+              <v:f eqn="sum @0 1 0"/>
+              <v:f eqn="sum 0 0 @1"/>
+              <v:f eqn="prod @2 1 2"/>
+              <v:f eqn="prod @3 21600 pixelWidth"/>
+              <v:f eqn="prod @3 21600 pixelHeight"/>
+              <v:f eqn="sum @0 0 1"/>
+              <v:f eqn="prod @6 1 2"/>
+              <v:f eqn="prod @7 21600 pixelWidth"/>
+              <v:f eqn="sum @8 21600 0"/>
+              <v:f eqn="prod @7 21600 pixelHeight"/>
+              <v:f eqn="sum @10 21600 0"/>
+            </v:formulas>
+            <v:path o:extrusionok="f" gradientshapeok="t" o:connecttype="rect"/>
+            <o:lock v:ext="edit" aspectratio="t"/>
+          </v:shapetype>
           <v:shape id="_x0000_s1033" type="#_x0000_t75" style="position:absolute;left:0;text-align:left;margin-left:41.4pt;margin-top:12.95pt;width:257.45pt;height:122.05pt;z-index:-251645952;mso-position-horizontal-relative:text;mso-position-vertical-relative:text" wrapcoords="-63 0 -63 21467 21600 21467 21600 0 -63 0">
             <v:imagedata r:id="rId17" o:title="SEP"/>
             <w10:wrap type="square"/>
@@ -10210,24 +10325,25 @@
       <w:bookmarkStart w:id="13" w:name="_Toc535595142"/>
       <w:r>
         <w:rPr>
-          <w:rFonts w:eastAsia="Times New Roman"/>
+          <w:rFonts w:ascii="Times New Roman" w:eastAsia="Times New Roman" w:hAnsi="Times New Roman" w:cs="Times New Roman"/>
+          <w:b/>
           <w:noProof/>
           <w:lang w:val="es-ES" w:eastAsia="es-ES"/>
         </w:rPr>
         <w:lastRenderedPageBreak/>
         <w:drawing>
-          <wp:anchor distT="0" distB="0" distL="114300" distR="114300" simplePos="0" relativeHeight="251720704" behindDoc="0" locked="0" layoutInCell="1" allowOverlap="1" wp14:anchorId="2E9B55BD" wp14:editId="1835118C">
+          <wp:anchor distT="0" distB="0" distL="114300" distR="114300" simplePos="0" relativeHeight="251753472" behindDoc="0" locked="0" layoutInCell="1" allowOverlap="1" wp14:anchorId="490389FE" wp14:editId="27D1BDBA">
             <wp:simplePos x="0" y="0"/>
-            <wp:positionH relativeFrom="column">
-              <wp:posOffset>-735330</wp:posOffset>
+            <wp:positionH relativeFrom="page">
+              <wp:posOffset>387985</wp:posOffset>
             </wp:positionH>
             <wp:positionV relativeFrom="paragraph">
-              <wp:posOffset>325120</wp:posOffset>
+              <wp:posOffset>385445</wp:posOffset>
             </wp:positionV>
-            <wp:extent cx="7185025" cy="603250"/>
-            <wp:effectExtent l="0" t="0" r="0" b="6350"/>
+            <wp:extent cx="7277100" cy="474345"/>
+            <wp:effectExtent l="0" t="0" r="0" b="1905"/>
             <wp:wrapSquare wrapText="bothSides"/>
-            <wp:docPr id="66" name="Imagen 66" descr="C:\xampp\htdocs\control\DOCUMENTACION\manual\INFORMEMENU.png"/>
+            <wp:docPr id="54" name="Imagen 54" descr="C:\Users\ceace\Desktop\manual\INFORMEMENU.png"/>
             <wp:cNvGraphicFramePr>
               <a:graphicFrameLocks xmlns:a="http://schemas.openxmlformats.org/drawingml/2006/main" noChangeAspect="1"/>
             </wp:cNvGraphicFramePr>
@@ -10235,7 +10351,7 @@
               <a:graphicData uri="http://schemas.openxmlformats.org/drawingml/2006/picture">
                 <pic:pic xmlns:pic="http://schemas.openxmlformats.org/drawingml/2006/picture">
                   <pic:nvPicPr>
-                    <pic:cNvPr id="0" name="Picture 19" descr="C:\xampp\htdocs\control\DOCUMENTACION\manual\INFORMEMENU.png"/>
+                    <pic:cNvPr id="0" name="Picture 3" descr="C:\Users\ceace\Desktop\manual\INFORMEMENU.png"/>
                     <pic:cNvPicPr>
                       <a:picLocks noChangeAspect="1" noChangeArrowheads="1"/>
                     </pic:cNvPicPr>
@@ -10256,7 +10372,7 @@
                   <pic:spPr bwMode="auto">
                     <a:xfrm>
                       <a:off x="0" y="0"/>
-                      <a:ext cx="7185025" cy="603250"/>
+                      <a:ext cx="7277100" cy="474345"/>
                     </a:xfrm>
                     <a:prstGeom prst="rect">
                       <a:avLst/>
@@ -10900,8 +11016,6 @@
         </w:rPr>
         <w:t>.</w:t>
       </w:r>
-      <w:bookmarkStart w:id="14" w:name="_GoBack"/>
-      <w:bookmarkEnd w:id="14"/>
     </w:p>
     <w:p>
       <w:pPr>
@@ -11134,7 +11248,7 @@
           <w:lang w:val="es-CL"/>
         </w:rPr>
       </w:pPr>
-      <w:bookmarkStart w:id="15" w:name="_Toc535595143"/>
+      <w:bookmarkStart w:id="14" w:name="_Toc535595143"/>
       <w:r>
         <w:rPr>
           <w:lang w:val="es-CL"/>
@@ -11154,31 +11268,31 @@
         </w:rPr>
         <w:t>.</w:t>
       </w:r>
+      <w:bookmarkEnd w:id="14"/>
+    </w:p>
+    <w:p>
+      <w:pPr>
+        <w:rPr>
+          <w:b/>
+          <w:lang w:val="es-CL"/>
+        </w:rPr>
+      </w:pPr>
+    </w:p>
+    <w:p>
+      <w:pPr>
+        <w:pStyle w:val="Ttulo2"/>
+        <w:rPr>
+          <w:lang w:val="es-CL"/>
+        </w:rPr>
+      </w:pPr>
+      <w:bookmarkStart w:id="15" w:name="_Toc535595144"/>
+      <w:r>
+        <w:rPr>
+          <w:lang w:val="es-CL"/>
+        </w:rPr>
+        <w:t>Informe REGULAR.</w:t>
+      </w:r>
       <w:bookmarkEnd w:id="15"/>
-    </w:p>
-    <w:p>
-      <w:pPr>
-        <w:rPr>
-          <w:b/>
-          <w:lang w:val="es-CL"/>
-        </w:rPr>
-      </w:pPr>
-    </w:p>
-    <w:p>
-      <w:pPr>
-        <w:pStyle w:val="Ttulo2"/>
-        <w:rPr>
-          <w:lang w:val="es-CL"/>
-        </w:rPr>
-      </w:pPr>
-      <w:bookmarkStart w:id="16" w:name="_Toc535595144"/>
-      <w:r>
-        <w:rPr>
-          <w:lang w:val="es-CL"/>
-        </w:rPr>
-        <w:t>Informe REGULAR.</w:t>
-      </w:r>
-      <w:bookmarkEnd w:id="16"/>
     </w:p>
     <w:p>
       <w:pPr>
@@ -11287,7 +11401,7 @@
           <w:lang w:val="es-CL"/>
         </w:rPr>
       </w:pPr>
-      <w:bookmarkStart w:id="17" w:name="_Toc535595145"/>
+      <w:bookmarkStart w:id="16" w:name="_Toc535595145"/>
       <w:r>
         <w:rPr>
           <w:lang w:val="es-CL"/>
@@ -11295,7 +11409,7 @@
         <w:lastRenderedPageBreak/>
         <w:t>Informe SEP.</w:t>
       </w:r>
-      <w:bookmarkEnd w:id="17"/>
+      <w:bookmarkEnd w:id="16"/>
     </w:p>
     <w:p>
       <w:pPr>
@@ -11411,7 +11525,7 @@
           <w:lang w:val="es-CL"/>
         </w:rPr>
       </w:pPr>
-      <w:bookmarkStart w:id="18" w:name="_Toc535595146"/>
+      <w:bookmarkStart w:id="17" w:name="_Toc535595146"/>
       <w:r>
         <w:rPr>
           <w:lang w:val="es-CL"/>
@@ -11419,7 +11533,7 @@
         <w:lastRenderedPageBreak/>
         <w:t>Informe SC-VTF.</w:t>
       </w:r>
-      <w:bookmarkEnd w:id="18"/>
+      <w:bookmarkEnd w:id="17"/>
     </w:p>
     <w:p>
       <w:pPr>
@@ -11561,7 +11675,7 @@
           <w:lang w:val="es-CL"/>
         </w:rPr>
       </w:pPr>
-      <w:bookmarkStart w:id="19" w:name="_Toc535595147"/>
+      <w:bookmarkStart w:id="18" w:name="_Toc535595147"/>
       <w:r>
         <w:rPr>
           <w:lang w:val="es-CL"/>
@@ -11581,7 +11695,7 @@
         </w:rPr>
         <w:t>.</w:t>
       </w:r>
-      <w:bookmarkEnd w:id="19"/>
+      <w:bookmarkEnd w:id="18"/>
     </w:p>
     <w:p>
       <w:pPr>
@@ -11851,14 +11965,14 @@
           <w:lang w:val="es-CL"/>
         </w:rPr>
       </w:pPr>
-      <w:bookmarkStart w:id="20" w:name="_Toc535595148"/>
+      <w:bookmarkStart w:id="19" w:name="_Toc535595148"/>
       <w:r>
         <w:rPr>
           <w:lang w:val="es-CL"/>
         </w:rPr>
         <w:t>Informe MANTTO.</w:t>
       </w:r>
-      <w:bookmarkEnd w:id="20"/>
+      <w:bookmarkEnd w:id="19"/>
     </w:p>
     <w:p>
       <w:pPr>
@@ -11959,14 +12073,14 @@
           <w:lang w:val="es-CL"/>
         </w:rPr>
       </w:pPr>
-      <w:bookmarkStart w:id="21" w:name="_Toc535595149"/>
+      <w:bookmarkStart w:id="20" w:name="_Toc535595149"/>
       <w:r>
         <w:rPr>
           <w:lang w:val="es-CL"/>
         </w:rPr>
         <w:t>Informe SEP.</w:t>
       </w:r>
-      <w:bookmarkEnd w:id="21"/>
+      <w:bookmarkEnd w:id="20"/>
     </w:p>
     <w:p>
       <w:pPr>
@@ -12063,7 +12177,7 @@
           <w:lang w:val="es-CL"/>
         </w:rPr>
       </w:pPr>
-      <w:bookmarkStart w:id="22" w:name="_Toc535595150"/>
+      <w:bookmarkStart w:id="21" w:name="_Toc535595150"/>
       <w:r>
         <w:rPr>
           <w:noProof/>
@@ -12139,7 +12253,7 @@
         </w:rPr>
         <w:t>Informe SC-VTF</w:t>
       </w:r>
-      <w:bookmarkEnd w:id="22"/>
+      <w:bookmarkEnd w:id="21"/>
     </w:p>
     <w:p>
       <w:pPr>
@@ -12193,24 +12307,7 @@
           <w:lang w:val="es-CL" w:eastAsia="es-ES_tradnl"/>
         </w:rPr>
       </w:pPr>
-      <w:bookmarkStart w:id="23" w:name="_Toc535595151"/>
-      <w:r>
-        <w:rPr>
-          <w:rFonts w:eastAsia="Times New Roman"/>
-          <w:lang w:val="es-CL" w:eastAsia="es-ES_tradnl"/>
-        </w:rPr>
-        <w:t>Configuraciones</w:t>
-      </w:r>
-      <w:bookmarkEnd w:id="23"/>
-    </w:p>
-    <w:p>
-      <w:pPr>
-        <w:rPr>
-          <w:rFonts w:ascii="Times New Roman" w:eastAsia="Times New Roman" w:hAnsi="Times New Roman" w:cs="Times New Roman"/>
-          <w:b/>
-          <w:lang w:val="es-CL" w:eastAsia="es-ES_tradnl"/>
-        </w:rPr>
-      </w:pPr>
+      <w:bookmarkStart w:id="22" w:name="_Toc535595151"/>
       <w:r>
         <w:rPr>
           <w:rFonts w:ascii="Times New Roman" w:eastAsia="Times New Roman" w:hAnsi="Times New Roman" w:cs="Times New Roman"/>
@@ -12219,18 +12316,18 @@
           <w:lang w:val="es-ES" w:eastAsia="es-ES"/>
         </w:rPr>
         <w:drawing>
-          <wp:anchor distT="0" distB="0" distL="114300" distR="114300" simplePos="0" relativeHeight="251727872" behindDoc="0" locked="0" layoutInCell="1" allowOverlap="1" wp14:anchorId="05E307F6" wp14:editId="71B50C41">
+          <wp:anchor distT="0" distB="0" distL="114300" distR="114300" simplePos="0" relativeHeight="251754496" behindDoc="0" locked="0" layoutInCell="1" allowOverlap="1" wp14:anchorId="5FE834FF" wp14:editId="6A460F13">
             <wp:simplePos x="0" y="0"/>
-            <wp:positionH relativeFrom="margin">
-              <wp:posOffset>-735330</wp:posOffset>
+            <wp:positionH relativeFrom="page">
+              <wp:posOffset>258445</wp:posOffset>
             </wp:positionH>
             <wp:positionV relativeFrom="paragraph">
-              <wp:posOffset>175260</wp:posOffset>
+              <wp:posOffset>501015</wp:posOffset>
             </wp:positionV>
-            <wp:extent cx="7090410" cy="457200"/>
-            <wp:effectExtent l="0" t="0" r="0" b="0"/>
+            <wp:extent cx="7021830" cy="586105"/>
+            <wp:effectExtent l="0" t="0" r="7620" b="4445"/>
             <wp:wrapSquare wrapText="bothSides"/>
-            <wp:docPr id="78" name="Imagen 78" descr="C:\xampp\htdocs\control\DOCUMENTACION\manual\configuraciojes.PNG"/>
+            <wp:docPr id="65" name="Imagen 65" descr="C:\Users\ceace\Desktop\manual\configuraciojes.PNG"/>
             <wp:cNvGraphicFramePr>
               <a:graphicFrameLocks xmlns:a="http://schemas.openxmlformats.org/drawingml/2006/main" noChangeAspect="1"/>
             </wp:cNvGraphicFramePr>
@@ -12238,7 +12335,7 @@
               <a:graphicData uri="http://schemas.openxmlformats.org/drawingml/2006/picture">
                 <pic:pic xmlns:pic="http://schemas.openxmlformats.org/drawingml/2006/picture">
                   <pic:nvPicPr>
-                    <pic:cNvPr id="0" name="Picture 29" descr="C:\xampp\htdocs\control\DOCUMENTACION\manual\configuraciojes.PNG"/>
+                    <pic:cNvPr id="0" name="Picture 4" descr="C:\Users\ceace\Desktop\manual\configuraciojes.PNG"/>
                     <pic:cNvPicPr>
                       <a:picLocks noChangeAspect="1" noChangeArrowheads="1"/>
                     </pic:cNvPicPr>
@@ -12259,7 +12356,7 @@
                   <pic:spPr bwMode="auto">
                     <a:xfrm>
                       <a:off x="0" y="0"/>
-                      <a:ext cx="7090410" cy="457200"/>
+                      <a:ext cx="7021830" cy="586105"/>
                     </a:xfrm>
                     <a:prstGeom prst="rect">
                       <a:avLst/>
@@ -12281,15 +12378,14 @@
           </wp:anchor>
         </w:drawing>
       </w:r>
-    </w:p>
-    <w:p>
-      <w:pPr>
-        <w:rPr>
-          <w:rFonts w:ascii="Times New Roman" w:eastAsia="Times New Roman" w:hAnsi="Times New Roman" w:cs="Times New Roman"/>
-          <w:b/>
+      <w:r>
+        <w:rPr>
+          <w:rFonts w:eastAsia="Times New Roman"/>
           <w:lang w:val="es-CL" w:eastAsia="es-ES_tradnl"/>
         </w:rPr>
-      </w:pPr>
+        <w:t>Configuraciones</w:t>
+      </w:r>
+      <w:bookmarkEnd w:id="22"/>
     </w:p>
     <w:p>
       <w:pPr>
@@ -12480,18 +12576,18 @@
           <w:lang w:val="es-ES" w:eastAsia="es-ES"/>
         </w:rPr>
         <w:drawing>
-          <wp:anchor distT="0" distB="0" distL="114300" distR="114300" simplePos="0" relativeHeight="251729920" behindDoc="0" locked="0" layoutInCell="1" allowOverlap="1" wp14:anchorId="71841C62" wp14:editId="7441C912">
+          <wp:anchor distT="0" distB="0" distL="114300" distR="114300" simplePos="0" relativeHeight="251755520" behindDoc="0" locked="0" layoutInCell="1" allowOverlap="1" wp14:anchorId="692A4928" wp14:editId="16457EA4">
             <wp:simplePos x="0" y="0"/>
-            <wp:positionH relativeFrom="margin">
-              <wp:posOffset>-399151</wp:posOffset>
+            <wp:positionH relativeFrom="column">
+              <wp:posOffset>-278130</wp:posOffset>
             </wp:positionH>
             <wp:positionV relativeFrom="paragraph">
-              <wp:posOffset>622061</wp:posOffset>
+              <wp:posOffset>695960</wp:posOffset>
             </wp:positionV>
-            <wp:extent cx="6447155" cy="2413000"/>
-            <wp:effectExtent l="0" t="0" r="0" b="6350"/>
+            <wp:extent cx="6334760" cy="2458085"/>
+            <wp:effectExtent l="0" t="0" r="8890" b="0"/>
             <wp:wrapSquare wrapText="bothSides"/>
-            <wp:docPr id="81" name="Imagen 81" descr="C:\xampp\htdocs\control\DOCUMENTACION\manual\crearUSUARIO.png"/>
+            <wp:docPr id="68" name="Imagen 68" descr="C:\Users\ceace\Desktop\manual\crearUSUARIO.png"/>
             <wp:cNvGraphicFramePr>
               <a:graphicFrameLocks xmlns:a="http://schemas.openxmlformats.org/drawingml/2006/main" noChangeAspect="1"/>
             </wp:cNvGraphicFramePr>
@@ -12499,7 +12595,7 @@
               <a:graphicData uri="http://schemas.openxmlformats.org/drawingml/2006/picture">
                 <pic:pic xmlns:pic="http://schemas.openxmlformats.org/drawingml/2006/picture">
                   <pic:nvPicPr>
-                    <pic:cNvPr id="0" name="Picture 32" descr="C:\xampp\htdocs\control\DOCUMENTACION\manual\crearUSUARIO.png"/>
+                    <pic:cNvPr id="0" name="Picture 5" descr="C:\Users\ceace\Desktop\manual\crearUSUARIO.png"/>
                     <pic:cNvPicPr>
                       <a:picLocks noChangeAspect="1" noChangeArrowheads="1"/>
                     </pic:cNvPicPr>
@@ -12520,7 +12616,7 @@
                   <pic:spPr bwMode="auto">
                     <a:xfrm>
                       <a:off x="0" y="0"/>
-                      <a:ext cx="6447155" cy="2413000"/>
+                      <a:ext cx="6334760" cy="2458085"/>
                     </a:xfrm>
                     <a:prstGeom prst="rect">
                       <a:avLst/>
@@ -12551,19 +12647,12 @@
     </w:p>
     <w:p>
       <w:pPr>
-        <w:ind w:firstLine="708"/>
-        <w:rPr>
-          <w:lang w:val="es-CL"/>
-        </w:rPr>
-      </w:pPr>
-    </w:p>
-    <w:p>
-      <w:pPr>
-        <w:ind w:firstLine="708"/>
-        <w:rPr>
-          <w:lang w:val="es-CL"/>
-        </w:rPr>
-      </w:pPr>
+        <w:rPr>
+          <w:lang w:val="es-CL"/>
+        </w:rPr>
+      </w:pPr>
+      <w:bookmarkStart w:id="23" w:name="_GoBack"/>
+      <w:bookmarkEnd w:id="23"/>
     </w:p>
     <w:p>
       <w:pPr>
@@ -12614,7 +12703,7 @@
           <w:lang w:val="es-ES" w:eastAsia="es-ES"/>
         </w:rPr>
         <w:drawing>
-          <wp:inline distT="0" distB="0" distL="0" distR="0" wp14:anchorId="1ACB9FEB" wp14:editId="10C2AEE6">
+          <wp:inline distT="0" distB="0" distL="0" distR="0" wp14:anchorId="52F7F900" wp14:editId="0E1868B1">
             <wp:extent cx="1431925" cy="198431"/>
             <wp:effectExtent l="0" t="0" r="0" b="0"/>
             <wp:docPr id="84" name="Imagen 84" descr="C:\xampp\htdocs\control\DOCUMENTACION\manual\crearcolegio.PNG"/>
@@ -15713,7 +15802,7 @@
 </file>
 
 <file path=customXml/itemProps1.xml><?xml version="1.0" encoding="utf-8"?>
-<ds:datastoreItem xmlns:ds="http://schemas.openxmlformats.org/officeDocument/2006/customXml" ds:itemID="{B222B049-968B-483A-907E-46241A5670F2}">
+<ds:datastoreItem xmlns:ds="http://schemas.openxmlformats.org/officeDocument/2006/customXml" ds:itemID="{3F637E38-EFA5-4DE4-9670-88A9625F3FD5}">
   <ds:schemaRefs>
     <ds:schemaRef ds:uri="http://schemas.openxmlformats.org/officeDocument/2006/bibliography"/>
   </ds:schemaRefs>

</xml_diff>